<commit_message>
this is my commit after first version of assignment1 done
</commit_message>
<xml_diff>
--- a/Assignment3a/doc/Resource.docx
+++ b/Assignment3a/doc/Resource.docx
@@ -5,35 +5,43 @@
     <w:tbl>
       <w:tblPr>
         <w:tblStyle w:val="LightGrid-Accent1"/>
-        <w:tblW w:w="0" w:type="auto"/>
+        <w:tblW w:w="9900" w:type="dxa"/>
+        <w:tblInd w:w="-72" w:type="dxa"/>
+        <w:tblLayout w:type="fixed"/>
         <w:tblLook w:val="04A0" w:firstRow="1" w:lastRow="0" w:firstColumn="1" w:lastColumn="0" w:noHBand="0" w:noVBand="1"/>
       </w:tblPr>
       <w:tblGrid>
-        <w:gridCol w:w="2538"/>
-        <w:gridCol w:w="1260"/>
-        <w:gridCol w:w="1710"/>
-        <w:gridCol w:w="1034"/>
-        <w:gridCol w:w="1522"/>
-        <w:gridCol w:w="1512"/>
+        <w:gridCol w:w="2160"/>
+        <w:gridCol w:w="1350"/>
+        <w:gridCol w:w="1350"/>
+        <w:gridCol w:w="1440"/>
+        <w:gridCol w:w="1620"/>
+        <w:gridCol w:w="1980"/>
       </w:tblGrid>
       <w:tr>
         <w:trPr>
           <w:cnfStyle w:val="100000000000" w:firstRow="1" w:lastRow="0" w:firstColumn="0" w:lastColumn="0" w:oddVBand="0" w:evenVBand="0" w:oddHBand="0" w:evenHBand="0" w:firstRowFirstColumn="0" w:firstRowLastColumn="0" w:lastRowFirstColumn="0" w:lastRowLastColumn="0"/>
+          <w:trHeight w:val="340"/>
         </w:trPr>
         <w:tc>
           <w:tcPr>
             <w:cnfStyle w:val="001000000000" w:firstRow="0" w:lastRow="0" w:firstColumn="1" w:lastColumn="0" w:oddVBand="0" w:evenVBand="0" w:oddHBand="0" w:evenHBand="0" w:firstRowFirstColumn="0" w:firstRowLastColumn="0" w:lastRowFirstColumn="0" w:lastRowLastColumn="0"/>
-            <w:tcW w:w="2538" w:type="dxa"/>
-          </w:tcPr>
-          <w:p>
-            <w:r>
-              <w:t>Resource</w:t>
-            </w:r>
-          </w:p>
-        </w:tc>
-        <w:tc>
-          <w:tcPr>
-            <w:tcW w:w="1260" w:type="dxa"/>
+            <w:tcW w:w="2160" w:type="dxa"/>
+          </w:tcPr>
+          <w:p>
+            <w:r>
+              <w:t>Resource/</w:t>
+            </w:r>
+            <w:proofErr w:type="spellStart"/>
+            <w:r>
+              <w:t>urls</w:t>
+            </w:r>
+            <w:proofErr w:type="spellEnd"/>
+          </w:p>
+        </w:tc>
+        <w:tc>
+          <w:tcPr>
+            <w:tcW w:w="1350" w:type="dxa"/>
           </w:tcPr>
           <w:p>
             <w:pPr>
@@ -46,7 +54,7 @@
         </w:tc>
         <w:tc>
           <w:tcPr>
-            <w:tcW w:w="1710" w:type="dxa"/>
+            <w:tcW w:w="1350" w:type="dxa"/>
           </w:tcPr>
           <w:p>
             <w:pPr>
@@ -61,7 +69,7 @@
         </w:tc>
         <w:tc>
           <w:tcPr>
-            <w:tcW w:w="1034" w:type="dxa"/>
+            <w:tcW w:w="1440" w:type="dxa"/>
           </w:tcPr>
           <w:p>
             <w:pPr>
@@ -75,7 +83,7 @@
         </w:tc>
         <w:tc>
           <w:tcPr>
-            <w:tcW w:w="1522" w:type="dxa"/>
+            <w:tcW w:w="1620" w:type="dxa"/>
           </w:tcPr>
           <w:p>
             <w:pPr>
@@ -90,7 +98,7 @@
         </w:tc>
         <w:tc>
           <w:tcPr>
-            <w:tcW w:w="1512" w:type="dxa"/>
+            <w:tcW w:w="1980" w:type="dxa"/>
           </w:tcPr>
           <w:p>
             <w:pPr>
@@ -100,6 +108,8 @@
             <w:r>
               <w:t>Meaning</w:t>
             </w:r>
+            <w:bookmarkStart w:id="0" w:name="_GoBack"/>
+            <w:bookmarkEnd w:id="0"/>
           </w:p>
         </w:tc>
       </w:tr>
@@ -111,57 +121,80 @@
         <w:tc>
           <w:tcPr>
             <w:cnfStyle w:val="001000000000" w:firstRow="0" w:lastRow="0" w:firstColumn="1" w:lastColumn="0" w:oddVBand="0" w:evenVBand="0" w:oddHBand="0" w:evenHBand="0" w:firstRowFirstColumn="0" w:firstRowLastColumn="0" w:lastRowFirstColumn="0" w:lastRowLastColumn="0"/>
-            <w:tcW w:w="2538" w:type="dxa"/>
-          </w:tcPr>
-          <w:p>
-            <w:r>
-              <w:t>NFFGs</w:t>
-            </w:r>
-          </w:p>
-        </w:tc>
-        <w:tc>
-          <w:tcPr>
-            <w:tcW w:w="1260" w:type="dxa"/>
-          </w:tcPr>
-          <w:p>
-            <w:pPr>
-              <w:cnfStyle w:val="000000100000" w:firstRow="0" w:lastRow="0" w:firstColumn="0" w:lastColumn="0" w:oddVBand="0" w:evenVBand="0" w:oddHBand="1" w:evenHBand="0" w:firstRowFirstColumn="0" w:firstRowLastColumn="0" w:lastRowFirstColumn="0" w:lastRowLastColumn="0"/>
-            </w:pPr>
-          </w:p>
-        </w:tc>
-        <w:tc>
-          <w:tcPr>
-            <w:tcW w:w="1710" w:type="dxa"/>
-          </w:tcPr>
-          <w:p>
-            <w:pPr>
-              <w:cnfStyle w:val="000000100000" w:firstRow="0" w:lastRow="0" w:firstColumn="0" w:lastColumn="0" w:oddVBand="0" w:evenVBand="0" w:oddHBand="1" w:evenHBand="0" w:firstRowFirstColumn="0" w:firstRowLastColumn="0" w:lastRowFirstColumn="0" w:lastRowLastColumn="0"/>
-            </w:pPr>
-          </w:p>
-        </w:tc>
-        <w:tc>
-          <w:tcPr>
-            <w:tcW w:w="1034" w:type="dxa"/>
-          </w:tcPr>
-          <w:p>
-            <w:pPr>
-              <w:cnfStyle w:val="000000100000" w:firstRow="0" w:lastRow="0" w:firstColumn="0" w:lastColumn="0" w:oddVBand="0" w:evenVBand="0" w:oddHBand="1" w:evenHBand="0" w:firstRowFirstColumn="0" w:firstRowLastColumn="0" w:lastRowFirstColumn="0" w:lastRowLastColumn="0"/>
-            </w:pPr>
-          </w:p>
-        </w:tc>
-        <w:tc>
-          <w:tcPr>
-            <w:tcW w:w="1522" w:type="dxa"/>
-          </w:tcPr>
-          <w:p>
-            <w:pPr>
-              <w:cnfStyle w:val="000000100000" w:firstRow="0" w:lastRow="0" w:firstColumn="0" w:lastColumn="0" w:oddVBand="0" w:evenVBand="0" w:oddHBand="1" w:evenHBand="0" w:firstRowFirstColumn="0" w:firstRowLastColumn="0" w:lastRowFirstColumn="0" w:lastRowLastColumn="0"/>
-            </w:pPr>
-          </w:p>
-        </w:tc>
-        <w:tc>
-          <w:tcPr>
-            <w:tcW w:w="1512" w:type="dxa"/>
+            <w:tcW w:w="2160" w:type="dxa"/>
+          </w:tcPr>
+          <w:p>
+            <w:pPr>
+              <w:rPr>
+                <w:b w:val="0"/>
+                <w:bCs w:val="0"/>
+                <w:sz w:val="20"/>
+                <w:szCs w:val="20"/>
+              </w:rPr>
+            </w:pPr>
+            <w:proofErr w:type="spellStart"/>
+            <w:r>
+              <w:rPr>
+                <w:b w:val="0"/>
+                <w:bCs w:val="0"/>
+                <w:sz w:val="20"/>
+                <w:szCs w:val="20"/>
+              </w:rPr>
+              <w:t>Nffgs</w:t>
+            </w:r>
+            <w:proofErr w:type="spellEnd"/>
+          </w:p>
+        </w:tc>
+        <w:tc>
+          <w:tcPr>
+            <w:tcW w:w="1350" w:type="dxa"/>
+          </w:tcPr>
+          <w:p>
+            <w:pPr>
+              <w:jc w:val="center"/>
+              <w:cnfStyle w:val="000000100000" w:firstRow="0" w:lastRow="0" w:firstColumn="0" w:lastColumn="0" w:oddVBand="0" w:evenVBand="0" w:oddHBand="1" w:evenHBand="0" w:firstRowFirstColumn="0" w:firstRowLastColumn="0" w:lastRowFirstColumn="0" w:lastRowLastColumn="0"/>
+            </w:pPr>
+            <w:r>
+              <w:t>Post</w:t>
+            </w:r>
+          </w:p>
+        </w:tc>
+        <w:tc>
+          <w:tcPr>
+            <w:tcW w:w="1350" w:type="dxa"/>
+          </w:tcPr>
+          <w:p>
+            <w:pPr>
+              <w:jc w:val="center"/>
+              <w:cnfStyle w:val="000000100000" w:firstRow="0" w:lastRow="0" w:firstColumn="0" w:lastColumn="0" w:oddVBand="0" w:evenVBand="0" w:oddHBand="1" w:evenHBand="0" w:firstRowFirstColumn="0" w:firstRowLastColumn="0" w:lastRowFirstColumn="0" w:lastRowLastColumn="0"/>
+            </w:pPr>
+          </w:p>
+        </w:tc>
+        <w:tc>
+          <w:tcPr>
+            <w:tcW w:w="1440" w:type="dxa"/>
+          </w:tcPr>
+          <w:p>
+            <w:pPr>
+              <w:jc w:val="center"/>
+              <w:cnfStyle w:val="000000100000" w:firstRow="0" w:lastRow="0" w:firstColumn="0" w:lastColumn="0" w:oddVBand="0" w:evenVBand="0" w:oddHBand="1" w:evenHBand="0" w:firstRowFirstColumn="0" w:firstRowLastColumn="0" w:lastRowFirstColumn="0" w:lastRowLastColumn="0"/>
+            </w:pPr>
+          </w:p>
+        </w:tc>
+        <w:tc>
+          <w:tcPr>
+            <w:tcW w:w="1620" w:type="dxa"/>
+          </w:tcPr>
+          <w:p>
+            <w:pPr>
+              <w:jc w:val="center"/>
+              <w:cnfStyle w:val="000000100000" w:firstRow="0" w:lastRow="0" w:firstColumn="0" w:lastColumn="0" w:oddVBand="0" w:evenVBand="0" w:oddHBand="1" w:evenHBand="0" w:firstRowFirstColumn="0" w:firstRowLastColumn="0" w:lastRowFirstColumn="0" w:lastRowLastColumn="0"/>
+            </w:pPr>
+          </w:p>
+        </w:tc>
+        <w:tc>
+          <w:tcPr>
+            <w:tcW w:w="1980" w:type="dxa"/>
           </w:tcPr>
           <w:p>
             <w:pPr>
@@ -178,93 +211,116 @@
         <w:tc>
           <w:tcPr>
             <w:cnfStyle w:val="001000000000" w:firstRow="0" w:lastRow="0" w:firstColumn="1" w:lastColumn="0" w:oddVBand="0" w:evenVBand="0" w:oddHBand="0" w:evenHBand="0" w:firstRowFirstColumn="0" w:firstRowLastColumn="0" w:lastRowFirstColumn="0" w:lastRowLastColumn="0"/>
-            <w:tcW w:w="2538" w:type="dxa"/>
+            <w:tcW w:w="2160" w:type="dxa"/>
             <w:vMerge w:val="restart"/>
           </w:tcPr>
-          <w:p/>
-          <w:p>
+          <w:p>
+            <w:pPr>
+              <w:rPr>
+                <w:b w:val="0"/>
+                <w:bCs w:val="0"/>
+                <w:sz w:val="20"/>
+                <w:szCs w:val="20"/>
+              </w:rPr>
+            </w:pPr>
+          </w:p>
+          <w:p>
+            <w:pPr>
+              <w:rPr>
+                <w:b w:val="0"/>
+                <w:bCs w:val="0"/>
+                <w:sz w:val="20"/>
+                <w:szCs w:val="20"/>
+              </w:rPr>
+            </w:pPr>
             <w:proofErr w:type="spellStart"/>
             <w:r>
-              <w:t>Nffgs</w:t>
+              <w:rPr>
+                <w:b w:val="0"/>
+                <w:bCs w:val="0"/>
+                <w:sz w:val="20"/>
+                <w:szCs w:val="20"/>
+              </w:rPr>
+              <w:t>Nffg</w:t>
             </w:r>
             <w:proofErr w:type="spellEnd"/>
             <w:r>
-              <w:t xml:space="preserve">/ </w:t>
-            </w:r>
+              <w:rPr>
+                <w:b w:val="0"/>
+                <w:bCs w:val="0"/>
+                <w:sz w:val="20"/>
+                <w:szCs w:val="20"/>
+              </w:rPr>
+              <w:t>/{id}</w:t>
+            </w:r>
+          </w:p>
+        </w:tc>
+        <w:tc>
+          <w:tcPr>
+            <w:tcW w:w="1350" w:type="dxa"/>
+            <w:vMerge w:val="restart"/>
+          </w:tcPr>
+          <w:p>
+            <w:pPr>
+              <w:jc w:val="center"/>
+              <w:cnfStyle w:val="000000010000" w:firstRow="0" w:lastRow="0" w:firstColumn="0" w:lastColumn="0" w:oddVBand="0" w:evenVBand="0" w:oddHBand="0" w:evenHBand="1" w:firstRowFirstColumn="0" w:firstRowLastColumn="0" w:lastRowFirstColumn="0" w:lastRowLastColumn="0"/>
+            </w:pPr>
+          </w:p>
+          <w:p>
+            <w:pPr>
+              <w:jc w:val="center"/>
+              <w:cnfStyle w:val="000000010000" w:firstRow="0" w:lastRow="0" w:firstColumn="0" w:lastColumn="0" w:oddVBand="0" w:evenVBand="0" w:oddHBand="0" w:evenHBand="1" w:firstRowFirstColumn="0" w:firstRowLastColumn="0" w:lastRowFirstColumn="0" w:lastRowLastColumn="0"/>
+            </w:pPr>
+            <w:r>
+              <w:t>GET</w:t>
+            </w:r>
+          </w:p>
+        </w:tc>
+        <w:tc>
+          <w:tcPr>
+            <w:tcW w:w="1350" w:type="dxa"/>
+            <w:vMerge w:val="restart"/>
+          </w:tcPr>
+          <w:p>
+            <w:pPr>
+              <w:jc w:val="center"/>
+              <w:cnfStyle w:val="000000010000" w:firstRow="0" w:lastRow="0" w:firstColumn="0" w:lastColumn="0" w:oddVBand="0" w:evenVBand="0" w:oddHBand="0" w:evenHBand="1" w:firstRowFirstColumn="0" w:firstRowLastColumn="0" w:lastRowFirstColumn="0" w:lastRowLastColumn="0"/>
+            </w:pPr>
+          </w:p>
+        </w:tc>
+        <w:tc>
+          <w:tcPr>
+            <w:tcW w:w="1440" w:type="dxa"/>
+          </w:tcPr>
+          <w:p>
+            <w:pPr>
+              <w:jc w:val="center"/>
+              <w:cnfStyle w:val="000000010000" w:firstRow="0" w:lastRow="0" w:firstColumn="0" w:lastColumn="0" w:oddVBand="0" w:evenVBand="0" w:oddHBand="0" w:evenHBand="1" w:firstRowFirstColumn="0" w:firstRowLastColumn="0" w:lastRowFirstColumn="0" w:lastRowLastColumn="0"/>
+            </w:pPr>
+            <w:r>
+              <w:t>200</w:t>
+            </w:r>
+          </w:p>
+        </w:tc>
+        <w:tc>
+          <w:tcPr>
+            <w:tcW w:w="1620" w:type="dxa"/>
+          </w:tcPr>
+          <w:p>
+            <w:pPr>
+              <w:jc w:val="center"/>
+              <w:cnfStyle w:val="000000010000" w:firstRow="0" w:lastRow="0" w:firstColumn="0" w:lastColumn="0" w:oddVBand="0" w:evenVBand="0" w:oddHBand="0" w:evenHBand="1" w:firstRowFirstColumn="0" w:firstRowLastColumn="0" w:lastRowFirstColumn="0" w:lastRowLastColumn="0"/>
+            </w:pPr>
             <w:proofErr w:type="spellStart"/>
             <w:r>
               <w:t>Nffg</w:t>
             </w:r>
             <w:proofErr w:type="spellEnd"/>
-            <w:r>
-              <w:t>{id |name}</w:t>
-            </w:r>
-          </w:p>
-        </w:tc>
-        <w:tc>
-          <w:tcPr>
-            <w:tcW w:w="1260" w:type="dxa"/>
-            <w:vMerge w:val="restart"/>
-          </w:tcPr>
-          <w:p>
-            <w:pPr>
-              <w:jc w:val="center"/>
-              <w:cnfStyle w:val="000000010000" w:firstRow="0" w:lastRow="0" w:firstColumn="0" w:lastColumn="0" w:oddVBand="0" w:evenVBand="0" w:oddHBand="0" w:evenHBand="1" w:firstRowFirstColumn="0" w:firstRowLastColumn="0" w:lastRowFirstColumn="0" w:lastRowLastColumn="0"/>
-            </w:pPr>
-          </w:p>
-          <w:p>
-            <w:pPr>
-              <w:jc w:val="center"/>
-              <w:cnfStyle w:val="000000010000" w:firstRow="0" w:lastRow="0" w:firstColumn="0" w:lastColumn="0" w:oddVBand="0" w:evenVBand="0" w:oddHBand="0" w:evenHBand="1" w:firstRowFirstColumn="0" w:firstRowLastColumn="0" w:lastRowFirstColumn="0" w:lastRowLastColumn="0"/>
-            </w:pPr>
-            <w:r>
-              <w:t>GET</w:t>
-            </w:r>
-          </w:p>
-        </w:tc>
-        <w:tc>
-          <w:tcPr>
-            <w:tcW w:w="1710" w:type="dxa"/>
-            <w:vMerge w:val="restart"/>
-          </w:tcPr>
-          <w:p>
-            <w:pPr>
-              <w:cnfStyle w:val="000000010000" w:firstRow="0" w:lastRow="0" w:firstColumn="0" w:lastColumn="0" w:oddVBand="0" w:evenVBand="0" w:oddHBand="0" w:evenHBand="1" w:firstRowFirstColumn="0" w:firstRowLastColumn="0" w:lastRowFirstColumn="0" w:lastRowLastColumn="0"/>
-            </w:pPr>
-          </w:p>
-        </w:tc>
-        <w:tc>
-          <w:tcPr>
-            <w:tcW w:w="1034" w:type="dxa"/>
-          </w:tcPr>
-          <w:p>
-            <w:pPr>
-              <w:jc w:val="center"/>
-              <w:cnfStyle w:val="000000010000" w:firstRow="0" w:lastRow="0" w:firstColumn="0" w:lastColumn="0" w:oddVBand="0" w:evenVBand="0" w:oddHBand="0" w:evenHBand="1" w:firstRowFirstColumn="0" w:firstRowLastColumn="0" w:lastRowFirstColumn="0" w:lastRowLastColumn="0"/>
-            </w:pPr>
-            <w:r>
-              <w:t>200</w:t>
-            </w:r>
-          </w:p>
-        </w:tc>
-        <w:tc>
-          <w:tcPr>
-            <w:tcW w:w="1522" w:type="dxa"/>
-          </w:tcPr>
-          <w:p>
-            <w:pPr>
-              <w:cnfStyle w:val="000000010000" w:firstRow="0" w:lastRow="0" w:firstColumn="0" w:lastColumn="0" w:oddVBand="0" w:evenVBand="0" w:oddHBand="0" w:evenHBand="1" w:firstRowFirstColumn="0" w:firstRowLastColumn="0" w:lastRowFirstColumn="0" w:lastRowLastColumn="0"/>
-            </w:pPr>
-            <w:proofErr w:type="spellStart"/>
-            <w:r>
-              <w:t>Nffg</w:t>
-            </w:r>
-            <w:proofErr w:type="spellEnd"/>
-          </w:p>
-        </w:tc>
-        <w:tc>
-          <w:tcPr>
-            <w:tcW w:w="1512" w:type="dxa"/>
+          </w:p>
+        </w:tc>
+        <w:tc>
+          <w:tcPr>
+            <w:tcW w:w="1980" w:type="dxa"/>
           </w:tcPr>
           <w:p>
             <w:pPr>
@@ -284,37 +340,45 @@
         <w:tc>
           <w:tcPr>
             <w:cnfStyle w:val="001000000000" w:firstRow="0" w:lastRow="0" w:firstColumn="1" w:lastColumn="0" w:oddVBand="0" w:evenVBand="0" w:oddHBand="0" w:evenHBand="0" w:firstRowFirstColumn="0" w:firstRowLastColumn="0" w:lastRowFirstColumn="0" w:lastRowLastColumn="0"/>
-            <w:tcW w:w="2538" w:type="dxa"/>
-            <w:vMerge/>
-          </w:tcPr>
-          <w:p/>
-        </w:tc>
-        <w:tc>
-          <w:tcPr>
-            <w:tcW w:w="1260" w:type="dxa"/>
-            <w:vMerge/>
-          </w:tcPr>
-          <w:p>
-            <w:pPr>
-              <w:jc w:val="center"/>
-              <w:cnfStyle w:val="000000100000" w:firstRow="0" w:lastRow="0" w:firstColumn="0" w:lastColumn="0" w:oddVBand="0" w:evenVBand="0" w:oddHBand="1" w:evenHBand="0" w:firstRowFirstColumn="0" w:firstRowLastColumn="0" w:lastRowFirstColumn="0" w:lastRowLastColumn="0"/>
-            </w:pPr>
-          </w:p>
-        </w:tc>
-        <w:tc>
-          <w:tcPr>
-            <w:tcW w:w="1710" w:type="dxa"/>
-            <w:vMerge/>
-          </w:tcPr>
-          <w:p>
-            <w:pPr>
-              <w:cnfStyle w:val="000000100000" w:firstRow="0" w:lastRow="0" w:firstColumn="0" w:lastColumn="0" w:oddVBand="0" w:evenVBand="0" w:oddHBand="1" w:evenHBand="0" w:firstRowFirstColumn="0" w:firstRowLastColumn="0" w:lastRowFirstColumn="0" w:lastRowLastColumn="0"/>
-            </w:pPr>
-          </w:p>
-        </w:tc>
-        <w:tc>
-          <w:tcPr>
-            <w:tcW w:w="1034" w:type="dxa"/>
+            <w:tcW w:w="2160" w:type="dxa"/>
+            <w:vMerge/>
+          </w:tcPr>
+          <w:p>
+            <w:pPr>
+              <w:rPr>
+                <w:sz w:val="20"/>
+                <w:szCs w:val="20"/>
+              </w:rPr>
+            </w:pPr>
+          </w:p>
+        </w:tc>
+        <w:tc>
+          <w:tcPr>
+            <w:tcW w:w="1350" w:type="dxa"/>
+            <w:vMerge/>
+          </w:tcPr>
+          <w:p>
+            <w:pPr>
+              <w:jc w:val="center"/>
+              <w:cnfStyle w:val="000000100000" w:firstRow="0" w:lastRow="0" w:firstColumn="0" w:lastColumn="0" w:oddVBand="0" w:evenVBand="0" w:oddHBand="1" w:evenHBand="0" w:firstRowFirstColumn="0" w:firstRowLastColumn="0" w:lastRowFirstColumn="0" w:lastRowLastColumn="0"/>
+            </w:pPr>
+          </w:p>
+        </w:tc>
+        <w:tc>
+          <w:tcPr>
+            <w:tcW w:w="1350" w:type="dxa"/>
+            <w:vMerge/>
+          </w:tcPr>
+          <w:p>
+            <w:pPr>
+              <w:jc w:val="center"/>
+              <w:cnfStyle w:val="000000100000" w:firstRow="0" w:lastRow="0" w:firstColumn="0" w:lastColumn="0" w:oddVBand="0" w:evenVBand="0" w:oddHBand="1" w:evenHBand="0" w:firstRowFirstColumn="0" w:firstRowLastColumn="0" w:lastRowFirstColumn="0" w:lastRowLastColumn="0"/>
+            </w:pPr>
+          </w:p>
+        </w:tc>
+        <w:tc>
+          <w:tcPr>
+            <w:tcW w:w="1440" w:type="dxa"/>
           </w:tcPr>
           <w:p>
             <w:pPr>
@@ -328,17 +392,18 @@
         </w:tc>
         <w:tc>
           <w:tcPr>
-            <w:tcW w:w="1522" w:type="dxa"/>
-          </w:tcPr>
-          <w:p>
-            <w:pPr>
-              <w:cnfStyle w:val="000000100000" w:firstRow="0" w:lastRow="0" w:firstColumn="0" w:lastColumn="0" w:oddVBand="0" w:evenVBand="0" w:oddHBand="1" w:evenHBand="0" w:firstRowFirstColumn="0" w:firstRowLastColumn="0" w:lastRowFirstColumn="0" w:lastRowLastColumn="0"/>
-            </w:pPr>
-          </w:p>
-        </w:tc>
-        <w:tc>
-          <w:tcPr>
-            <w:tcW w:w="1512" w:type="dxa"/>
+            <w:tcW w:w="1620" w:type="dxa"/>
+          </w:tcPr>
+          <w:p>
+            <w:pPr>
+              <w:jc w:val="center"/>
+              <w:cnfStyle w:val="000000100000" w:firstRow="0" w:lastRow="0" w:firstColumn="0" w:lastColumn="0" w:oddVBand="0" w:evenVBand="0" w:oddHBand="1" w:evenHBand="0" w:firstRowFirstColumn="0" w:firstRowLastColumn="0" w:lastRowFirstColumn="0" w:lastRowLastColumn="0"/>
+            </w:pPr>
+          </w:p>
+        </w:tc>
+        <w:tc>
+          <w:tcPr>
+            <w:tcW w:w="1980" w:type="dxa"/>
           </w:tcPr>
           <w:p>
             <w:pPr>
@@ -358,34 +423,53 @@
         <w:tc>
           <w:tcPr>
             <w:cnfStyle w:val="001000000000" w:firstRow="0" w:lastRow="0" w:firstColumn="1" w:lastColumn="0" w:oddVBand="0" w:evenVBand="0" w:oddHBand="0" w:evenHBand="0" w:firstRowFirstColumn="0" w:firstRowLastColumn="0" w:lastRowFirstColumn="0" w:lastRowLastColumn="0"/>
-            <w:tcW w:w="2538" w:type="dxa"/>
+            <w:tcW w:w="2160" w:type="dxa"/>
             <w:vMerge w:val="restart"/>
           </w:tcPr>
           <w:p>
+            <w:pPr>
+              <w:rPr>
+                <w:b w:val="0"/>
+                <w:bCs w:val="0"/>
+                <w:sz w:val="20"/>
+                <w:szCs w:val="20"/>
+              </w:rPr>
+            </w:pPr>
+          </w:p>
+          <w:p>
+            <w:pPr>
+              <w:rPr>
+                <w:b w:val="0"/>
+                <w:bCs w:val="0"/>
+                <w:sz w:val="20"/>
+                <w:szCs w:val="20"/>
+              </w:rPr>
+            </w:pPr>
             <w:proofErr w:type="spellStart"/>
             <w:r>
+              <w:rPr>
+                <w:b w:val="0"/>
+                <w:bCs w:val="0"/>
+                <w:sz w:val="20"/>
+                <w:szCs w:val="20"/>
+              </w:rPr>
               <w:t>Nffg</w:t>
             </w:r>
-            <w:r>
-              <w:t>s</w:t>
-            </w:r>
             <w:proofErr w:type="spellEnd"/>
             <w:r>
-              <w:t>/</w:t>
-            </w:r>
-            <w:proofErr w:type="spellStart"/>
-            <w:r>
-              <w:t>Nffg</w:t>
-            </w:r>
-            <w:proofErr w:type="spellEnd"/>
-            <w:r>
-              <w:t>{id |name}/operation</w:t>
-            </w:r>
-          </w:p>
-        </w:tc>
-        <w:tc>
-          <w:tcPr>
-            <w:tcW w:w="1260" w:type="dxa"/>
+              <w:rPr>
+                <w:b w:val="0"/>
+                <w:bCs w:val="0"/>
+                <w:sz w:val="20"/>
+                <w:szCs w:val="20"/>
+              </w:rPr>
+              <w:t>/{id}</w:t>
+            </w:r>
+          </w:p>
+        </w:tc>
+        <w:tc>
+          <w:tcPr>
+            <w:tcW w:w="1350" w:type="dxa"/>
             <w:vMerge w:val="restart"/>
           </w:tcPr>
           <w:p>
@@ -400,33 +484,31 @@
               <w:cnfStyle w:val="000000010000" w:firstRow="0" w:lastRow="0" w:firstColumn="0" w:lastColumn="0" w:oddVBand="0" w:evenVBand="0" w:oddHBand="0" w:evenHBand="1" w:firstRowFirstColumn="0" w:firstRowLastColumn="0" w:lastRowFirstColumn="0" w:lastRowLastColumn="0"/>
             </w:pPr>
             <w:r>
-              <w:t>Post</w:t>
-            </w:r>
-          </w:p>
-        </w:tc>
-        <w:tc>
-          <w:tcPr>
-            <w:tcW w:w="1710" w:type="dxa"/>
+              <w:t>Remove</w:t>
+            </w:r>
+          </w:p>
+        </w:tc>
+        <w:tc>
+          <w:tcPr>
+            <w:tcW w:w="1350" w:type="dxa"/>
             <w:vMerge w:val="restart"/>
           </w:tcPr>
           <w:p>
             <w:pPr>
-              <w:cnfStyle w:val="000000010000" w:firstRow="0" w:lastRow="0" w:firstColumn="0" w:lastColumn="0" w:oddVBand="0" w:evenVBand="0" w:oddHBand="0" w:evenHBand="1" w:firstRowFirstColumn="0" w:firstRowLastColumn="0" w:lastRowFirstColumn="0" w:lastRowLastColumn="0"/>
-            </w:pPr>
-          </w:p>
-          <w:p>
-            <w:pPr>
-              <w:jc w:val="center"/>
-              <w:cnfStyle w:val="000000010000" w:firstRow="0" w:lastRow="0" w:firstColumn="0" w:lastColumn="0" w:oddVBand="0" w:evenVBand="0" w:oddHBand="0" w:evenHBand="1" w:firstRowFirstColumn="0" w:firstRowLastColumn="0" w:lastRowFirstColumn="0" w:lastRowLastColumn="0"/>
-            </w:pPr>
-            <w:r>
-              <w:t>Operation</w:t>
-            </w:r>
-          </w:p>
-        </w:tc>
-        <w:tc>
-          <w:tcPr>
-            <w:tcW w:w="1034" w:type="dxa"/>
+              <w:jc w:val="center"/>
+              <w:cnfStyle w:val="000000010000" w:firstRow="0" w:lastRow="0" w:firstColumn="0" w:lastColumn="0" w:oddVBand="0" w:evenVBand="0" w:oddHBand="0" w:evenHBand="1" w:firstRowFirstColumn="0" w:firstRowLastColumn="0" w:lastRowFirstColumn="0" w:lastRowLastColumn="0"/>
+            </w:pPr>
+          </w:p>
+          <w:p>
+            <w:pPr>
+              <w:jc w:val="center"/>
+              <w:cnfStyle w:val="000000010000" w:firstRow="0" w:lastRow="0" w:firstColumn="0" w:lastColumn="0" w:oddVBand="0" w:evenVBand="0" w:oddHBand="0" w:evenHBand="1" w:firstRowFirstColumn="0" w:firstRowLastColumn="0" w:lastRowFirstColumn="0" w:lastRowLastColumn="0"/>
+            </w:pPr>
+          </w:p>
+        </w:tc>
+        <w:tc>
+          <w:tcPr>
+            <w:tcW w:w="1440" w:type="dxa"/>
           </w:tcPr>
           <w:p>
             <w:pPr>
@@ -440,10 +522,11 @@
         </w:tc>
         <w:tc>
           <w:tcPr>
-            <w:tcW w:w="1522" w:type="dxa"/>
-          </w:tcPr>
-          <w:p>
-            <w:pPr>
+            <w:tcW w:w="1620" w:type="dxa"/>
+          </w:tcPr>
+          <w:p>
+            <w:pPr>
+              <w:jc w:val="center"/>
               <w:cnfStyle w:val="000000010000" w:firstRow="0" w:lastRow="0" w:firstColumn="0" w:lastColumn="0" w:oddVBand="0" w:evenVBand="0" w:oddHBand="0" w:evenHBand="1" w:firstRowFirstColumn="0" w:firstRowLastColumn="0" w:lastRowFirstColumn="0" w:lastRowLastColumn="0"/>
             </w:pPr>
             <w:r>
@@ -453,7 +536,7 @@
         </w:tc>
         <w:tc>
           <w:tcPr>
-            <w:tcW w:w="1512" w:type="dxa"/>
+            <w:tcW w:w="1980" w:type="dxa"/>
           </w:tcPr>
           <w:p>
             <w:pPr>
@@ -473,36 +556,45 @@
         <w:tc>
           <w:tcPr>
             <w:cnfStyle w:val="001000000000" w:firstRow="0" w:lastRow="0" w:firstColumn="1" w:lastColumn="0" w:oddVBand="0" w:evenVBand="0" w:oddHBand="0" w:evenHBand="0" w:firstRowFirstColumn="0" w:firstRowLastColumn="0" w:lastRowFirstColumn="0" w:lastRowLastColumn="0"/>
-            <w:tcW w:w="2538" w:type="dxa"/>
-            <w:vMerge/>
-          </w:tcPr>
-          <w:p/>
-        </w:tc>
-        <w:tc>
-          <w:tcPr>
-            <w:tcW w:w="1260" w:type="dxa"/>
-            <w:vMerge/>
-          </w:tcPr>
-          <w:p>
-            <w:pPr>
-              <w:cnfStyle w:val="000000100000" w:firstRow="0" w:lastRow="0" w:firstColumn="0" w:lastColumn="0" w:oddVBand="0" w:evenVBand="0" w:oddHBand="1" w:evenHBand="0" w:firstRowFirstColumn="0" w:firstRowLastColumn="0" w:lastRowFirstColumn="0" w:lastRowLastColumn="0"/>
-            </w:pPr>
-          </w:p>
-        </w:tc>
-        <w:tc>
-          <w:tcPr>
-            <w:tcW w:w="1710" w:type="dxa"/>
-            <w:vMerge/>
-          </w:tcPr>
-          <w:p>
-            <w:pPr>
-              <w:cnfStyle w:val="000000100000" w:firstRow="0" w:lastRow="0" w:firstColumn="0" w:lastColumn="0" w:oddVBand="0" w:evenVBand="0" w:oddHBand="1" w:evenHBand="0" w:firstRowFirstColumn="0" w:firstRowLastColumn="0" w:lastRowFirstColumn="0" w:lastRowLastColumn="0"/>
-            </w:pPr>
-          </w:p>
-        </w:tc>
-        <w:tc>
-          <w:tcPr>
-            <w:tcW w:w="1034" w:type="dxa"/>
+            <w:tcW w:w="2160" w:type="dxa"/>
+            <w:vMerge/>
+          </w:tcPr>
+          <w:p>
+            <w:pPr>
+              <w:rPr>
+                <w:sz w:val="20"/>
+                <w:szCs w:val="20"/>
+              </w:rPr>
+            </w:pPr>
+          </w:p>
+        </w:tc>
+        <w:tc>
+          <w:tcPr>
+            <w:tcW w:w="1350" w:type="dxa"/>
+            <w:vMerge/>
+          </w:tcPr>
+          <w:p>
+            <w:pPr>
+              <w:jc w:val="center"/>
+              <w:cnfStyle w:val="000000100000" w:firstRow="0" w:lastRow="0" w:firstColumn="0" w:lastColumn="0" w:oddVBand="0" w:evenVBand="0" w:oddHBand="1" w:evenHBand="0" w:firstRowFirstColumn="0" w:firstRowLastColumn="0" w:lastRowFirstColumn="0" w:lastRowLastColumn="0"/>
+            </w:pPr>
+          </w:p>
+        </w:tc>
+        <w:tc>
+          <w:tcPr>
+            <w:tcW w:w="1350" w:type="dxa"/>
+            <w:vMerge/>
+          </w:tcPr>
+          <w:p>
+            <w:pPr>
+              <w:jc w:val="center"/>
+              <w:cnfStyle w:val="000000100000" w:firstRow="0" w:lastRow="0" w:firstColumn="0" w:lastColumn="0" w:oddVBand="0" w:evenVBand="0" w:oddHBand="1" w:evenHBand="0" w:firstRowFirstColumn="0" w:firstRowLastColumn="0" w:lastRowFirstColumn="0" w:lastRowLastColumn="0"/>
+            </w:pPr>
+          </w:p>
+        </w:tc>
+        <w:tc>
+          <w:tcPr>
+            <w:tcW w:w="1440" w:type="dxa"/>
           </w:tcPr>
           <w:p>
             <w:pPr>
@@ -516,17 +608,18 @@
         </w:tc>
         <w:tc>
           <w:tcPr>
-            <w:tcW w:w="1522" w:type="dxa"/>
-          </w:tcPr>
-          <w:p>
-            <w:pPr>
-              <w:cnfStyle w:val="000000100000" w:firstRow="0" w:lastRow="0" w:firstColumn="0" w:lastColumn="0" w:oddVBand="0" w:evenVBand="0" w:oddHBand="1" w:evenHBand="0" w:firstRowFirstColumn="0" w:firstRowLastColumn="0" w:lastRowFirstColumn="0" w:lastRowLastColumn="0"/>
-            </w:pPr>
-          </w:p>
-        </w:tc>
-        <w:tc>
-          <w:tcPr>
-            <w:tcW w:w="1512" w:type="dxa"/>
+            <w:tcW w:w="1620" w:type="dxa"/>
+          </w:tcPr>
+          <w:p>
+            <w:pPr>
+              <w:jc w:val="center"/>
+              <w:cnfStyle w:val="000000100000" w:firstRow="0" w:lastRow="0" w:firstColumn="0" w:lastColumn="0" w:oddVBand="0" w:evenVBand="0" w:oddHBand="1" w:evenHBand="0" w:firstRowFirstColumn="0" w:firstRowLastColumn="0" w:lastRowFirstColumn="0" w:lastRowLastColumn="0"/>
+            </w:pPr>
+          </w:p>
+        </w:tc>
+        <w:tc>
+          <w:tcPr>
+            <w:tcW w:w="1980" w:type="dxa"/>
           </w:tcPr>
           <w:p>
             <w:pPr>
@@ -546,39 +639,48 @@
         <w:tc>
           <w:tcPr>
             <w:cnfStyle w:val="001000000000" w:firstRow="0" w:lastRow="0" w:firstColumn="1" w:lastColumn="0" w:oddVBand="0" w:evenVBand="0" w:oddHBand="0" w:evenHBand="0" w:firstRowFirstColumn="0" w:firstRowLastColumn="0" w:lastRowFirstColumn="0" w:lastRowLastColumn="0"/>
-            <w:tcW w:w="2538" w:type="dxa"/>
+            <w:tcW w:w="2160" w:type="dxa"/>
             <w:vMerge/>
             <w:shd w:val="clear" w:color="auto" w:fill="D3DFEE" w:themeFill="accent1" w:themeFillTint="3F"/>
           </w:tcPr>
-          <w:p/>
-        </w:tc>
-        <w:tc>
-          <w:tcPr>
-            <w:tcW w:w="1260" w:type="dxa"/>
+          <w:p>
+            <w:pPr>
+              <w:rPr>
+                <w:sz w:val="20"/>
+                <w:szCs w:val="20"/>
+              </w:rPr>
+            </w:pPr>
+          </w:p>
+        </w:tc>
+        <w:tc>
+          <w:tcPr>
+            <w:tcW w:w="1350" w:type="dxa"/>
             <w:vMerge/>
             <w:shd w:val="clear" w:color="auto" w:fill="D3DFEE" w:themeFill="accent1" w:themeFillTint="3F"/>
           </w:tcPr>
           <w:p>
             <w:pPr>
-              <w:cnfStyle w:val="000000010000" w:firstRow="0" w:lastRow="0" w:firstColumn="0" w:lastColumn="0" w:oddVBand="0" w:evenVBand="0" w:oddHBand="0" w:evenHBand="1" w:firstRowFirstColumn="0" w:firstRowLastColumn="0" w:lastRowFirstColumn="0" w:lastRowLastColumn="0"/>
-            </w:pPr>
-          </w:p>
-        </w:tc>
-        <w:tc>
-          <w:tcPr>
-            <w:tcW w:w="1710" w:type="dxa"/>
+              <w:jc w:val="center"/>
+              <w:cnfStyle w:val="000000010000" w:firstRow="0" w:lastRow="0" w:firstColumn="0" w:lastColumn="0" w:oddVBand="0" w:evenVBand="0" w:oddHBand="0" w:evenHBand="1" w:firstRowFirstColumn="0" w:firstRowLastColumn="0" w:lastRowFirstColumn="0" w:lastRowLastColumn="0"/>
+            </w:pPr>
+          </w:p>
+        </w:tc>
+        <w:tc>
+          <w:tcPr>
+            <w:tcW w:w="1350" w:type="dxa"/>
             <w:vMerge/>
             <w:shd w:val="clear" w:color="auto" w:fill="D3DFEE" w:themeFill="accent1" w:themeFillTint="3F"/>
           </w:tcPr>
           <w:p>
             <w:pPr>
-              <w:cnfStyle w:val="000000010000" w:firstRow="0" w:lastRow="0" w:firstColumn="0" w:lastColumn="0" w:oddVBand="0" w:evenVBand="0" w:oddHBand="0" w:evenHBand="1" w:firstRowFirstColumn="0" w:firstRowLastColumn="0" w:lastRowFirstColumn="0" w:lastRowLastColumn="0"/>
-            </w:pPr>
-          </w:p>
-        </w:tc>
-        <w:tc>
-          <w:tcPr>
-            <w:tcW w:w="1034" w:type="dxa"/>
+              <w:jc w:val="center"/>
+              <w:cnfStyle w:val="000000010000" w:firstRow="0" w:lastRow="0" w:firstColumn="0" w:lastColumn="0" w:oddVBand="0" w:evenVBand="0" w:oddHBand="0" w:evenHBand="1" w:firstRowFirstColumn="0" w:firstRowLastColumn="0" w:lastRowFirstColumn="0" w:lastRowLastColumn="0"/>
+            </w:pPr>
+          </w:p>
+        </w:tc>
+        <w:tc>
+          <w:tcPr>
+            <w:tcW w:w="1440" w:type="dxa"/>
             <w:shd w:val="clear" w:color="auto" w:fill="D3DFEE" w:themeFill="accent1" w:themeFillTint="3F"/>
           </w:tcPr>
           <w:p>
@@ -587,20 +689,18 @@
               <w:cnfStyle w:val="000000010000" w:firstRow="0" w:lastRow="0" w:firstColumn="0" w:lastColumn="0" w:oddVBand="0" w:evenVBand="0" w:oddHBand="0" w:evenHBand="1" w:firstRowFirstColumn="0" w:firstRowLastColumn="0" w:lastRowFirstColumn="0" w:lastRowLastColumn="0"/>
             </w:pPr>
             <w:r>
-              <w:t>40</w:t>
-            </w:r>
-            <w:r>
-              <w:t>3</w:t>
-            </w:r>
-          </w:p>
-        </w:tc>
-        <w:tc>
-          <w:tcPr>
-            <w:tcW w:w="1522" w:type="dxa"/>
+              <w:t>403</w:t>
+            </w:r>
+          </w:p>
+        </w:tc>
+        <w:tc>
+          <w:tcPr>
+            <w:tcW w:w="1620" w:type="dxa"/>
             <w:shd w:val="clear" w:color="auto" w:fill="D3DFEE" w:themeFill="accent1" w:themeFillTint="3F"/>
           </w:tcPr>
           <w:p>
             <w:pPr>
+              <w:jc w:val="center"/>
               <w:cnfStyle w:val="000000010000" w:firstRow="0" w:lastRow="0" w:firstColumn="0" w:lastColumn="0" w:oddVBand="0" w:evenVBand="0" w:oddHBand="0" w:evenHBand="1" w:firstRowFirstColumn="0" w:firstRowLastColumn="0" w:lastRowFirstColumn="0" w:lastRowLastColumn="0"/>
             </w:pPr>
             <w:r>
@@ -610,7 +710,7 @@
         </w:tc>
         <w:tc>
           <w:tcPr>
-            <w:tcW w:w="1512" w:type="dxa"/>
+            <w:tcW w:w="1980" w:type="dxa"/>
             <w:shd w:val="clear" w:color="auto" w:fill="D3DFEE" w:themeFill="accent1" w:themeFillTint="3F"/>
           </w:tcPr>
           <w:p>
@@ -631,36 +731,45 @@
         <w:tc>
           <w:tcPr>
             <w:cnfStyle w:val="001000000000" w:firstRow="0" w:lastRow="0" w:firstColumn="1" w:lastColumn="0" w:oddVBand="0" w:evenVBand="0" w:oddHBand="0" w:evenHBand="0" w:firstRowFirstColumn="0" w:firstRowLastColumn="0" w:lastRowFirstColumn="0" w:lastRowLastColumn="0"/>
-            <w:tcW w:w="2538" w:type="dxa"/>
-            <w:vMerge/>
-          </w:tcPr>
-          <w:p/>
-        </w:tc>
-        <w:tc>
-          <w:tcPr>
-            <w:tcW w:w="1260" w:type="dxa"/>
-            <w:vMerge/>
-          </w:tcPr>
-          <w:p>
-            <w:pPr>
-              <w:cnfStyle w:val="000000100000" w:firstRow="0" w:lastRow="0" w:firstColumn="0" w:lastColumn="0" w:oddVBand="0" w:evenVBand="0" w:oddHBand="1" w:evenHBand="0" w:firstRowFirstColumn="0" w:firstRowLastColumn="0" w:lastRowFirstColumn="0" w:lastRowLastColumn="0"/>
-            </w:pPr>
-          </w:p>
-        </w:tc>
-        <w:tc>
-          <w:tcPr>
-            <w:tcW w:w="1710" w:type="dxa"/>
-            <w:vMerge/>
-          </w:tcPr>
-          <w:p>
-            <w:pPr>
-              <w:cnfStyle w:val="000000100000" w:firstRow="0" w:lastRow="0" w:firstColumn="0" w:lastColumn="0" w:oddVBand="0" w:evenVBand="0" w:oddHBand="1" w:evenHBand="0" w:firstRowFirstColumn="0" w:firstRowLastColumn="0" w:lastRowFirstColumn="0" w:lastRowLastColumn="0"/>
-            </w:pPr>
-          </w:p>
-        </w:tc>
-        <w:tc>
-          <w:tcPr>
-            <w:tcW w:w="1034" w:type="dxa"/>
+            <w:tcW w:w="2160" w:type="dxa"/>
+            <w:vMerge/>
+          </w:tcPr>
+          <w:p>
+            <w:pPr>
+              <w:rPr>
+                <w:sz w:val="20"/>
+                <w:szCs w:val="20"/>
+              </w:rPr>
+            </w:pPr>
+          </w:p>
+        </w:tc>
+        <w:tc>
+          <w:tcPr>
+            <w:tcW w:w="1350" w:type="dxa"/>
+            <w:vMerge/>
+          </w:tcPr>
+          <w:p>
+            <w:pPr>
+              <w:jc w:val="center"/>
+              <w:cnfStyle w:val="000000100000" w:firstRow="0" w:lastRow="0" w:firstColumn="0" w:lastColumn="0" w:oddVBand="0" w:evenVBand="0" w:oddHBand="1" w:evenHBand="0" w:firstRowFirstColumn="0" w:firstRowLastColumn="0" w:lastRowFirstColumn="0" w:lastRowLastColumn="0"/>
+            </w:pPr>
+          </w:p>
+        </w:tc>
+        <w:tc>
+          <w:tcPr>
+            <w:tcW w:w="1350" w:type="dxa"/>
+            <w:vMerge/>
+          </w:tcPr>
+          <w:p>
+            <w:pPr>
+              <w:jc w:val="center"/>
+              <w:cnfStyle w:val="000000100000" w:firstRow="0" w:lastRow="0" w:firstColumn="0" w:lastColumn="0" w:oddVBand="0" w:evenVBand="0" w:oddHBand="1" w:evenHBand="0" w:firstRowFirstColumn="0" w:firstRowLastColumn="0" w:lastRowFirstColumn="0" w:lastRowLastColumn="0"/>
+            </w:pPr>
+          </w:p>
+        </w:tc>
+        <w:tc>
+          <w:tcPr>
+            <w:tcW w:w="1440" w:type="dxa"/>
           </w:tcPr>
           <w:p>
             <w:pPr>
@@ -674,17 +783,18 @@
         </w:tc>
         <w:tc>
           <w:tcPr>
-            <w:tcW w:w="1522" w:type="dxa"/>
-          </w:tcPr>
-          <w:p>
-            <w:pPr>
-              <w:cnfStyle w:val="000000100000" w:firstRow="0" w:lastRow="0" w:firstColumn="0" w:lastColumn="0" w:oddVBand="0" w:evenVBand="0" w:oddHBand="1" w:evenHBand="0" w:firstRowFirstColumn="0" w:firstRowLastColumn="0" w:lastRowFirstColumn="0" w:lastRowLastColumn="0"/>
-            </w:pPr>
-          </w:p>
-        </w:tc>
-        <w:tc>
-          <w:tcPr>
-            <w:tcW w:w="1512" w:type="dxa"/>
+            <w:tcW w:w="1620" w:type="dxa"/>
+          </w:tcPr>
+          <w:p>
+            <w:pPr>
+              <w:jc w:val="center"/>
+              <w:cnfStyle w:val="000000100000" w:firstRow="0" w:lastRow="0" w:firstColumn="0" w:lastColumn="0" w:oddVBand="0" w:evenVBand="0" w:oddHBand="1" w:evenHBand="0" w:firstRowFirstColumn="0" w:firstRowLastColumn="0" w:lastRowFirstColumn="0" w:lastRowLastColumn="0"/>
+            </w:pPr>
+          </w:p>
+        </w:tc>
+        <w:tc>
+          <w:tcPr>
+            <w:tcW w:w="1980" w:type="dxa"/>
           </w:tcPr>
           <w:p>
             <w:pPr>
@@ -699,71 +809,182 @@
       <w:tr>
         <w:trPr>
           <w:cnfStyle w:val="000000010000" w:firstRow="0" w:lastRow="0" w:firstColumn="0" w:lastColumn="0" w:oddVBand="0" w:evenVBand="0" w:oddHBand="0" w:evenHBand="1" w:firstRowFirstColumn="0" w:firstRowLastColumn="0" w:lastRowFirstColumn="0" w:lastRowLastColumn="0"/>
-          <w:trHeight w:val="961"/>
+          <w:trHeight w:val="381"/>
         </w:trPr>
         <w:tc>
           <w:tcPr>
             <w:cnfStyle w:val="001000000000" w:firstRow="0" w:lastRow="0" w:firstColumn="1" w:lastColumn="0" w:oddVBand="0" w:evenVBand="0" w:oddHBand="0" w:evenHBand="0" w:firstRowFirstColumn="0" w:firstRowLastColumn="0" w:lastRowFirstColumn="0" w:lastRowLastColumn="0"/>
-            <w:tcW w:w="2538" w:type="dxa"/>
-          </w:tcPr>
-          <w:p/>
-          <w:p>
+            <w:tcW w:w="2160" w:type="dxa"/>
+            <w:vMerge w:val="restart"/>
+          </w:tcPr>
+          <w:p>
+            <w:pPr>
+              <w:rPr>
+                <w:b w:val="0"/>
+                <w:bCs w:val="0"/>
+                <w:sz w:val="20"/>
+                <w:szCs w:val="20"/>
+              </w:rPr>
+            </w:pPr>
+          </w:p>
+          <w:p>
+            <w:pPr>
+              <w:rPr>
+                <w:b w:val="0"/>
+                <w:bCs w:val="0"/>
+                <w:sz w:val="20"/>
+                <w:szCs w:val="20"/>
+              </w:rPr>
+            </w:pPr>
             <w:proofErr w:type="spellStart"/>
             <w:r>
+              <w:rPr>
+                <w:b w:val="0"/>
+                <w:bCs w:val="0"/>
+                <w:sz w:val="20"/>
+                <w:szCs w:val="20"/>
+              </w:rPr>
               <w:t>Nffg</w:t>
             </w:r>
             <w:proofErr w:type="spellEnd"/>
-            <w:r>
-              <w:t>/{id |name}</w:t>
-            </w:r>
-          </w:p>
-        </w:tc>
-        <w:tc>
-          <w:tcPr>
-            <w:tcW w:w="1260" w:type="dxa"/>
-          </w:tcPr>
-          <w:p>
-            <w:pPr>
-              <w:cnfStyle w:val="000000010000" w:firstRow="0" w:lastRow="0" w:firstColumn="0" w:lastColumn="0" w:oddVBand="0" w:evenVBand="0" w:oddHBand="0" w:evenHBand="1" w:firstRowFirstColumn="0" w:firstRowLastColumn="0" w:lastRowFirstColumn="0" w:lastRowLastColumn="0"/>
-            </w:pPr>
-          </w:p>
-        </w:tc>
-        <w:tc>
-          <w:tcPr>
-            <w:tcW w:w="1710" w:type="dxa"/>
-          </w:tcPr>
-          <w:p>
-            <w:pPr>
-              <w:cnfStyle w:val="000000010000" w:firstRow="0" w:lastRow="0" w:firstColumn="0" w:lastColumn="0" w:oddVBand="0" w:evenVBand="0" w:oddHBand="0" w:evenHBand="1" w:firstRowFirstColumn="0" w:firstRowLastColumn="0" w:lastRowFirstColumn="0" w:lastRowLastColumn="0"/>
-            </w:pPr>
-          </w:p>
-        </w:tc>
-        <w:tc>
-          <w:tcPr>
-            <w:tcW w:w="1034" w:type="dxa"/>
-          </w:tcPr>
-          <w:p>
-            <w:pPr>
-              <w:jc w:val="center"/>
-              <w:cnfStyle w:val="000000010000" w:firstRow="0" w:lastRow="0" w:firstColumn="0" w:lastColumn="0" w:oddVBand="0" w:evenVBand="0" w:oddHBand="0" w:evenHBand="1" w:firstRowFirstColumn="0" w:firstRowLastColumn="0" w:lastRowFirstColumn="0" w:lastRowLastColumn="0"/>
-            </w:pPr>
-            <w:bookmarkStart w:id="0" w:name="_GoBack"/>
-            <w:bookmarkEnd w:id="0"/>
-          </w:p>
-        </w:tc>
-        <w:tc>
-          <w:tcPr>
-            <w:tcW w:w="1522" w:type="dxa"/>
-          </w:tcPr>
-          <w:p>
-            <w:pPr>
-              <w:cnfStyle w:val="000000010000" w:firstRow="0" w:lastRow="0" w:firstColumn="0" w:lastColumn="0" w:oddVBand="0" w:evenVBand="0" w:oddHBand="0" w:evenHBand="1" w:firstRowFirstColumn="0" w:firstRowLastColumn="0" w:lastRowFirstColumn="0" w:lastRowLastColumn="0"/>
-            </w:pPr>
-          </w:p>
-        </w:tc>
-        <w:tc>
-          <w:tcPr>
-            <w:tcW w:w="1512" w:type="dxa"/>
+            <w:proofErr w:type="gramStart"/>
+            <w:r>
+              <w:rPr>
+                <w:b w:val="0"/>
+                <w:bCs w:val="0"/>
+                <w:sz w:val="20"/>
+                <w:szCs w:val="20"/>
+              </w:rPr>
+              <w:t>/{</w:t>
+            </w:r>
+            <w:proofErr w:type="gramEnd"/>
+            <w:r>
+              <w:rPr>
+                <w:b w:val="0"/>
+                <w:bCs w:val="0"/>
+                <w:sz w:val="20"/>
+                <w:szCs w:val="20"/>
+              </w:rPr>
+              <w:t>id}</w:t>
+            </w:r>
+            <w:r>
+              <w:rPr>
+                <w:b w:val="0"/>
+                <w:bCs w:val="0"/>
+                <w:sz w:val="20"/>
+                <w:szCs w:val="20"/>
+              </w:rPr>
+              <w:t>/nodes</w:t>
+            </w:r>
+            <w:r>
+              <w:rPr>
+                <w:b w:val="0"/>
+                <w:bCs w:val="0"/>
+                <w:sz w:val="20"/>
+                <w:szCs w:val="20"/>
+              </w:rPr>
+              <w:t>? For node/link /</w:t>
+            </w:r>
+            <w:proofErr w:type="spellStart"/>
+            <w:r>
+              <w:rPr>
+                <w:b w:val="0"/>
+                <w:bCs w:val="0"/>
+                <w:sz w:val="20"/>
+                <w:szCs w:val="20"/>
+              </w:rPr>
+              <w:t>src</w:t>
+            </w:r>
+            <w:proofErr w:type="spellEnd"/>
+            <w:r>
+              <w:rPr>
+                <w:b w:val="0"/>
+                <w:bCs w:val="0"/>
+                <w:sz w:val="20"/>
+                <w:szCs w:val="20"/>
+              </w:rPr>
+              <w:t>/</w:t>
+            </w:r>
+            <w:proofErr w:type="spellStart"/>
+            <w:r>
+              <w:rPr>
+                <w:b w:val="0"/>
+                <w:bCs w:val="0"/>
+                <w:sz w:val="20"/>
+                <w:szCs w:val="20"/>
+              </w:rPr>
+              <w:t>dst</w:t>
+            </w:r>
+            <w:proofErr w:type="spellEnd"/>
+            <w:r>
+              <w:rPr>
+                <w:b w:val="0"/>
+                <w:bCs w:val="0"/>
+                <w:sz w:val="20"/>
+                <w:szCs w:val="20"/>
+              </w:rPr>
+              <w:t xml:space="preserve"> </w:t>
+            </w:r>
+          </w:p>
+        </w:tc>
+        <w:tc>
+          <w:tcPr>
+            <w:tcW w:w="1350" w:type="dxa"/>
+            <w:vMerge w:val="restart"/>
+          </w:tcPr>
+          <w:p>
+            <w:pPr>
+              <w:jc w:val="center"/>
+              <w:cnfStyle w:val="000000010000" w:firstRow="0" w:lastRow="0" w:firstColumn="0" w:lastColumn="0" w:oddVBand="0" w:evenVBand="0" w:oddHBand="0" w:evenHBand="1" w:firstRowFirstColumn="0" w:firstRowLastColumn="0" w:lastRowFirstColumn="0" w:lastRowLastColumn="0"/>
+            </w:pPr>
+          </w:p>
+          <w:p>
+            <w:pPr>
+              <w:jc w:val="center"/>
+              <w:cnfStyle w:val="000000010000" w:firstRow="0" w:lastRow="0" w:firstColumn="0" w:lastColumn="0" w:oddVBand="0" w:evenVBand="0" w:oddHBand="0" w:evenHBand="1" w:firstRowFirstColumn="0" w:firstRowLastColumn="0" w:lastRowFirstColumn="0" w:lastRowLastColumn="0"/>
+            </w:pPr>
+            <w:r>
+              <w:t>GET</w:t>
+            </w:r>
+          </w:p>
+        </w:tc>
+        <w:tc>
+          <w:tcPr>
+            <w:tcW w:w="1350" w:type="dxa"/>
+            <w:vMerge w:val="restart"/>
+          </w:tcPr>
+          <w:p>
+            <w:pPr>
+              <w:jc w:val="center"/>
+              <w:cnfStyle w:val="000000010000" w:firstRow="0" w:lastRow="0" w:firstColumn="0" w:lastColumn="0" w:oddVBand="0" w:evenVBand="0" w:oddHBand="0" w:evenHBand="1" w:firstRowFirstColumn="0" w:firstRowLastColumn="0" w:lastRowFirstColumn="0" w:lastRowLastColumn="0"/>
+            </w:pPr>
+          </w:p>
+        </w:tc>
+        <w:tc>
+          <w:tcPr>
+            <w:tcW w:w="1440" w:type="dxa"/>
+          </w:tcPr>
+          <w:p>
+            <w:pPr>
+              <w:jc w:val="center"/>
+              <w:cnfStyle w:val="000000010000" w:firstRow="0" w:lastRow="0" w:firstColumn="0" w:lastColumn="0" w:oddVBand="0" w:evenVBand="0" w:oddHBand="0" w:evenHBand="1" w:firstRowFirstColumn="0" w:firstRowLastColumn="0" w:lastRowFirstColumn="0" w:lastRowLastColumn="0"/>
+            </w:pPr>
+          </w:p>
+        </w:tc>
+        <w:tc>
+          <w:tcPr>
+            <w:tcW w:w="1620" w:type="dxa"/>
+          </w:tcPr>
+          <w:p>
+            <w:pPr>
+              <w:jc w:val="center"/>
+              <w:cnfStyle w:val="000000010000" w:firstRow="0" w:lastRow="0" w:firstColumn="0" w:lastColumn="0" w:oddVBand="0" w:evenVBand="0" w:oddHBand="0" w:evenHBand="1" w:firstRowFirstColumn="0" w:firstRowLastColumn="0" w:lastRowFirstColumn="0" w:lastRowLastColumn="0"/>
+            </w:pPr>
+          </w:p>
+        </w:tc>
+        <w:tc>
+          <w:tcPr>
+            <w:tcW w:w="1980" w:type="dxa"/>
           </w:tcPr>
           <w:p>
             <w:pPr>
@@ -775,70 +996,74 @@
       <w:tr>
         <w:trPr>
           <w:cnfStyle w:val="000000100000" w:firstRow="0" w:lastRow="0" w:firstColumn="0" w:lastColumn="0" w:oddVBand="0" w:evenVBand="0" w:oddHBand="1" w:evenHBand="0" w:firstRowFirstColumn="0" w:firstRowLastColumn="0" w:lastRowFirstColumn="0" w:lastRowLastColumn="0"/>
-          <w:trHeight w:val="1159"/>
+          <w:trHeight w:val="381"/>
         </w:trPr>
         <w:tc>
           <w:tcPr>
             <w:cnfStyle w:val="001000000000" w:firstRow="0" w:lastRow="0" w:firstColumn="1" w:lastColumn="0" w:oddVBand="0" w:evenVBand="0" w:oddHBand="0" w:evenHBand="0" w:firstRowFirstColumn="0" w:firstRowLastColumn="0" w:lastRowFirstColumn="0" w:lastRowLastColumn="0"/>
-            <w:tcW w:w="2538" w:type="dxa"/>
-          </w:tcPr>
-          <w:p>
-            <w:proofErr w:type="spellStart"/>
-            <w:r>
-              <w:t>Nffg</w:t>
-            </w:r>
-            <w:proofErr w:type="spellEnd"/>
-            <w:r>
-              <w:t>/{id |name}</w:t>
-            </w:r>
-            <w:r>
-              <w:t>/operation</w:t>
-            </w:r>
-          </w:p>
-        </w:tc>
-        <w:tc>
-          <w:tcPr>
-            <w:tcW w:w="1260" w:type="dxa"/>
-          </w:tcPr>
-          <w:p>
-            <w:pPr>
-              <w:cnfStyle w:val="000000100000" w:firstRow="0" w:lastRow="0" w:firstColumn="0" w:lastColumn="0" w:oddVBand="0" w:evenVBand="0" w:oddHBand="1" w:evenHBand="0" w:firstRowFirstColumn="0" w:firstRowLastColumn="0" w:lastRowFirstColumn="0" w:lastRowLastColumn="0"/>
-            </w:pPr>
-          </w:p>
-        </w:tc>
-        <w:tc>
-          <w:tcPr>
-            <w:tcW w:w="1710" w:type="dxa"/>
-          </w:tcPr>
-          <w:p>
-            <w:pPr>
-              <w:cnfStyle w:val="000000100000" w:firstRow="0" w:lastRow="0" w:firstColumn="0" w:lastColumn="0" w:oddVBand="0" w:evenVBand="0" w:oddHBand="1" w:evenHBand="0" w:firstRowFirstColumn="0" w:firstRowLastColumn="0" w:lastRowFirstColumn="0" w:lastRowLastColumn="0"/>
-            </w:pPr>
-          </w:p>
-        </w:tc>
-        <w:tc>
-          <w:tcPr>
-            <w:tcW w:w="1034" w:type="dxa"/>
-          </w:tcPr>
-          <w:p>
-            <w:pPr>
-              <w:cnfStyle w:val="000000100000" w:firstRow="0" w:lastRow="0" w:firstColumn="0" w:lastColumn="0" w:oddVBand="0" w:evenVBand="0" w:oddHBand="1" w:evenHBand="0" w:firstRowFirstColumn="0" w:firstRowLastColumn="0" w:lastRowFirstColumn="0" w:lastRowLastColumn="0"/>
-            </w:pPr>
-          </w:p>
-        </w:tc>
-        <w:tc>
-          <w:tcPr>
-            <w:tcW w:w="1522" w:type="dxa"/>
-          </w:tcPr>
-          <w:p>
-            <w:pPr>
-              <w:cnfStyle w:val="000000100000" w:firstRow="0" w:lastRow="0" w:firstColumn="0" w:lastColumn="0" w:oddVBand="0" w:evenVBand="0" w:oddHBand="1" w:evenHBand="0" w:firstRowFirstColumn="0" w:firstRowLastColumn="0" w:lastRowFirstColumn="0" w:lastRowLastColumn="0"/>
-            </w:pPr>
-          </w:p>
-        </w:tc>
-        <w:tc>
-          <w:tcPr>
-            <w:tcW w:w="1512" w:type="dxa"/>
+            <w:tcW w:w="2160" w:type="dxa"/>
+            <w:vMerge/>
+          </w:tcPr>
+          <w:p>
+            <w:pPr>
+              <w:rPr>
+                <w:b w:val="0"/>
+                <w:bCs w:val="0"/>
+                <w:sz w:val="20"/>
+                <w:szCs w:val="20"/>
+              </w:rPr>
+            </w:pPr>
+          </w:p>
+        </w:tc>
+        <w:tc>
+          <w:tcPr>
+            <w:tcW w:w="1350" w:type="dxa"/>
+            <w:vMerge/>
+          </w:tcPr>
+          <w:p>
+            <w:pPr>
+              <w:jc w:val="center"/>
+              <w:cnfStyle w:val="000000100000" w:firstRow="0" w:lastRow="0" w:firstColumn="0" w:lastColumn="0" w:oddVBand="0" w:evenVBand="0" w:oddHBand="1" w:evenHBand="0" w:firstRowFirstColumn="0" w:firstRowLastColumn="0" w:lastRowFirstColumn="0" w:lastRowLastColumn="0"/>
+            </w:pPr>
+          </w:p>
+        </w:tc>
+        <w:tc>
+          <w:tcPr>
+            <w:tcW w:w="1350" w:type="dxa"/>
+            <w:vMerge/>
+          </w:tcPr>
+          <w:p>
+            <w:pPr>
+              <w:jc w:val="center"/>
+              <w:cnfStyle w:val="000000100000" w:firstRow="0" w:lastRow="0" w:firstColumn="0" w:lastColumn="0" w:oddVBand="0" w:evenVBand="0" w:oddHBand="1" w:evenHBand="0" w:firstRowFirstColumn="0" w:firstRowLastColumn="0" w:lastRowFirstColumn="0" w:lastRowLastColumn="0"/>
+            </w:pPr>
+          </w:p>
+        </w:tc>
+        <w:tc>
+          <w:tcPr>
+            <w:tcW w:w="1440" w:type="dxa"/>
+          </w:tcPr>
+          <w:p>
+            <w:pPr>
+              <w:jc w:val="center"/>
+              <w:cnfStyle w:val="000000100000" w:firstRow="0" w:lastRow="0" w:firstColumn="0" w:lastColumn="0" w:oddVBand="0" w:evenVBand="0" w:oddHBand="1" w:evenHBand="0" w:firstRowFirstColumn="0" w:firstRowLastColumn="0" w:lastRowFirstColumn="0" w:lastRowLastColumn="0"/>
+            </w:pPr>
+          </w:p>
+        </w:tc>
+        <w:tc>
+          <w:tcPr>
+            <w:tcW w:w="1620" w:type="dxa"/>
+          </w:tcPr>
+          <w:p>
+            <w:pPr>
+              <w:jc w:val="center"/>
+              <w:cnfStyle w:val="000000100000" w:firstRow="0" w:lastRow="0" w:firstColumn="0" w:lastColumn="0" w:oddVBand="0" w:evenVBand="0" w:oddHBand="1" w:evenHBand="0" w:firstRowFirstColumn="0" w:firstRowLastColumn="0" w:lastRowFirstColumn="0" w:lastRowLastColumn="0"/>
+            </w:pPr>
+          </w:p>
+        </w:tc>
+        <w:tc>
+          <w:tcPr>
+            <w:tcW w:w="1980" w:type="dxa"/>
           </w:tcPr>
           <w:p>
             <w:pPr>
@@ -850,66 +1075,1189 @@
       <w:tr>
         <w:trPr>
           <w:cnfStyle w:val="000000010000" w:firstRow="0" w:lastRow="0" w:firstColumn="0" w:lastColumn="0" w:oddVBand="0" w:evenVBand="0" w:oddHBand="0" w:evenHBand="1" w:firstRowFirstColumn="0" w:firstRowLastColumn="0" w:lastRowFirstColumn="0" w:lastRowLastColumn="0"/>
-          <w:trHeight w:val="1150"/>
+          <w:trHeight w:val="458"/>
         </w:trPr>
         <w:tc>
           <w:tcPr>
             <w:cnfStyle w:val="001000000000" w:firstRow="0" w:lastRow="0" w:firstColumn="1" w:lastColumn="0" w:oddVBand="0" w:evenVBand="0" w:oddHBand="0" w:evenHBand="0" w:firstRowFirstColumn="0" w:firstRowLastColumn="0" w:lastRowFirstColumn="0" w:lastRowLastColumn="0"/>
-            <w:tcW w:w="2538" w:type="dxa"/>
-          </w:tcPr>
-          <w:p>
-            <w:r>
+            <w:tcW w:w="2160" w:type="dxa"/>
+            <w:vMerge w:val="restart"/>
+          </w:tcPr>
+          <w:p>
+            <w:pPr>
+              <w:rPr>
+                <w:b w:val="0"/>
+                <w:bCs w:val="0"/>
+                <w:sz w:val="20"/>
+                <w:szCs w:val="20"/>
+              </w:rPr>
+            </w:pPr>
+          </w:p>
+          <w:p>
+            <w:pPr>
+              <w:rPr>
+                <w:b w:val="0"/>
+                <w:bCs w:val="0"/>
+                <w:sz w:val="20"/>
+                <w:szCs w:val="20"/>
+              </w:rPr>
+            </w:pPr>
+            <w:proofErr w:type="spellStart"/>
+            <w:r>
+              <w:rPr>
+                <w:b w:val="0"/>
+                <w:bCs w:val="0"/>
+                <w:sz w:val="20"/>
+                <w:szCs w:val="20"/>
+              </w:rPr>
+              <w:t>Nffg</w:t>
+            </w:r>
+            <w:proofErr w:type="spellEnd"/>
+            <w:proofErr w:type="gramStart"/>
+            <w:r>
+              <w:rPr>
+                <w:b w:val="0"/>
+                <w:bCs w:val="0"/>
+                <w:sz w:val="20"/>
+                <w:szCs w:val="20"/>
+              </w:rPr>
+              <w:t>/{</w:t>
+            </w:r>
+            <w:proofErr w:type="gramEnd"/>
+            <w:r>
+              <w:rPr>
+                <w:b w:val="0"/>
+                <w:bCs w:val="0"/>
+                <w:sz w:val="20"/>
+                <w:szCs w:val="20"/>
+              </w:rPr>
+              <w:t>id}</w:t>
+            </w:r>
+            <w:r>
+              <w:rPr>
+                <w:b w:val="0"/>
+                <w:bCs w:val="0"/>
+                <w:sz w:val="20"/>
+                <w:szCs w:val="20"/>
+              </w:rPr>
+              <w:t>/</w:t>
+            </w:r>
+            <w:r>
+              <w:rPr>
+                <w:b w:val="0"/>
+                <w:bCs w:val="0"/>
+                <w:sz w:val="20"/>
+                <w:szCs w:val="20"/>
+              </w:rPr>
+              <w:t>links</w:t>
+            </w:r>
+            <w:r>
+              <w:rPr>
+                <w:b w:val="0"/>
+                <w:bCs w:val="0"/>
+                <w:sz w:val="20"/>
+                <w:szCs w:val="20"/>
+              </w:rPr>
+              <w:t>?</w:t>
+            </w:r>
+          </w:p>
+        </w:tc>
+        <w:tc>
+          <w:tcPr>
+            <w:tcW w:w="1350" w:type="dxa"/>
+            <w:vMerge w:val="restart"/>
+          </w:tcPr>
+          <w:p>
+            <w:pPr>
+              <w:jc w:val="center"/>
+              <w:cnfStyle w:val="000000010000" w:firstRow="0" w:lastRow="0" w:firstColumn="0" w:lastColumn="0" w:oddVBand="0" w:evenVBand="0" w:oddHBand="0" w:evenHBand="1" w:firstRowFirstColumn="0" w:firstRowLastColumn="0" w:lastRowFirstColumn="0" w:lastRowLastColumn="0"/>
+            </w:pPr>
+          </w:p>
+          <w:p>
+            <w:pPr>
+              <w:jc w:val="center"/>
+              <w:cnfStyle w:val="000000010000" w:firstRow="0" w:lastRow="0" w:firstColumn="0" w:lastColumn="0" w:oddVBand="0" w:evenVBand="0" w:oddHBand="0" w:evenHBand="1" w:firstRowFirstColumn="0" w:firstRowLastColumn="0" w:lastRowFirstColumn="0" w:lastRowLastColumn="0"/>
+            </w:pPr>
+            <w:r>
+              <w:t>GET</w:t>
+            </w:r>
+          </w:p>
+        </w:tc>
+        <w:tc>
+          <w:tcPr>
+            <w:tcW w:w="1350" w:type="dxa"/>
+            <w:vMerge w:val="restart"/>
+          </w:tcPr>
+          <w:p>
+            <w:pPr>
+              <w:jc w:val="center"/>
+              <w:cnfStyle w:val="000000010000" w:firstRow="0" w:lastRow="0" w:firstColumn="0" w:lastColumn="0" w:oddVBand="0" w:evenVBand="0" w:oddHBand="0" w:evenHBand="1" w:firstRowFirstColumn="0" w:firstRowLastColumn="0" w:lastRowFirstColumn="0" w:lastRowLastColumn="0"/>
+            </w:pPr>
+          </w:p>
+        </w:tc>
+        <w:tc>
+          <w:tcPr>
+            <w:tcW w:w="1440" w:type="dxa"/>
+          </w:tcPr>
+          <w:p>
+            <w:pPr>
+              <w:jc w:val="center"/>
+              <w:cnfStyle w:val="000000010000" w:firstRow="0" w:lastRow="0" w:firstColumn="0" w:lastColumn="0" w:oddVBand="0" w:evenVBand="0" w:oddHBand="0" w:evenHBand="1" w:firstRowFirstColumn="0" w:firstRowLastColumn="0" w:lastRowFirstColumn="0" w:lastRowLastColumn="0"/>
+            </w:pPr>
+          </w:p>
+        </w:tc>
+        <w:tc>
+          <w:tcPr>
+            <w:tcW w:w="1620" w:type="dxa"/>
+          </w:tcPr>
+          <w:p>
+            <w:pPr>
+              <w:jc w:val="center"/>
+              <w:cnfStyle w:val="000000010000" w:firstRow="0" w:lastRow="0" w:firstColumn="0" w:lastColumn="0" w:oddVBand="0" w:evenVBand="0" w:oddHBand="0" w:evenHBand="1" w:firstRowFirstColumn="0" w:firstRowLastColumn="0" w:lastRowFirstColumn="0" w:lastRowLastColumn="0"/>
+            </w:pPr>
+          </w:p>
+        </w:tc>
+        <w:tc>
+          <w:tcPr>
+            <w:tcW w:w="1980" w:type="dxa"/>
+          </w:tcPr>
+          <w:p>
+            <w:pPr>
+              <w:cnfStyle w:val="000000010000" w:firstRow="0" w:lastRow="0" w:firstColumn="0" w:lastColumn="0" w:oddVBand="0" w:evenVBand="0" w:oddHBand="0" w:evenHBand="1" w:firstRowFirstColumn="0" w:firstRowLastColumn="0" w:lastRowFirstColumn="0" w:lastRowLastColumn="0"/>
+            </w:pPr>
+          </w:p>
+        </w:tc>
+      </w:tr>
+      <w:tr>
+        <w:trPr>
+          <w:cnfStyle w:val="000000100000" w:firstRow="0" w:lastRow="0" w:firstColumn="0" w:lastColumn="0" w:oddVBand="0" w:evenVBand="0" w:oddHBand="1" w:evenHBand="0" w:firstRowFirstColumn="0" w:firstRowLastColumn="0" w:lastRowFirstColumn="0" w:lastRowLastColumn="0"/>
+          <w:trHeight w:val="458"/>
+        </w:trPr>
+        <w:tc>
+          <w:tcPr>
+            <w:cnfStyle w:val="001000000000" w:firstRow="0" w:lastRow="0" w:firstColumn="1" w:lastColumn="0" w:oddVBand="0" w:evenVBand="0" w:oddHBand="0" w:evenHBand="0" w:firstRowFirstColumn="0" w:firstRowLastColumn="0" w:lastRowFirstColumn="0" w:lastRowLastColumn="0"/>
+            <w:tcW w:w="2160" w:type="dxa"/>
+            <w:vMerge/>
+          </w:tcPr>
+          <w:p>
+            <w:pPr>
+              <w:rPr>
+                <w:b w:val="0"/>
+                <w:bCs w:val="0"/>
+                <w:sz w:val="20"/>
+                <w:szCs w:val="20"/>
+              </w:rPr>
+            </w:pPr>
+          </w:p>
+        </w:tc>
+        <w:tc>
+          <w:tcPr>
+            <w:tcW w:w="1350" w:type="dxa"/>
+            <w:vMerge/>
+          </w:tcPr>
+          <w:p>
+            <w:pPr>
+              <w:jc w:val="center"/>
+              <w:cnfStyle w:val="000000100000" w:firstRow="0" w:lastRow="0" w:firstColumn="0" w:lastColumn="0" w:oddVBand="0" w:evenVBand="0" w:oddHBand="1" w:evenHBand="0" w:firstRowFirstColumn="0" w:firstRowLastColumn="0" w:lastRowFirstColumn="0" w:lastRowLastColumn="0"/>
+            </w:pPr>
+          </w:p>
+        </w:tc>
+        <w:tc>
+          <w:tcPr>
+            <w:tcW w:w="1350" w:type="dxa"/>
+            <w:vMerge/>
+          </w:tcPr>
+          <w:p>
+            <w:pPr>
+              <w:jc w:val="center"/>
+              <w:cnfStyle w:val="000000100000" w:firstRow="0" w:lastRow="0" w:firstColumn="0" w:lastColumn="0" w:oddVBand="0" w:evenVBand="0" w:oddHBand="1" w:evenHBand="0" w:firstRowFirstColumn="0" w:firstRowLastColumn="0" w:lastRowFirstColumn="0" w:lastRowLastColumn="0"/>
+            </w:pPr>
+          </w:p>
+        </w:tc>
+        <w:tc>
+          <w:tcPr>
+            <w:tcW w:w="1440" w:type="dxa"/>
+          </w:tcPr>
+          <w:p>
+            <w:pPr>
+              <w:jc w:val="center"/>
+              <w:cnfStyle w:val="000000100000" w:firstRow="0" w:lastRow="0" w:firstColumn="0" w:lastColumn="0" w:oddVBand="0" w:evenVBand="0" w:oddHBand="1" w:evenHBand="0" w:firstRowFirstColumn="0" w:firstRowLastColumn="0" w:lastRowFirstColumn="0" w:lastRowLastColumn="0"/>
+            </w:pPr>
+          </w:p>
+        </w:tc>
+        <w:tc>
+          <w:tcPr>
+            <w:tcW w:w="1620" w:type="dxa"/>
+          </w:tcPr>
+          <w:p>
+            <w:pPr>
+              <w:jc w:val="center"/>
+              <w:cnfStyle w:val="000000100000" w:firstRow="0" w:lastRow="0" w:firstColumn="0" w:lastColumn="0" w:oddVBand="0" w:evenVBand="0" w:oddHBand="1" w:evenHBand="0" w:firstRowFirstColumn="0" w:firstRowLastColumn="0" w:lastRowFirstColumn="0" w:lastRowLastColumn="0"/>
+            </w:pPr>
+          </w:p>
+        </w:tc>
+        <w:tc>
+          <w:tcPr>
+            <w:tcW w:w="1980" w:type="dxa"/>
+          </w:tcPr>
+          <w:p>
+            <w:pPr>
+              <w:cnfStyle w:val="000000100000" w:firstRow="0" w:lastRow="0" w:firstColumn="0" w:lastColumn="0" w:oddVBand="0" w:evenVBand="0" w:oddHBand="1" w:evenHBand="0" w:firstRowFirstColumn="0" w:firstRowLastColumn="0" w:lastRowFirstColumn="0" w:lastRowLastColumn="0"/>
+            </w:pPr>
+          </w:p>
+        </w:tc>
+      </w:tr>
+      <w:tr>
+        <w:trPr>
+          <w:cnfStyle w:val="000000010000" w:firstRow="0" w:lastRow="0" w:firstColumn="0" w:lastColumn="0" w:oddVBand="0" w:evenVBand="0" w:oddHBand="0" w:evenHBand="1" w:firstRowFirstColumn="0" w:firstRowLastColumn="0" w:lastRowFirstColumn="0" w:lastRowLastColumn="0"/>
+          <w:trHeight w:val="458"/>
+        </w:trPr>
+        <w:tc>
+          <w:tcPr>
+            <w:cnfStyle w:val="001000000000" w:firstRow="0" w:lastRow="0" w:firstColumn="1" w:lastColumn="0" w:oddVBand="0" w:evenVBand="0" w:oddHBand="0" w:evenHBand="0" w:firstRowFirstColumn="0" w:firstRowLastColumn="0" w:lastRowFirstColumn="0" w:lastRowLastColumn="0"/>
+            <w:tcW w:w="2160" w:type="dxa"/>
+            <w:vMerge w:val="restart"/>
+          </w:tcPr>
+          <w:p>
+            <w:pPr>
+              <w:rPr>
+                <w:b w:val="0"/>
+                <w:bCs w:val="0"/>
+                <w:sz w:val="20"/>
+                <w:szCs w:val="20"/>
+              </w:rPr>
+            </w:pPr>
+          </w:p>
+          <w:p>
+            <w:pPr>
+              <w:rPr>
+                <w:b w:val="0"/>
+                <w:bCs w:val="0"/>
+                <w:sz w:val="20"/>
+                <w:szCs w:val="20"/>
+              </w:rPr>
+            </w:pPr>
+            <w:r>
+              <w:rPr>
+                <w:b w:val="0"/>
+                <w:bCs w:val="0"/>
+                <w:sz w:val="20"/>
+                <w:szCs w:val="20"/>
+              </w:rPr>
               <w:t>Policies</w:t>
             </w:r>
           </w:p>
         </w:tc>
         <w:tc>
           <w:tcPr>
-            <w:tcW w:w="1260" w:type="dxa"/>
-          </w:tcPr>
-          <w:p>
-            <w:pPr>
-              <w:cnfStyle w:val="000000010000" w:firstRow="0" w:lastRow="0" w:firstColumn="0" w:lastColumn="0" w:oddVBand="0" w:evenVBand="0" w:oddHBand="0" w:evenHBand="1" w:firstRowFirstColumn="0" w:firstRowLastColumn="0" w:lastRowFirstColumn="0" w:lastRowLastColumn="0"/>
-            </w:pPr>
-          </w:p>
-        </w:tc>
-        <w:tc>
-          <w:tcPr>
-            <w:tcW w:w="1710" w:type="dxa"/>
-          </w:tcPr>
-          <w:p>
-            <w:pPr>
-              <w:cnfStyle w:val="000000010000" w:firstRow="0" w:lastRow="0" w:firstColumn="0" w:lastColumn="0" w:oddVBand="0" w:evenVBand="0" w:oddHBand="0" w:evenHBand="1" w:firstRowFirstColumn="0" w:firstRowLastColumn="0" w:lastRowFirstColumn="0" w:lastRowLastColumn="0"/>
-            </w:pPr>
-          </w:p>
-        </w:tc>
-        <w:tc>
-          <w:tcPr>
-            <w:tcW w:w="1034" w:type="dxa"/>
-          </w:tcPr>
-          <w:p>
-            <w:pPr>
-              <w:cnfStyle w:val="000000010000" w:firstRow="0" w:lastRow="0" w:firstColumn="0" w:lastColumn="0" w:oddVBand="0" w:evenVBand="0" w:oddHBand="0" w:evenHBand="1" w:firstRowFirstColumn="0" w:firstRowLastColumn="0" w:lastRowFirstColumn="0" w:lastRowLastColumn="0"/>
-            </w:pPr>
-          </w:p>
-        </w:tc>
-        <w:tc>
-          <w:tcPr>
-            <w:tcW w:w="1522" w:type="dxa"/>
-          </w:tcPr>
-          <w:p>
-            <w:pPr>
-              <w:cnfStyle w:val="000000010000" w:firstRow="0" w:lastRow="0" w:firstColumn="0" w:lastColumn="0" w:oddVBand="0" w:evenVBand="0" w:oddHBand="0" w:evenHBand="1" w:firstRowFirstColumn="0" w:firstRowLastColumn="0" w:lastRowFirstColumn="0" w:lastRowLastColumn="0"/>
-            </w:pPr>
-          </w:p>
-        </w:tc>
-        <w:tc>
-          <w:tcPr>
-            <w:tcW w:w="1512" w:type="dxa"/>
-          </w:tcPr>
-          <w:p>
-            <w:pPr>
-              <w:cnfStyle w:val="000000010000" w:firstRow="0" w:lastRow="0" w:firstColumn="0" w:lastColumn="0" w:oddVBand="0" w:evenVBand="0" w:oddHBand="0" w:evenHBand="1" w:firstRowFirstColumn="0" w:firstRowLastColumn="0" w:lastRowFirstColumn="0" w:lastRowLastColumn="0"/>
+            <w:tcW w:w="1350" w:type="dxa"/>
+            <w:vMerge w:val="restart"/>
+          </w:tcPr>
+          <w:p>
+            <w:pPr>
+              <w:jc w:val="center"/>
+              <w:cnfStyle w:val="000000010000" w:firstRow="0" w:lastRow="0" w:firstColumn="0" w:lastColumn="0" w:oddVBand="0" w:evenVBand="0" w:oddHBand="0" w:evenHBand="1" w:firstRowFirstColumn="0" w:firstRowLastColumn="0" w:lastRowFirstColumn="0" w:lastRowLastColumn="0"/>
+            </w:pPr>
+          </w:p>
+          <w:p>
+            <w:pPr>
+              <w:jc w:val="center"/>
+              <w:cnfStyle w:val="000000010000" w:firstRow="0" w:lastRow="0" w:firstColumn="0" w:lastColumn="0" w:oddVBand="0" w:evenVBand="0" w:oddHBand="0" w:evenHBand="1" w:firstRowFirstColumn="0" w:firstRowLastColumn="0" w:lastRowFirstColumn="0" w:lastRowLastColumn="0"/>
+            </w:pPr>
+            <w:r>
+              <w:t>Post</w:t>
+            </w:r>
+          </w:p>
+        </w:tc>
+        <w:tc>
+          <w:tcPr>
+            <w:tcW w:w="1350" w:type="dxa"/>
+            <w:vMerge w:val="restart"/>
+          </w:tcPr>
+          <w:p>
+            <w:pPr>
+              <w:jc w:val="center"/>
+              <w:cnfStyle w:val="000000010000" w:firstRow="0" w:lastRow="0" w:firstColumn="0" w:lastColumn="0" w:oddVBand="0" w:evenVBand="0" w:oddHBand="0" w:evenHBand="1" w:firstRowFirstColumn="0" w:firstRowLastColumn="0" w:lastRowFirstColumn="0" w:lastRowLastColumn="0"/>
+            </w:pPr>
+          </w:p>
+        </w:tc>
+        <w:tc>
+          <w:tcPr>
+            <w:tcW w:w="1440" w:type="dxa"/>
+          </w:tcPr>
+          <w:p>
+            <w:pPr>
+              <w:jc w:val="center"/>
+              <w:cnfStyle w:val="000000010000" w:firstRow="0" w:lastRow="0" w:firstColumn="0" w:lastColumn="0" w:oddVBand="0" w:evenVBand="0" w:oddHBand="0" w:evenHBand="1" w:firstRowFirstColumn="0" w:firstRowLastColumn="0" w:lastRowFirstColumn="0" w:lastRowLastColumn="0"/>
+            </w:pPr>
+          </w:p>
+        </w:tc>
+        <w:tc>
+          <w:tcPr>
+            <w:tcW w:w="1620" w:type="dxa"/>
+          </w:tcPr>
+          <w:p>
+            <w:pPr>
+              <w:jc w:val="center"/>
+              <w:cnfStyle w:val="000000010000" w:firstRow="0" w:lastRow="0" w:firstColumn="0" w:lastColumn="0" w:oddVBand="0" w:evenVBand="0" w:oddHBand="0" w:evenHBand="1" w:firstRowFirstColumn="0" w:firstRowLastColumn="0" w:lastRowFirstColumn="0" w:lastRowLastColumn="0"/>
+            </w:pPr>
+          </w:p>
+        </w:tc>
+        <w:tc>
+          <w:tcPr>
+            <w:tcW w:w="1980" w:type="dxa"/>
+          </w:tcPr>
+          <w:p>
+            <w:pPr>
+              <w:cnfStyle w:val="000000010000" w:firstRow="0" w:lastRow="0" w:firstColumn="0" w:lastColumn="0" w:oddVBand="0" w:evenVBand="0" w:oddHBand="0" w:evenHBand="1" w:firstRowFirstColumn="0" w:firstRowLastColumn="0" w:lastRowFirstColumn="0" w:lastRowLastColumn="0"/>
+            </w:pPr>
+          </w:p>
+        </w:tc>
+      </w:tr>
+      <w:tr>
+        <w:trPr>
+          <w:cnfStyle w:val="000000100000" w:firstRow="0" w:lastRow="0" w:firstColumn="0" w:lastColumn="0" w:oddVBand="0" w:evenVBand="0" w:oddHBand="1" w:evenHBand="0" w:firstRowFirstColumn="0" w:firstRowLastColumn="0" w:lastRowFirstColumn="0" w:lastRowLastColumn="0"/>
+          <w:trHeight w:val="458"/>
+        </w:trPr>
+        <w:tc>
+          <w:tcPr>
+            <w:cnfStyle w:val="001000000000" w:firstRow="0" w:lastRow="0" w:firstColumn="1" w:lastColumn="0" w:oddVBand="0" w:evenVBand="0" w:oddHBand="0" w:evenHBand="0" w:firstRowFirstColumn="0" w:firstRowLastColumn="0" w:lastRowFirstColumn="0" w:lastRowLastColumn="0"/>
+            <w:tcW w:w="2160" w:type="dxa"/>
+            <w:vMerge/>
+          </w:tcPr>
+          <w:p>
+            <w:pPr>
+              <w:rPr>
+                <w:b w:val="0"/>
+                <w:bCs w:val="0"/>
+                <w:sz w:val="20"/>
+                <w:szCs w:val="20"/>
+              </w:rPr>
+            </w:pPr>
+          </w:p>
+        </w:tc>
+        <w:tc>
+          <w:tcPr>
+            <w:tcW w:w="1350" w:type="dxa"/>
+            <w:vMerge/>
+          </w:tcPr>
+          <w:p>
+            <w:pPr>
+              <w:jc w:val="center"/>
+              <w:cnfStyle w:val="000000100000" w:firstRow="0" w:lastRow="0" w:firstColumn="0" w:lastColumn="0" w:oddVBand="0" w:evenVBand="0" w:oddHBand="1" w:evenHBand="0" w:firstRowFirstColumn="0" w:firstRowLastColumn="0" w:lastRowFirstColumn="0" w:lastRowLastColumn="0"/>
+            </w:pPr>
+          </w:p>
+        </w:tc>
+        <w:tc>
+          <w:tcPr>
+            <w:tcW w:w="1350" w:type="dxa"/>
+            <w:vMerge/>
+          </w:tcPr>
+          <w:p>
+            <w:pPr>
+              <w:jc w:val="center"/>
+              <w:cnfStyle w:val="000000100000" w:firstRow="0" w:lastRow="0" w:firstColumn="0" w:lastColumn="0" w:oddVBand="0" w:evenVBand="0" w:oddHBand="1" w:evenHBand="0" w:firstRowFirstColumn="0" w:firstRowLastColumn="0" w:lastRowFirstColumn="0" w:lastRowLastColumn="0"/>
+            </w:pPr>
+          </w:p>
+        </w:tc>
+        <w:tc>
+          <w:tcPr>
+            <w:tcW w:w="1440" w:type="dxa"/>
+          </w:tcPr>
+          <w:p>
+            <w:pPr>
+              <w:jc w:val="center"/>
+              <w:cnfStyle w:val="000000100000" w:firstRow="0" w:lastRow="0" w:firstColumn="0" w:lastColumn="0" w:oddVBand="0" w:evenVBand="0" w:oddHBand="1" w:evenHBand="0" w:firstRowFirstColumn="0" w:firstRowLastColumn="0" w:lastRowFirstColumn="0" w:lastRowLastColumn="0"/>
+            </w:pPr>
+          </w:p>
+        </w:tc>
+        <w:tc>
+          <w:tcPr>
+            <w:tcW w:w="1620" w:type="dxa"/>
+          </w:tcPr>
+          <w:p>
+            <w:pPr>
+              <w:jc w:val="center"/>
+              <w:cnfStyle w:val="000000100000" w:firstRow="0" w:lastRow="0" w:firstColumn="0" w:lastColumn="0" w:oddVBand="0" w:evenVBand="0" w:oddHBand="1" w:evenHBand="0" w:firstRowFirstColumn="0" w:firstRowLastColumn="0" w:lastRowFirstColumn="0" w:lastRowLastColumn="0"/>
+            </w:pPr>
+          </w:p>
+        </w:tc>
+        <w:tc>
+          <w:tcPr>
+            <w:tcW w:w="1980" w:type="dxa"/>
+          </w:tcPr>
+          <w:p>
+            <w:pPr>
+              <w:cnfStyle w:val="000000100000" w:firstRow="0" w:lastRow="0" w:firstColumn="0" w:lastColumn="0" w:oddVBand="0" w:evenVBand="0" w:oddHBand="1" w:evenHBand="0" w:firstRowFirstColumn="0" w:firstRowLastColumn="0" w:lastRowFirstColumn="0" w:lastRowLastColumn="0"/>
+            </w:pPr>
+          </w:p>
+        </w:tc>
+      </w:tr>
+      <w:tr>
+        <w:trPr>
+          <w:cnfStyle w:val="000000010000" w:firstRow="0" w:lastRow="0" w:firstColumn="0" w:lastColumn="0" w:oddVBand="0" w:evenVBand="0" w:oddHBand="0" w:evenHBand="1" w:firstRowFirstColumn="0" w:firstRowLastColumn="0" w:lastRowFirstColumn="0" w:lastRowLastColumn="0"/>
+          <w:trHeight w:val="185"/>
+        </w:trPr>
+        <w:tc>
+          <w:tcPr>
+            <w:cnfStyle w:val="001000000000" w:firstRow="0" w:lastRow="0" w:firstColumn="1" w:lastColumn="0" w:oddVBand="0" w:evenVBand="0" w:oddHBand="0" w:evenHBand="0" w:firstRowFirstColumn="0" w:firstRowLastColumn="0" w:lastRowFirstColumn="0" w:lastRowLastColumn="0"/>
+            <w:tcW w:w="2160" w:type="dxa"/>
+            <w:vMerge w:val="restart"/>
+          </w:tcPr>
+          <w:p>
+            <w:pPr>
+              <w:rPr>
+                <w:b w:val="0"/>
+                <w:bCs w:val="0"/>
+                <w:sz w:val="20"/>
+                <w:szCs w:val="20"/>
+              </w:rPr>
+            </w:pPr>
+          </w:p>
+          <w:p>
+            <w:pPr>
+              <w:rPr>
+                <w:b w:val="0"/>
+                <w:bCs w:val="0"/>
+                <w:sz w:val="20"/>
+                <w:szCs w:val="20"/>
+              </w:rPr>
+            </w:pPr>
+          </w:p>
+          <w:p>
+            <w:pPr>
+              <w:rPr>
+                <w:b w:val="0"/>
+                <w:bCs w:val="0"/>
+                <w:sz w:val="20"/>
+                <w:szCs w:val="20"/>
+              </w:rPr>
+            </w:pPr>
+            <w:r>
+              <w:rPr>
+                <w:b w:val="0"/>
+                <w:bCs w:val="0"/>
+                <w:sz w:val="20"/>
+                <w:szCs w:val="20"/>
+              </w:rPr>
+              <w:t>Polic</w:t>
+            </w:r>
+            <w:r>
+              <w:rPr>
+                <w:b w:val="0"/>
+                <w:bCs w:val="0"/>
+                <w:sz w:val="20"/>
+                <w:szCs w:val="20"/>
+              </w:rPr>
+              <w:t>y/{id}</w:t>
+            </w:r>
+          </w:p>
+        </w:tc>
+        <w:tc>
+          <w:tcPr>
+            <w:tcW w:w="1350" w:type="dxa"/>
+            <w:vMerge w:val="restart"/>
+          </w:tcPr>
+          <w:p>
+            <w:pPr>
+              <w:jc w:val="center"/>
+              <w:cnfStyle w:val="000000010000" w:firstRow="0" w:lastRow="0" w:firstColumn="0" w:lastColumn="0" w:oddVBand="0" w:evenVBand="0" w:oddHBand="0" w:evenHBand="1" w:firstRowFirstColumn="0" w:firstRowLastColumn="0" w:lastRowFirstColumn="0" w:lastRowLastColumn="0"/>
+            </w:pPr>
+          </w:p>
+          <w:p>
+            <w:pPr>
+              <w:jc w:val="center"/>
+              <w:cnfStyle w:val="000000010000" w:firstRow="0" w:lastRow="0" w:firstColumn="0" w:lastColumn="0" w:oddVBand="0" w:evenVBand="0" w:oddHBand="0" w:evenHBand="1" w:firstRowFirstColumn="0" w:firstRowLastColumn="0" w:lastRowFirstColumn="0" w:lastRowLastColumn="0"/>
+            </w:pPr>
+            <w:r>
+              <w:t>DELETE</w:t>
+            </w:r>
+          </w:p>
+        </w:tc>
+        <w:tc>
+          <w:tcPr>
+            <w:tcW w:w="1350" w:type="dxa"/>
+            <w:vMerge w:val="restart"/>
+          </w:tcPr>
+          <w:p>
+            <w:pPr>
+              <w:jc w:val="center"/>
+              <w:cnfStyle w:val="000000010000" w:firstRow="0" w:lastRow="0" w:firstColumn="0" w:lastColumn="0" w:oddVBand="0" w:evenVBand="0" w:oddHBand="0" w:evenHBand="1" w:firstRowFirstColumn="0" w:firstRowLastColumn="0" w:lastRowFirstColumn="0" w:lastRowLastColumn="0"/>
+            </w:pPr>
+          </w:p>
+        </w:tc>
+        <w:tc>
+          <w:tcPr>
+            <w:tcW w:w="1440" w:type="dxa"/>
+          </w:tcPr>
+          <w:p>
+            <w:pPr>
+              <w:jc w:val="center"/>
+              <w:cnfStyle w:val="000000010000" w:firstRow="0" w:lastRow="0" w:firstColumn="0" w:lastColumn="0" w:oddVBand="0" w:evenVBand="0" w:oddHBand="0" w:evenHBand="1" w:firstRowFirstColumn="0" w:firstRowLastColumn="0" w:lastRowFirstColumn="0" w:lastRowLastColumn="0"/>
+            </w:pPr>
+            <w:r>
+              <w:t>200</w:t>
+            </w:r>
+          </w:p>
+        </w:tc>
+        <w:tc>
+          <w:tcPr>
+            <w:tcW w:w="1620" w:type="dxa"/>
+          </w:tcPr>
+          <w:p>
+            <w:pPr>
+              <w:jc w:val="center"/>
+              <w:cnfStyle w:val="000000010000" w:firstRow="0" w:lastRow="0" w:firstColumn="0" w:lastColumn="0" w:oddVBand="0" w:evenVBand="0" w:oddHBand="0" w:evenHBand="1" w:firstRowFirstColumn="0" w:firstRowLastColumn="0" w:lastRowFirstColumn="0" w:lastRowLastColumn="0"/>
+            </w:pPr>
+          </w:p>
+        </w:tc>
+        <w:tc>
+          <w:tcPr>
+            <w:tcW w:w="1980" w:type="dxa"/>
+          </w:tcPr>
+          <w:p>
+            <w:pPr>
+              <w:cnfStyle w:val="000000010000" w:firstRow="0" w:lastRow="0" w:firstColumn="0" w:lastColumn="0" w:oddVBand="0" w:evenVBand="0" w:oddHBand="0" w:evenHBand="1" w:firstRowFirstColumn="0" w:firstRowLastColumn="0" w:lastRowFirstColumn="0" w:lastRowLastColumn="0"/>
+            </w:pPr>
+          </w:p>
+        </w:tc>
+      </w:tr>
+      <w:tr>
+        <w:trPr>
+          <w:cnfStyle w:val="000000100000" w:firstRow="0" w:lastRow="0" w:firstColumn="0" w:lastColumn="0" w:oddVBand="0" w:evenVBand="0" w:oddHBand="1" w:evenHBand="0" w:firstRowFirstColumn="0" w:firstRowLastColumn="0" w:lastRowFirstColumn="0" w:lastRowLastColumn="0"/>
+          <w:trHeight w:val="184"/>
+        </w:trPr>
+        <w:tc>
+          <w:tcPr>
+            <w:cnfStyle w:val="001000000000" w:firstRow="0" w:lastRow="0" w:firstColumn="1" w:lastColumn="0" w:oddVBand="0" w:evenVBand="0" w:oddHBand="0" w:evenHBand="0" w:firstRowFirstColumn="0" w:firstRowLastColumn="0" w:lastRowFirstColumn="0" w:lastRowLastColumn="0"/>
+            <w:tcW w:w="2160" w:type="dxa"/>
+            <w:vMerge/>
+          </w:tcPr>
+          <w:p>
+            <w:pPr>
+              <w:rPr>
+                <w:b w:val="0"/>
+                <w:bCs w:val="0"/>
+                <w:sz w:val="20"/>
+                <w:szCs w:val="20"/>
+              </w:rPr>
+            </w:pPr>
+          </w:p>
+        </w:tc>
+        <w:tc>
+          <w:tcPr>
+            <w:tcW w:w="1350" w:type="dxa"/>
+            <w:vMerge/>
+          </w:tcPr>
+          <w:p>
+            <w:pPr>
+              <w:jc w:val="center"/>
+              <w:cnfStyle w:val="000000100000" w:firstRow="0" w:lastRow="0" w:firstColumn="0" w:lastColumn="0" w:oddVBand="0" w:evenVBand="0" w:oddHBand="1" w:evenHBand="0" w:firstRowFirstColumn="0" w:firstRowLastColumn="0" w:lastRowFirstColumn="0" w:lastRowLastColumn="0"/>
+            </w:pPr>
+          </w:p>
+        </w:tc>
+        <w:tc>
+          <w:tcPr>
+            <w:tcW w:w="1350" w:type="dxa"/>
+            <w:vMerge/>
+          </w:tcPr>
+          <w:p>
+            <w:pPr>
+              <w:jc w:val="center"/>
+              <w:cnfStyle w:val="000000100000" w:firstRow="0" w:lastRow="0" w:firstColumn="0" w:lastColumn="0" w:oddVBand="0" w:evenVBand="0" w:oddHBand="1" w:evenHBand="0" w:firstRowFirstColumn="0" w:firstRowLastColumn="0" w:lastRowFirstColumn="0" w:lastRowLastColumn="0"/>
+            </w:pPr>
+          </w:p>
+        </w:tc>
+        <w:tc>
+          <w:tcPr>
+            <w:tcW w:w="1440" w:type="dxa"/>
+          </w:tcPr>
+          <w:p>
+            <w:pPr>
+              <w:jc w:val="center"/>
+              <w:cnfStyle w:val="000000100000" w:firstRow="0" w:lastRow="0" w:firstColumn="0" w:lastColumn="0" w:oddVBand="0" w:evenVBand="0" w:oddHBand="1" w:evenHBand="0" w:firstRowFirstColumn="0" w:firstRowLastColumn="0" w:lastRowFirstColumn="0" w:lastRowLastColumn="0"/>
+            </w:pPr>
+            <w:r>
+              <w:t>204</w:t>
+            </w:r>
+          </w:p>
+        </w:tc>
+        <w:tc>
+          <w:tcPr>
+            <w:tcW w:w="1620" w:type="dxa"/>
+            <w:shd w:val="nil"/>
+          </w:tcPr>
+          <w:p>
+            <w:pPr>
+              <w:jc w:val="center"/>
+              <w:cnfStyle w:val="000000100000" w:firstRow="0" w:lastRow="0" w:firstColumn="0" w:lastColumn="0" w:oddVBand="0" w:evenVBand="0" w:oddHBand="1" w:evenHBand="0" w:firstRowFirstColumn="0" w:firstRowLastColumn="0" w:lastRowFirstColumn="0" w:lastRowLastColumn="0"/>
+            </w:pPr>
+          </w:p>
+        </w:tc>
+        <w:tc>
+          <w:tcPr>
+            <w:tcW w:w="1980" w:type="dxa"/>
+            <w:shd w:val="nil"/>
+          </w:tcPr>
+          <w:p>
+            <w:pPr>
+              <w:cnfStyle w:val="000000100000" w:firstRow="0" w:lastRow="0" w:firstColumn="0" w:lastColumn="0" w:oddVBand="0" w:evenVBand="0" w:oddHBand="1" w:evenHBand="0" w:firstRowFirstColumn="0" w:firstRowLastColumn="0" w:lastRowFirstColumn="0" w:lastRowLastColumn="0"/>
+            </w:pPr>
+          </w:p>
+        </w:tc>
+      </w:tr>
+      <w:tr>
+        <w:trPr>
+          <w:cnfStyle w:val="000000010000" w:firstRow="0" w:lastRow="0" w:firstColumn="0" w:lastColumn="0" w:oddVBand="0" w:evenVBand="0" w:oddHBand="0" w:evenHBand="1" w:firstRowFirstColumn="0" w:firstRowLastColumn="0" w:lastRowFirstColumn="0" w:lastRowLastColumn="0"/>
+          <w:trHeight w:val="185"/>
+        </w:trPr>
+        <w:tc>
+          <w:tcPr>
+            <w:cnfStyle w:val="001000000000" w:firstRow="0" w:lastRow="0" w:firstColumn="1" w:lastColumn="0" w:oddVBand="0" w:evenVBand="0" w:oddHBand="0" w:evenHBand="0" w:firstRowFirstColumn="0" w:firstRowLastColumn="0" w:lastRowFirstColumn="0" w:lastRowLastColumn="0"/>
+            <w:tcW w:w="2160" w:type="dxa"/>
+            <w:vMerge/>
+          </w:tcPr>
+          <w:p>
+            <w:pPr>
+              <w:rPr>
+                <w:b w:val="0"/>
+                <w:bCs w:val="0"/>
+                <w:sz w:val="20"/>
+                <w:szCs w:val="20"/>
+              </w:rPr>
+            </w:pPr>
+          </w:p>
+        </w:tc>
+        <w:tc>
+          <w:tcPr>
+            <w:tcW w:w="1350" w:type="dxa"/>
+            <w:vMerge/>
+          </w:tcPr>
+          <w:p>
+            <w:pPr>
+              <w:jc w:val="center"/>
+              <w:cnfStyle w:val="000000010000" w:firstRow="0" w:lastRow="0" w:firstColumn="0" w:lastColumn="0" w:oddVBand="0" w:evenVBand="0" w:oddHBand="0" w:evenHBand="1" w:firstRowFirstColumn="0" w:firstRowLastColumn="0" w:lastRowFirstColumn="0" w:lastRowLastColumn="0"/>
+            </w:pPr>
+          </w:p>
+        </w:tc>
+        <w:tc>
+          <w:tcPr>
+            <w:tcW w:w="1350" w:type="dxa"/>
+            <w:vMerge/>
+          </w:tcPr>
+          <w:p>
+            <w:pPr>
+              <w:jc w:val="center"/>
+              <w:cnfStyle w:val="000000010000" w:firstRow="0" w:lastRow="0" w:firstColumn="0" w:lastColumn="0" w:oddVBand="0" w:evenVBand="0" w:oddHBand="0" w:evenHBand="1" w:firstRowFirstColumn="0" w:firstRowLastColumn="0" w:lastRowFirstColumn="0" w:lastRowLastColumn="0"/>
+            </w:pPr>
+          </w:p>
+        </w:tc>
+        <w:tc>
+          <w:tcPr>
+            <w:tcW w:w="1440" w:type="dxa"/>
+          </w:tcPr>
+          <w:p>
+            <w:pPr>
+              <w:jc w:val="center"/>
+              <w:cnfStyle w:val="000000010000" w:firstRow="0" w:lastRow="0" w:firstColumn="0" w:lastColumn="0" w:oddVBand="0" w:evenVBand="0" w:oddHBand="0" w:evenHBand="1" w:firstRowFirstColumn="0" w:firstRowLastColumn="0" w:lastRowFirstColumn="0" w:lastRowLastColumn="0"/>
+            </w:pPr>
+            <w:r>
+              <w:t>403</w:t>
+            </w:r>
+          </w:p>
+        </w:tc>
+        <w:tc>
+          <w:tcPr>
+            <w:tcW w:w="1620" w:type="dxa"/>
+          </w:tcPr>
+          <w:p>
+            <w:pPr>
+              <w:jc w:val="center"/>
+              <w:cnfStyle w:val="000000010000" w:firstRow="0" w:lastRow="0" w:firstColumn="0" w:lastColumn="0" w:oddVBand="0" w:evenVBand="0" w:oddHBand="0" w:evenHBand="1" w:firstRowFirstColumn="0" w:firstRowLastColumn="0" w:lastRowFirstColumn="0" w:lastRowLastColumn="0"/>
+            </w:pPr>
+          </w:p>
+        </w:tc>
+        <w:tc>
+          <w:tcPr>
+            <w:tcW w:w="1980" w:type="dxa"/>
+          </w:tcPr>
+          <w:p>
+            <w:pPr>
+              <w:cnfStyle w:val="000000010000" w:firstRow="0" w:lastRow="0" w:firstColumn="0" w:lastColumn="0" w:oddVBand="0" w:evenVBand="0" w:oddHBand="0" w:evenHBand="1" w:firstRowFirstColumn="0" w:firstRowLastColumn="0" w:lastRowFirstColumn="0" w:lastRowLastColumn="0"/>
+            </w:pPr>
+          </w:p>
+        </w:tc>
+      </w:tr>
+      <w:tr>
+        <w:trPr>
+          <w:cnfStyle w:val="000000100000" w:firstRow="0" w:lastRow="0" w:firstColumn="0" w:lastColumn="0" w:oddVBand="0" w:evenVBand="0" w:oddHBand="1" w:evenHBand="0" w:firstRowFirstColumn="0" w:firstRowLastColumn="0" w:lastRowFirstColumn="0" w:lastRowLastColumn="0"/>
+          <w:trHeight w:val="184"/>
+        </w:trPr>
+        <w:tc>
+          <w:tcPr>
+            <w:cnfStyle w:val="001000000000" w:firstRow="0" w:lastRow="0" w:firstColumn="1" w:lastColumn="0" w:oddVBand="0" w:evenVBand="0" w:oddHBand="0" w:evenHBand="0" w:firstRowFirstColumn="0" w:firstRowLastColumn="0" w:lastRowFirstColumn="0" w:lastRowLastColumn="0"/>
+            <w:tcW w:w="2160" w:type="dxa"/>
+            <w:vMerge/>
+          </w:tcPr>
+          <w:p>
+            <w:pPr>
+              <w:rPr>
+                <w:b w:val="0"/>
+                <w:bCs w:val="0"/>
+                <w:sz w:val="20"/>
+                <w:szCs w:val="20"/>
+              </w:rPr>
+            </w:pPr>
+          </w:p>
+        </w:tc>
+        <w:tc>
+          <w:tcPr>
+            <w:tcW w:w="1350" w:type="dxa"/>
+            <w:vMerge/>
+          </w:tcPr>
+          <w:p>
+            <w:pPr>
+              <w:jc w:val="center"/>
+              <w:cnfStyle w:val="000000100000" w:firstRow="0" w:lastRow="0" w:firstColumn="0" w:lastColumn="0" w:oddVBand="0" w:evenVBand="0" w:oddHBand="1" w:evenHBand="0" w:firstRowFirstColumn="0" w:firstRowLastColumn="0" w:lastRowFirstColumn="0" w:lastRowLastColumn="0"/>
+            </w:pPr>
+          </w:p>
+        </w:tc>
+        <w:tc>
+          <w:tcPr>
+            <w:tcW w:w="1350" w:type="dxa"/>
+            <w:vMerge/>
+          </w:tcPr>
+          <w:p>
+            <w:pPr>
+              <w:jc w:val="center"/>
+              <w:cnfStyle w:val="000000100000" w:firstRow="0" w:lastRow="0" w:firstColumn="0" w:lastColumn="0" w:oddVBand="0" w:evenVBand="0" w:oddHBand="1" w:evenHBand="0" w:firstRowFirstColumn="0" w:firstRowLastColumn="0" w:lastRowFirstColumn="0" w:lastRowLastColumn="0"/>
+            </w:pPr>
+          </w:p>
+        </w:tc>
+        <w:tc>
+          <w:tcPr>
+            <w:tcW w:w="1440" w:type="dxa"/>
+          </w:tcPr>
+          <w:p>
+            <w:pPr>
+              <w:jc w:val="center"/>
+              <w:cnfStyle w:val="000000100000" w:firstRow="0" w:lastRow="0" w:firstColumn="0" w:lastColumn="0" w:oddVBand="0" w:evenVBand="0" w:oddHBand="1" w:evenHBand="0" w:firstRowFirstColumn="0" w:firstRowLastColumn="0" w:lastRowFirstColumn="0" w:lastRowLastColumn="0"/>
+            </w:pPr>
+            <w:r>
+              <w:t>404</w:t>
+            </w:r>
+          </w:p>
+        </w:tc>
+        <w:tc>
+          <w:tcPr>
+            <w:tcW w:w="1620" w:type="dxa"/>
+            <w:shd w:val="nil"/>
+          </w:tcPr>
+          <w:p>
+            <w:pPr>
+              <w:jc w:val="center"/>
+              <w:cnfStyle w:val="000000100000" w:firstRow="0" w:lastRow="0" w:firstColumn="0" w:lastColumn="0" w:oddVBand="0" w:evenVBand="0" w:oddHBand="1" w:evenHBand="0" w:firstRowFirstColumn="0" w:firstRowLastColumn="0" w:lastRowFirstColumn="0" w:lastRowLastColumn="0"/>
+            </w:pPr>
+          </w:p>
+        </w:tc>
+        <w:tc>
+          <w:tcPr>
+            <w:tcW w:w="1980" w:type="dxa"/>
+            <w:shd w:val="nil"/>
+          </w:tcPr>
+          <w:p>
+            <w:pPr>
+              <w:cnfStyle w:val="000000100000" w:firstRow="0" w:lastRow="0" w:firstColumn="0" w:lastColumn="0" w:oddVBand="0" w:evenVBand="0" w:oddHBand="1" w:evenHBand="0" w:firstRowFirstColumn="0" w:firstRowLastColumn="0" w:lastRowFirstColumn="0" w:lastRowLastColumn="0"/>
+            </w:pPr>
+          </w:p>
+        </w:tc>
+      </w:tr>
+      <w:tr>
+        <w:trPr>
+          <w:cnfStyle w:val="000000010000" w:firstRow="0" w:lastRow="0" w:firstColumn="0" w:lastColumn="0" w:oddVBand="0" w:evenVBand="0" w:oddHBand="0" w:evenHBand="1" w:firstRowFirstColumn="0" w:firstRowLastColumn="0" w:lastRowFirstColumn="0" w:lastRowLastColumn="0"/>
+          <w:trHeight w:val="458"/>
+        </w:trPr>
+        <w:tc>
+          <w:tcPr>
+            <w:cnfStyle w:val="001000000000" w:firstRow="0" w:lastRow="0" w:firstColumn="1" w:lastColumn="0" w:oddVBand="0" w:evenVBand="0" w:oddHBand="0" w:evenHBand="0" w:firstRowFirstColumn="0" w:firstRowLastColumn="0" w:lastRowFirstColumn="0" w:lastRowLastColumn="0"/>
+            <w:tcW w:w="2160" w:type="dxa"/>
+            <w:vMerge w:val="restart"/>
+          </w:tcPr>
+          <w:p>
+            <w:pPr>
+              <w:rPr>
+                <w:b w:val="0"/>
+                <w:bCs w:val="0"/>
+                <w:sz w:val="20"/>
+                <w:szCs w:val="20"/>
+              </w:rPr>
+            </w:pPr>
+          </w:p>
+          <w:p>
+            <w:pPr>
+              <w:rPr>
+                <w:b w:val="0"/>
+                <w:bCs w:val="0"/>
+                <w:sz w:val="20"/>
+                <w:szCs w:val="20"/>
+              </w:rPr>
+            </w:pPr>
+          </w:p>
+          <w:p>
+            <w:pPr>
+              <w:rPr>
+                <w:b w:val="0"/>
+                <w:bCs w:val="0"/>
+                <w:sz w:val="20"/>
+                <w:szCs w:val="20"/>
+              </w:rPr>
+            </w:pPr>
+            <w:r>
+              <w:rPr>
+                <w:b w:val="0"/>
+                <w:bCs w:val="0"/>
+                <w:sz w:val="20"/>
+                <w:szCs w:val="20"/>
+              </w:rPr>
+              <w:t>Polic</w:t>
+            </w:r>
+            <w:r>
+              <w:rPr>
+                <w:b w:val="0"/>
+                <w:bCs w:val="0"/>
+                <w:sz w:val="20"/>
+                <w:szCs w:val="20"/>
+              </w:rPr>
+              <w:t>y/{id}</w:t>
+            </w:r>
+          </w:p>
+        </w:tc>
+        <w:tc>
+          <w:tcPr>
+            <w:tcW w:w="1350" w:type="dxa"/>
+            <w:vMerge w:val="restart"/>
+          </w:tcPr>
+          <w:p>
+            <w:pPr>
+              <w:jc w:val="center"/>
+              <w:cnfStyle w:val="000000010000" w:firstRow="0" w:lastRow="0" w:firstColumn="0" w:lastColumn="0" w:oddVBand="0" w:evenVBand="0" w:oddHBand="0" w:evenHBand="1" w:firstRowFirstColumn="0" w:firstRowLastColumn="0" w:lastRowFirstColumn="0" w:lastRowLastColumn="0"/>
+            </w:pPr>
+          </w:p>
+          <w:p>
+            <w:pPr>
+              <w:jc w:val="center"/>
+              <w:cnfStyle w:val="000000010000" w:firstRow="0" w:lastRow="0" w:firstColumn="0" w:lastColumn="0" w:oddVBand="0" w:evenVBand="0" w:oddHBand="0" w:evenHBand="1" w:firstRowFirstColumn="0" w:firstRowLastColumn="0" w:lastRowFirstColumn="0" w:lastRowLastColumn="0"/>
+            </w:pPr>
+            <w:r>
+              <w:t>UPDATE</w:t>
+            </w:r>
+          </w:p>
+        </w:tc>
+        <w:tc>
+          <w:tcPr>
+            <w:tcW w:w="1350" w:type="dxa"/>
+            <w:vMerge w:val="restart"/>
+          </w:tcPr>
+          <w:p>
+            <w:pPr>
+              <w:jc w:val="center"/>
+              <w:cnfStyle w:val="000000010000" w:firstRow="0" w:lastRow="0" w:firstColumn="0" w:lastColumn="0" w:oddVBand="0" w:evenVBand="0" w:oddHBand="0" w:evenHBand="1" w:firstRowFirstColumn="0" w:firstRowLastColumn="0" w:lastRowFirstColumn="0" w:lastRowLastColumn="0"/>
+            </w:pPr>
+          </w:p>
+        </w:tc>
+        <w:tc>
+          <w:tcPr>
+            <w:tcW w:w="1440" w:type="dxa"/>
+          </w:tcPr>
+          <w:p>
+            <w:pPr>
+              <w:jc w:val="center"/>
+              <w:cnfStyle w:val="000000010000" w:firstRow="0" w:lastRow="0" w:firstColumn="0" w:lastColumn="0" w:oddVBand="0" w:evenVBand="0" w:oddHBand="0" w:evenHBand="1" w:firstRowFirstColumn="0" w:firstRowLastColumn="0" w:lastRowFirstColumn="0" w:lastRowLastColumn="0"/>
+            </w:pPr>
+          </w:p>
+        </w:tc>
+        <w:tc>
+          <w:tcPr>
+            <w:tcW w:w="1620" w:type="dxa"/>
+          </w:tcPr>
+          <w:p>
+            <w:pPr>
+              <w:jc w:val="center"/>
+              <w:cnfStyle w:val="000000010000" w:firstRow="0" w:lastRow="0" w:firstColumn="0" w:lastColumn="0" w:oddVBand="0" w:evenVBand="0" w:oddHBand="0" w:evenHBand="1" w:firstRowFirstColumn="0" w:firstRowLastColumn="0" w:lastRowFirstColumn="0" w:lastRowLastColumn="0"/>
+            </w:pPr>
+          </w:p>
+        </w:tc>
+        <w:tc>
+          <w:tcPr>
+            <w:tcW w:w="1980" w:type="dxa"/>
+          </w:tcPr>
+          <w:p>
+            <w:pPr>
+              <w:cnfStyle w:val="000000010000" w:firstRow="0" w:lastRow="0" w:firstColumn="0" w:lastColumn="0" w:oddVBand="0" w:evenVBand="0" w:oddHBand="0" w:evenHBand="1" w:firstRowFirstColumn="0" w:firstRowLastColumn="0" w:lastRowFirstColumn="0" w:lastRowLastColumn="0"/>
+            </w:pPr>
+          </w:p>
+        </w:tc>
+      </w:tr>
+      <w:tr>
+        <w:trPr>
+          <w:cnfStyle w:val="000000100000" w:firstRow="0" w:lastRow="0" w:firstColumn="0" w:lastColumn="0" w:oddVBand="0" w:evenVBand="0" w:oddHBand="1" w:evenHBand="0" w:firstRowFirstColumn="0" w:firstRowLastColumn="0" w:lastRowFirstColumn="0" w:lastRowLastColumn="0"/>
+          <w:trHeight w:val="458"/>
+        </w:trPr>
+        <w:tc>
+          <w:tcPr>
+            <w:cnfStyle w:val="001000000000" w:firstRow="0" w:lastRow="0" w:firstColumn="1" w:lastColumn="0" w:oddVBand="0" w:evenVBand="0" w:oddHBand="0" w:evenHBand="0" w:firstRowFirstColumn="0" w:firstRowLastColumn="0" w:lastRowFirstColumn="0" w:lastRowLastColumn="0"/>
+            <w:tcW w:w="2160" w:type="dxa"/>
+            <w:vMerge/>
+          </w:tcPr>
+          <w:p>
+            <w:pPr>
+              <w:rPr>
+                <w:b w:val="0"/>
+                <w:bCs w:val="0"/>
+                <w:sz w:val="20"/>
+                <w:szCs w:val="20"/>
+              </w:rPr>
+            </w:pPr>
+          </w:p>
+        </w:tc>
+        <w:tc>
+          <w:tcPr>
+            <w:tcW w:w="1350" w:type="dxa"/>
+            <w:vMerge/>
+          </w:tcPr>
+          <w:p>
+            <w:pPr>
+              <w:jc w:val="center"/>
+              <w:cnfStyle w:val="000000100000" w:firstRow="0" w:lastRow="0" w:firstColumn="0" w:lastColumn="0" w:oddVBand="0" w:evenVBand="0" w:oddHBand="1" w:evenHBand="0" w:firstRowFirstColumn="0" w:firstRowLastColumn="0" w:lastRowFirstColumn="0" w:lastRowLastColumn="0"/>
+            </w:pPr>
+          </w:p>
+        </w:tc>
+        <w:tc>
+          <w:tcPr>
+            <w:tcW w:w="1350" w:type="dxa"/>
+            <w:vMerge/>
+          </w:tcPr>
+          <w:p>
+            <w:pPr>
+              <w:jc w:val="center"/>
+              <w:cnfStyle w:val="000000100000" w:firstRow="0" w:lastRow="0" w:firstColumn="0" w:lastColumn="0" w:oddVBand="0" w:evenVBand="0" w:oddHBand="1" w:evenHBand="0" w:firstRowFirstColumn="0" w:firstRowLastColumn="0" w:lastRowFirstColumn="0" w:lastRowLastColumn="0"/>
+            </w:pPr>
+          </w:p>
+        </w:tc>
+        <w:tc>
+          <w:tcPr>
+            <w:tcW w:w="1440" w:type="dxa"/>
+          </w:tcPr>
+          <w:p>
+            <w:pPr>
+              <w:jc w:val="center"/>
+              <w:cnfStyle w:val="000000100000" w:firstRow="0" w:lastRow="0" w:firstColumn="0" w:lastColumn="0" w:oddVBand="0" w:evenVBand="0" w:oddHBand="1" w:evenHBand="0" w:firstRowFirstColumn="0" w:firstRowLastColumn="0" w:lastRowFirstColumn="0" w:lastRowLastColumn="0"/>
+            </w:pPr>
+          </w:p>
+        </w:tc>
+        <w:tc>
+          <w:tcPr>
+            <w:tcW w:w="1620" w:type="dxa"/>
+          </w:tcPr>
+          <w:p>
+            <w:pPr>
+              <w:jc w:val="center"/>
+              <w:cnfStyle w:val="000000100000" w:firstRow="0" w:lastRow="0" w:firstColumn="0" w:lastColumn="0" w:oddVBand="0" w:evenVBand="0" w:oddHBand="1" w:evenHBand="0" w:firstRowFirstColumn="0" w:firstRowLastColumn="0" w:lastRowFirstColumn="0" w:lastRowLastColumn="0"/>
+            </w:pPr>
+          </w:p>
+        </w:tc>
+        <w:tc>
+          <w:tcPr>
+            <w:tcW w:w="1980" w:type="dxa"/>
+          </w:tcPr>
+          <w:p>
+            <w:pPr>
+              <w:cnfStyle w:val="000000100000" w:firstRow="0" w:lastRow="0" w:firstColumn="0" w:lastColumn="0" w:oddVBand="0" w:evenVBand="0" w:oddHBand="1" w:evenHBand="0" w:firstRowFirstColumn="0" w:firstRowLastColumn="0" w:lastRowFirstColumn="0" w:lastRowLastColumn="0"/>
+            </w:pPr>
+          </w:p>
+        </w:tc>
+      </w:tr>
+      <w:tr>
+        <w:trPr>
+          <w:cnfStyle w:val="000000010000" w:firstRow="0" w:lastRow="0" w:firstColumn="0" w:lastColumn="0" w:oddVBand="0" w:evenVBand="0" w:oddHBand="0" w:evenHBand="1" w:firstRowFirstColumn="0" w:firstRowLastColumn="0" w:lastRowFirstColumn="0" w:lastRowLastColumn="0"/>
+          <w:trHeight w:val="458"/>
+        </w:trPr>
+        <w:tc>
+          <w:tcPr>
+            <w:cnfStyle w:val="001000000000" w:firstRow="0" w:lastRow="0" w:firstColumn="1" w:lastColumn="0" w:oddVBand="0" w:evenVBand="0" w:oddHBand="0" w:evenHBand="0" w:firstRowFirstColumn="0" w:firstRowLastColumn="0" w:lastRowFirstColumn="0" w:lastRowLastColumn="0"/>
+            <w:tcW w:w="2160" w:type="dxa"/>
+            <w:vMerge/>
+          </w:tcPr>
+          <w:p>
+            <w:pPr>
+              <w:rPr>
+                <w:b w:val="0"/>
+                <w:bCs w:val="0"/>
+                <w:sz w:val="20"/>
+                <w:szCs w:val="20"/>
+              </w:rPr>
+            </w:pPr>
+          </w:p>
+        </w:tc>
+        <w:tc>
+          <w:tcPr>
+            <w:tcW w:w="1350" w:type="dxa"/>
+            <w:vMerge/>
+          </w:tcPr>
+          <w:p>
+            <w:pPr>
+              <w:jc w:val="center"/>
+              <w:cnfStyle w:val="000000010000" w:firstRow="0" w:lastRow="0" w:firstColumn="0" w:lastColumn="0" w:oddVBand="0" w:evenVBand="0" w:oddHBand="0" w:evenHBand="1" w:firstRowFirstColumn="0" w:firstRowLastColumn="0" w:lastRowFirstColumn="0" w:lastRowLastColumn="0"/>
+            </w:pPr>
+          </w:p>
+        </w:tc>
+        <w:tc>
+          <w:tcPr>
+            <w:tcW w:w="1350" w:type="dxa"/>
+            <w:vMerge/>
+          </w:tcPr>
+          <w:p>
+            <w:pPr>
+              <w:jc w:val="center"/>
+              <w:cnfStyle w:val="000000010000" w:firstRow="0" w:lastRow="0" w:firstColumn="0" w:lastColumn="0" w:oddVBand="0" w:evenVBand="0" w:oddHBand="0" w:evenHBand="1" w:firstRowFirstColumn="0" w:firstRowLastColumn="0" w:lastRowFirstColumn="0" w:lastRowLastColumn="0"/>
+            </w:pPr>
+          </w:p>
+        </w:tc>
+        <w:tc>
+          <w:tcPr>
+            <w:tcW w:w="1440" w:type="dxa"/>
+          </w:tcPr>
+          <w:p>
+            <w:pPr>
+              <w:jc w:val="center"/>
+              <w:cnfStyle w:val="000000010000" w:firstRow="0" w:lastRow="0" w:firstColumn="0" w:lastColumn="0" w:oddVBand="0" w:evenVBand="0" w:oddHBand="0" w:evenHBand="1" w:firstRowFirstColumn="0" w:firstRowLastColumn="0" w:lastRowFirstColumn="0" w:lastRowLastColumn="0"/>
+            </w:pPr>
+          </w:p>
+        </w:tc>
+        <w:tc>
+          <w:tcPr>
+            <w:tcW w:w="1620" w:type="dxa"/>
+          </w:tcPr>
+          <w:p>
+            <w:pPr>
+              <w:jc w:val="center"/>
+              <w:cnfStyle w:val="000000010000" w:firstRow="0" w:lastRow="0" w:firstColumn="0" w:lastColumn="0" w:oddVBand="0" w:evenVBand="0" w:oddHBand="0" w:evenHBand="1" w:firstRowFirstColumn="0" w:firstRowLastColumn="0" w:lastRowFirstColumn="0" w:lastRowLastColumn="0"/>
+            </w:pPr>
+          </w:p>
+        </w:tc>
+        <w:tc>
+          <w:tcPr>
+            <w:tcW w:w="1980" w:type="dxa"/>
+          </w:tcPr>
+          <w:p>
+            <w:pPr>
+              <w:cnfStyle w:val="000000010000" w:firstRow="0" w:lastRow="0" w:firstColumn="0" w:lastColumn="0" w:oddVBand="0" w:evenVBand="0" w:oddHBand="0" w:evenHBand="1" w:firstRowFirstColumn="0" w:firstRowLastColumn="0" w:lastRowFirstColumn="0" w:lastRowLastColumn="0"/>
+            </w:pPr>
+          </w:p>
+        </w:tc>
+      </w:tr>
+      <w:tr>
+        <w:trPr>
+          <w:cnfStyle w:val="000000100000" w:firstRow="0" w:lastRow="0" w:firstColumn="0" w:lastColumn="0" w:oddVBand="0" w:evenVBand="0" w:oddHBand="1" w:evenHBand="0" w:firstRowFirstColumn="0" w:firstRowLastColumn="0" w:lastRowFirstColumn="0" w:lastRowLastColumn="0"/>
+          <w:trHeight w:val="306"/>
+        </w:trPr>
+        <w:tc>
+          <w:tcPr>
+            <w:cnfStyle w:val="001000000000" w:firstRow="0" w:lastRow="0" w:firstColumn="1" w:lastColumn="0" w:oddVBand="0" w:evenVBand="0" w:oddHBand="0" w:evenHBand="0" w:firstRowFirstColumn="0" w:firstRowLastColumn="0" w:lastRowFirstColumn="0" w:lastRowLastColumn="0"/>
+            <w:tcW w:w="2160" w:type="dxa"/>
+          </w:tcPr>
+          <w:p>
+            <w:pPr>
+              <w:rPr>
+                <w:b w:val="0"/>
+                <w:bCs w:val="0"/>
+                <w:sz w:val="20"/>
+                <w:szCs w:val="20"/>
+              </w:rPr>
+            </w:pPr>
+            <w:r>
+              <w:rPr>
+                <w:b w:val="0"/>
+                <w:bCs w:val="0"/>
+                <w:sz w:val="20"/>
+                <w:szCs w:val="20"/>
+              </w:rPr>
+              <w:t>Polic</w:t>
+            </w:r>
+            <w:r>
+              <w:rPr>
+                <w:b w:val="0"/>
+                <w:bCs w:val="0"/>
+                <w:sz w:val="20"/>
+                <w:szCs w:val="20"/>
+              </w:rPr>
+              <w:t>y/{id}</w:t>
+            </w:r>
+            <w:r>
+              <w:rPr>
+                <w:b w:val="0"/>
+                <w:bCs w:val="0"/>
+                <w:sz w:val="20"/>
+                <w:szCs w:val="20"/>
+              </w:rPr>
+              <w:t>/result</w:t>
+            </w:r>
+          </w:p>
+        </w:tc>
+        <w:tc>
+          <w:tcPr>
+            <w:tcW w:w="1350" w:type="dxa"/>
+          </w:tcPr>
+          <w:p>
+            <w:pPr>
+              <w:jc w:val="center"/>
+              <w:cnfStyle w:val="000000100000" w:firstRow="0" w:lastRow="0" w:firstColumn="0" w:lastColumn="0" w:oddVBand="0" w:evenVBand="0" w:oddHBand="1" w:evenHBand="0" w:firstRowFirstColumn="0" w:firstRowLastColumn="0" w:lastRowFirstColumn="0" w:lastRowLastColumn="0"/>
+            </w:pPr>
+            <w:r>
+              <w:t>GET</w:t>
+            </w:r>
+          </w:p>
+        </w:tc>
+        <w:tc>
+          <w:tcPr>
+            <w:tcW w:w="1350" w:type="dxa"/>
+          </w:tcPr>
+          <w:p>
+            <w:pPr>
+              <w:jc w:val="center"/>
+              <w:cnfStyle w:val="000000100000" w:firstRow="0" w:lastRow="0" w:firstColumn="0" w:lastColumn="0" w:oddVBand="0" w:evenVBand="0" w:oddHBand="1" w:evenHBand="0" w:firstRowFirstColumn="0" w:firstRowLastColumn="0" w:lastRowFirstColumn="0" w:lastRowLastColumn="0"/>
+            </w:pPr>
+          </w:p>
+        </w:tc>
+        <w:tc>
+          <w:tcPr>
+            <w:tcW w:w="1440" w:type="dxa"/>
+          </w:tcPr>
+          <w:p>
+            <w:pPr>
+              <w:jc w:val="center"/>
+              <w:cnfStyle w:val="000000100000" w:firstRow="0" w:lastRow="0" w:firstColumn="0" w:lastColumn="0" w:oddVBand="0" w:evenVBand="0" w:oddHBand="1" w:evenHBand="0" w:firstRowFirstColumn="0" w:firstRowLastColumn="0" w:lastRowFirstColumn="0" w:lastRowLastColumn="0"/>
+            </w:pPr>
+          </w:p>
+        </w:tc>
+        <w:tc>
+          <w:tcPr>
+            <w:tcW w:w="1620" w:type="dxa"/>
+          </w:tcPr>
+          <w:p>
+            <w:pPr>
+              <w:jc w:val="center"/>
+              <w:cnfStyle w:val="000000100000" w:firstRow="0" w:lastRow="0" w:firstColumn="0" w:lastColumn="0" w:oddVBand="0" w:evenVBand="0" w:oddHBand="1" w:evenHBand="0" w:firstRowFirstColumn="0" w:firstRowLastColumn="0" w:lastRowFirstColumn="0" w:lastRowLastColumn="0"/>
+            </w:pPr>
+          </w:p>
+        </w:tc>
+        <w:tc>
+          <w:tcPr>
+            <w:tcW w:w="1980" w:type="dxa"/>
+          </w:tcPr>
+          <w:p>
+            <w:pPr>
+              <w:cnfStyle w:val="000000100000" w:firstRow="0" w:lastRow="0" w:firstColumn="0" w:lastColumn="0" w:oddVBand="0" w:evenVBand="0" w:oddHBand="1" w:evenHBand="0" w:firstRowFirstColumn="0" w:firstRowLastColumn="0" w:lastRowFirstColumn="0" w:lastRowLastColumn="0"/>
             </w:pPr>
           </w:p>
         </w:tc>
@@ -918,38 +2266,104 @@
     <w:p/>
     <w:p>
       <w:r>
-        <w:t xml:space="preserve">-authentication error can be add when we read </w:t>
+        <w:t>-</w:t>
+      </w:r>
+      <w:r>
+        <w:t xml:space="preserve">Query </w:t>
       </w:r>
       <w:proofErr w:type="spellStart"/>
       <w:r>
-        <w:t>Nffgs</w:t>
-      </w:r>
-      <w:proofErr w:type="gramStart"/>
-      <w:r>
-        <w:t>,but</w:t>
+        <w:t>params</w:t>
       </w:r>
       <w:proofErr w:type="spellEnd"/>
-      <w:proofErr w:type="gramEnd"/>
       <w:r>
-        <w:t xml:space="preserve"> do we have authentication in this case?</w:t>
+        <w:t xml:space="preserve"> is needed?</w:t>
+      </w:r>
+      <w:r>
+        <w:t xml:space="preserve"> Since if we have any operation on a portion of </w:t>
+      </w:r>
+      <w:proofErr w:type="spellStart"/>
+      <w:r>
+        <w:t>nffg</w:t>
+      </w:r>
+      <w:proofErr w:type="spellEnd"/>
+      <w:r>
+        <w:t>/policy</w:t>
+      </w:r>
+      <w:r>
+        <w:t xml:space="preserve"> we can read a portion from set by using query </w:t>
+      </w:r>
+      <w:proofErr w:type="spellStart"/>
+      <w:r>
+        <w:t>params</w:t>
+      </w:r>
+      <w:proofErr w:type="spellEnd"/>
+      <w:r>
+        <w:t>.</w:t>
       </w:r>
     </w:p>
     <w:p>
       <w:r>
-        <w:t xml:space="preserve">-for add/remove </w:t>
+        <w:t>-since we want to check reachability policy do we need to consider link/nodes as sub-resources</w:t>
+      </w:r>
+      <w:r>
+        <w:t xml:space="preserve"> </w:t>
+      </w:r>
+      <w:r>
+        <w:t xml:space="preserve">(by which details-do we need </w:t>
       </w:r>
       <w:proofErr w:type="spellStart"/>
-      <w:proofErr w:type="gramStart"/>
       <w:r>
-        <w:t>Nffgs</w:t>
+        <w:t>src</w:t>
       </w:r>
       <w:proofErr w:type="spellEnd"/>
       <w:r>
-        <w:t xml:space="preserve"> ,which</w:t>
+        <w:t>/</w:t>
       </w:r>
-      <w:proofErr w:type="gramEnd"/>
+      <w:proofErr w:type="spellStart"/>
       <w:r>
-        <w:t xml:space="preserve"> operation is recommended? </w:t>
+        <w:t>dest</w:t>
+      </w:r>
+      <w:proofErr w:type="spellEnd"/>
+      <w:r>
+        <w:t xml:space="preserve"> as sub-resource of link</w:t>
+      </w:r>
+      <w:r>
+        <w:t>??</w:t>
+      </w:r>
+      <w:r>
+        <w:t xml:space="preserve"> </w:t>
+      </w:r>
+      <w:r>
+        <w:t xml:space="preserve">if yes which method we need for node/links? In this case do we need post method in </w:t>
+      </w:r>
+      <w:proofErr w:type="spellStart"/>
+      <w:r>
+        <w:t>nffg</w:t>
+      </w:r>
+      <w:proofErr w:type="spellEnd"/>
+      <w:r>
+        <w:t xml:space="preserve"> to put node</w:t>
+      </w:r>
+      <w:r>
+        <w:t>s</w:t>
+      </w:r>
+      <w:r>
+        <w:t xml:space="preserve"> and link</w:t>
+      </w:r>
+      <w:r>
+        <w:t>s</w:t>
+      </w:r>
+      <w:r>
+        <w:t xml:space="preserve"> into </w:t>
+      </w:r>
+      <w:proofErr w:type="spellStart"/>
+      <w:r>
+        <w:t>nffg</w:t>
+      </w:r>
+      <w:proofErr w:type="spellEnd"/>
+      <w:r>
+        <w:t>??</w:t>
       </w:r>
     </w:p>
     <w:sectPr>

</xml_diff>

<commit_message>
-Assignment 1 has been submitted and passed all mandatory test. -Assignment 3 Started with build file and project setted up.
</commit_message>
<xml_diff>
--- a/Assignment3a/doc/Resource.docx
+++ b/Assignment3a/doc/Resource.docx
@@ -12,8 +12,8 @@
       </w:tblPr>
       <w:tblGrid>
         <w:gridCol w:w="2160"/>
-        <w:gridCol w:w="1350"/>
-        <w:gridCol w:w="1350"/>
+        <w:gridCol w:w="1080"/>
+        <w:gridCol w:w="1620"/>
         <w:gridCol w:w="1440"/>
         <w:gridCol w:w="1620"/>
         <w:gridCol w:w="1980"/>
@@ -41,7 +41,7 @@
         </w:tc>
         <w:tc>
           <w:tcPr>
-            <w:tcW w:w="1350" w:type="dxa"/>
+            <w:tcW w:w="1080" w:type="dxa"/>
           </w:tcPr>
           <w:p>
             <w:pPr>
@@ -54,7 +54,7 @@
         </w:tc>
         <w:tc>
           <w:tcPr>
-            <w:tcW w:w="1350" w:type="dxa"/>
+            <w:tcW w:w="1620" w:type="dxa"/>
           </w:tcPr>
           <w:p>
             <w:pPr>
@@ -108,8 +108,6 @@
             <w:r>
               <w:t>Meaning</w:t>
             </w:r>
-            <w:bookmarkStart w:id="0" w:name="_GoBack"/>
-            <w:bookmarkEnd w:id="0"/>
           </w:p>
         </w:tc>
       </w:tr>
@@ -147,7 +145,7 @@
         </w:tc>
         <w:tc>
           <w:tcPr>
-            <w:tcW w:w="1350" w:type="dxa"/>
+            <w:tcW w:w="1080" w:type="dxa"/>
           </w:tcPr>
           <w:p>
             <w:pPr>
@@ -161,7 +159,7 @@
         </w:tc>
         <w:tc>
           <w:tcPr>
-            <w:tcW w:w="1350" w:type="dxa"/>
+            <w:tcW w:w="1620" w:type="dxa"/>
           </w:tcPr>
           <w:p>
             <w:pPr>
@@ -257,7 +255,7 @@
         </w:tc>
         <w:tc>
           <w:tcPr>
-            <w:tcW w:w="1350" w:type="dxa"/>
+            <w:tcW w:w="1080" w:type="dxa"/>
             <w:vMerge w:val="restart"/>
           </w:tcPr>
           <w:p>
@@ -278,7 +276,7 @@
         </w:tc>
         <w:tc>
           <w:tcPr>
-            <w:tcW w:w="1350" w:type="dxa"/>
+            <w:tcW w:w="1620" w:type="dxa"/>
             <w:vMerge w:val="restart"/>
           </w:tcPr>
           <w:p>
@@ -354,19 +352,19 @@
         </w:tc>
         <w:tc>
           <w:tcPr>
-            <w:tcW w:w="1350" w:type="dxa"/>
-            <w:vMerge/>
-          </w:tcPr>
-          <w:p>
-            <w:pPr>
-              <w:jc w:val="center"/>
-              <w:cnfStyle w:val="000000100000" w:firstRow="0" w:lastRow="0" w:firstColumn="0" w:lastColumn="0" w:oddVBand="0" w:evenVBand="0" w:oddHBand="1" w:evenHBand="0" w:firstRowFirstColumn="0" w:firstRowLastColumn="0" w:lastRowFirstColumn="0" w:lastRowLastColumn="0"/>
-            </w:pPr>
-          </w:p>
-        </w:tc>
-        <w:tc>
-          <w:tcPr>
-            <w:tcW w:w="1350" w:type="dxa"/>
+            <w:tcW w:w="1080" w:type="dxa"/>
+            <w:vMerge/>
+          </w:tcPr>
+          <w:p>
+            <w:pPr>
+              <w:jc w:val="center"/>
+              <w:cnfStyle w:val="000000100000" w:firstRow="0" w:lastRow="0" w:firstColumn="0" w:lastColumn="0" w:oddVBand="0" w:evenVBand="0" w:oddHBand="1" w:evenHBand="0" w:firstRowFirstColumn="0" w:firstRowLastColumn="0" w:lastRowFirstColumn="0" w:lastRowLastColumn="0"/>
+            </w:pPr>
+          </w:p>
+        </w:tc>
+        <w:tc>
+          <w:tcPr>
+            <w:tcW w:w="1620" w:type="dxa"/>
             <w:vMerge/>
           </w:tcPr>
           <w:p>
@@ -469,7 +467,7 @@
         </w:tc>
         <w:tc>
           <w:tcPr>
-            <w:tcW w:w="1350" w:type="dxa"/>
+            <w:tcW w:w="1080" w:type="dxa"/>
             <w:vMerge w:val="restart"/>
           </w:tcPr>
           <w:p>
@@ -490,7 +488,7 @@
         </w:tc>
         <w:tc>
           <w:tcPr>
-            <w:tcW w:w="1350" w:type="dxa"/>
+            <w:tcW w:w="1620" w:type="dxa"/>
             <w:vMerge w:val="restart"/>
           </w:tcPr>
           <w:p>
@@ -570,19 +568,19 @@
         </w:tc>
         <w:tc>
           <w:tcPr>
-            <w:tcW w:w="1350" w:type="dxa"/>
-            <w:vMerge/>
-          </w:tcPr>
-          <w:p>
-            <w:pPr>
-              <w:jc w:val="center"/>
-              <w:cnfStyle w:val="000000100000" w:firstRow="0" w:lastRow="0" w:firstColumn="0" w:lastColumn="0" w:oddVBand="0" w:evenVBand="0" w:oddHBand="1" w:evenHBand="0" w:firstRowFirstColumn="0" w:firstRowLastColumn="0" w:lastRowFirstColumn="0" w:lastRowLastColumn="0"/>
-            </w:pPr>
-          </w:p>
-        </w:tc>
-        <w:tc>
-          <w:tcPr>
-            <w:tcW w:w="1350" w:type="dxa"/>
+            <w:tcW w:w="1080" w:type="dxa"/>
+            <w:vMerge/>
+          </w:tcPr>
+          <w:p>
+            <w:pPr>
+              <w:jc w:val="center"/>
+              <w:cnfStyle w:val="000000100000" w:firstRow="0" w:lastRow="0" w:firstColumn="0" w:lastColumn="0" w:oddVBand="0" w:evenVBand="0" w:oddHBand="1" w:evenHBand="0" w:firstRowFirstColumn="0" w:firstRowLastColumn="0" w:lastRowFirstColumn="0" w:lastRowLastColumn="0"/>
+            </w:pPr>
+          </w:p>
+        </w:tc>
+        <w:tc>
+          <w:tcPr>
+            <w:tcW w:w="1620" w:type="dxa"/>
             <w:vMerge/>
           </w:tcPr>
           <w:p>
@@ -654,7 +652,7 @@
         </w:tc>
         <w:tc>
           <w:tcPr>
-            <w:tcW w:w="1350" w:type="dxa"/>
+            <w:tcW w:w="1080" w:type="dxa"/>
             <w:vMerge/>
             <w:shd w:val="clear" w:color="auto" w:fill="D3DFEE" w:themeFill="accent1" w:themeFillTint="3F"/>
           </w:tcPr>
@@ -667,7 +665,7 @@
         </w:tc>
         <w:tc>
           <w:tcPr>
-            <w:tcW w:w="1350" w:type="dxa"/>
+            <w:tcW w:w="1620" w:type="dxa"/>
             <w:vMerge/>
             <w:shd w:val="clear" w:color="auto" w:fill="D3DFEE" w:themeFill="accent1" w:themeFillTint="3F"/>
           </w:tcPr>
@@ -745,19 +743,19 @@
         </w:tc>
         <w:tc>
           <w:tcPr>
-            <w:tcW w:w="1350" w:type="dxa"/>
-            <w:vMerge/>
-          </w:tcPr>
-          <w:p>
-            <w:pPr>
-              <w:jc w:val="center"/>
-              <w:cnfStyle w:val="000000100000" w:firstRow="0" w:lastRow="0" w:firstColumn="0" w:lastColumn="0" w:oddVBand="0" w:evenVBand="0" w:oddHBand="1" w:evenHBand="0" w:firstRowFirstColumn="0" w:firstRowLastColumn="0" w:lastRowFirstColumn="0" w:lastRowLastColumn="0"/>
-            </w:pPr>
-          </w:p>
-        </w:tc>
-        <w:tc>
-          <w:tcPr>
-            <w:tcW w:w="1350" w:type="dxa"/>
+            <w:tcW w:w="1080" w:type="dxa"/>
+            <w:vMerge/>
+          </w:tcPr>
+          <w:p>
+            <w:pPr>
+              <w:jc w:val="center"/>
+              <w:cnfStyle w:val="000000100000" w:firstRow="0" w:lastRow="0" w:firstColumn="0" w:lastColumn="0" w:oddVBand="0" w:evenVBand="0" w:oddHBand="1" w:evenHBand="0" w:firstRowFirstColumn="0" w:firstRowLastColumn="0" w:lastRowFirstColumn="0" w:lastRowLastColumn="0"/>
+            </w:pPr>
+          </w:p>
+        </w:tc>
+        <w:tc>
+          <w:tcPr>
+            <w:tcW w:w="1620" w:type="dxa"/>
             <w:vMerge/>
           </w:tcPr>
           <w:p>
@@ -836,100 +834,11 @@
                 <w:szCs w:val="20"/>
               </w:rPr>
             </w:pPr>
-            <w:proofErr w:type="spellStart"/>
-            <w:r>
-              <w:rPr>
-                <w:b w:val="0"/>
-                <w:bCs w:val="0"/>
-                <w:sz w:val="20"/>
-                <w:szCs w:val="20"/>
-              </w:rPr>
-              <w:t>Nffg</w:t>
-            </w:r>
-            <w:proofErr w:type="spellEnd"/>
-            <w:proofErr w:type="gramStart"/>
-            <w:r>
-              <w:rPr>
-                <w:b w:val="0"/>
-                <w:bCs w:val="0"/>
-                <w:sz w:val="20"/>
-                <w:szCs w:val="20"/>
-              </w:rPr>
-              <w:t>/{</w:t>
-            </w:r>
-            <w:proofErr w:type="gramEnd"/>
-            <w:r>
-              <w:rPr>
-                <w:b w:val="0"/>
-                <w:bCs w:val="0"/>
-                <w:sz w:val="20"/>
-                <w:szCs w:val="20"/>
-              </w:rPr>
-              <w:t>id}</w:t>
-            </w:r>
-            <w:r>
-              <w:rPr>
-                <w:b w:val="0"/>
-                <w:bCs w:val="0"/>
-                <w:sz w:val="20"/>
-                <w:szCs w:val="20"/>
-              </w:rPr>
-              <w:t>/nodes</w:t>
-            </w:r>
-            <w:r>
-              <w:rPr>
-                <w:b w:val="0"/>
-                <w:bCs w:val="0"/>
-                <w:sz w:val="20"/>
-                <w:szCs w:val="20"/>
-              </w:rPr>
-              <w:t>? For node/link /</w:t>
-            </w:r>
-            <w:proofErr w:type="spellStart"/>
-            <w:r>
-              <w:rPr>
-                <w:b w:val="0"/>
-                <w:bCs w:val="0"/>
-                <w:sz w:val="20"/>
-                <w:szCs w:val="20"/>
-              </w:rPr>
-              <w:t>src</w:t>
-            </w:r>
-            <w:proofErr w:type="spellEnd"/>
-            <w:r>
-              <w:rPr>
-                <w:b w:val="0"/>
-                <w:bCs w:val="0"/>
-                <w:sz w:val="20"/>
-                <w:szCs w:val="20"/>
-              </w:rPr>
-              <w:t>/</w:t>
-            </w:r>
-            <w:proofErr w:type="spellStart"/>
-            <w:r>
-              <w:rPr>
-                <w:b w:val="0"/>
-                <w:bCs w:val="0"/>
-                <w:sz w:val="20"/>
-                <w:szCs w:val="20"/>
-              </w:rPr>
-              <w:t>dst</w:t>
-            </w:r>
-            <w:proofErr w:type="spellEnd"/>
-            <w:r>
-              <w:rPr>
-                <w:b w:val="0"/>
-                <w:bCs w:val="0"/>
-                <w:sz w:val="20"/>
-                <w:szCs w:val="20"/>
-              </w:rPr>
-              <w:t xml:space="preserve"> </w:t>
-            </w:r>
-          </w:p>
-        </w:tc>
-        <w:tc>
-          <w:tcPr>
-            <w:tcW w:w="1350" w:type="dxa"/>
+          </w:p>
+        </w:tc>
+        <w:tc>
+          <w:tcPr>
+            <w:tcW w:w="1080" w:type="dxa"/>
             <w:vMerge w:val="restart"/>
           </w:tcPr>
           <w:p>
@@ -950,7 +859,7 @@
         </w:tc>
         <w:tc>
           <w:tcPr>
-            <w:tcW w:w="1350" w:type="dxa"/>
+            <w:tcW w:w="1620" w:type="dxa"/>
             <w:vMerge w:val="restart"/>
           </w:tcPr>
           <w:p>
@@ -1017,19 +926,19 @@
         </w:tc>
         <w:tc>
           <w:tcPr>
-            <w:tcW w:w="1350" w:type="dxa"/>
-            <w:vMerge/>
-          </w:tcPr>
-          <w:p>
-            <w:pPr>
-              <w:jc w:val="center"/>
-              <w:cnfStyle w:val="000000100000" w:firstRow="0" w:lastRow="0" w:firstColumn="0" w:lastColumn="0" w:oddVBand="0" w:evenVBand="0" w:oddHBand="1" w:evenHBand="0" w:firstRowFirstColumn="0" w:firstRowLastColumn="0" w:lastRowFirstColumn="0" w:lastRowLastColumn="0"/>
-            </w:pPr>
-          </w:p>
-        </w:tc>
-        <w:tc>
-          <w:tcPr>
-            <w:tcW w:w="1350" w:type="dxa"/>
+            <w:tcW w:w="1080" w:type="dxa"/>
+            <w:vMerge/>
+          </w:tcPr>
+          <w:p>
+            <w:pPr>
+              <w:jc w:val="center"/>
+              <w:cnfStyle w:val="000000100000" w:firstRow="0" w:lastRow="0" w:firstColumn="0" w:lastColumn="0" w:oddVBand="0" w:evenVBand="0" w:oddHBand="1" w:evenHBand="0" w:firstRowFirstColumn="0" w:firstRowLastColumn="0" w:lastRowFirstColumn="0" w:lastRowLastColumn="0"/>
+            </w:pPr>
+          </w:p>
+        </w:tc>
+        <w:tc>
+          <w:tcPr>
+            <w:tcW w:w="1620" w:type="dxa"/>
             <w:vMerge/>
           </w:tcPr>
           <w:p>
@@ -1102,69 +1011,11 @@
                 <w:szCs w:val="20"/>
               </w:rPr>
             </w:pPr>
-            <w:proofErr w:type="spellStart"/>
-            <w:r>
-              <w:rPr>
-                <w:b w:val="0"/>
-                <w:bCs w:val="0"/>
-                <w:sz w:val="20"/>
-                <w:szCs w:val="20"/>
-              </w:rPr>
-              <w:t>Nffg</w:t>
-            </w:r>
-            <w:proofErr w:type="spellEnd"/>
-            <w:proofErr w:type="gramStart"/>
-            <w:r>
-              <w:rPr>
-                <w:b w:val="0"/>
-                <w:bCs w:val="0"/>
-                <w:sz w:val="20"/>
-                <w:szCs w:val="20"/>
-              </w:rPr>
-              <w:t>/{</w:t>
-            </w:r>
-            <w:proofErr w:type="gramEnd"/>
-            <w:r>
-              <w:rPr>
-                <w:b w:val="0"/>
-                <w:bCs w:val="0"/>
-                <w:sz w:val="20"/>
-                <w:szCs w:val="20"/>
-              </w:rPr>
-              <w:t>id}</w:t>
-            </w:r>
-            <w:r>
-              <w:rPr>
-                <w:b w:val="0"/>
-                <w:bCs w:val="0"/>
-                <w:sz w:val="20"/>
-                <w:szCs w:val="20"/>
-              </w:rPr>
-              <w:t>/</w:t>
-            </w:r>
-            <w:r>
-              <w:rPr>
-                <w:b w:val="0"/>
-                <w:bCs w:val="0"/>
-                <w:sz w:val="20"/>
-                <w:szCs w:val="20"/>
-              </w:rPr>
-              <w:t>links</w:t>
-            </w:r>
-            <w:r>
-              <w:rPr>
-                <w:b w:val="0"/>
-                <w:bCs w:val="0"/>
-                <w:sz w:val="20"/>
-                <w:szCs w:val="20"/>
-              </w:rPr>
-              <w:t>?</w:t>
-            </w:r>
-          </w:p>
-        </w:tc>
-        <w:tc>
-          <w:tcPr>
-            <w:tcW w:w="1350" w:type="dxa"/>
+          </w:p>
+        </w:tc>
+        <w:tc>
+          <w:tcPr>
+            <w:tcW w:w="1080" w:type="dxa"/>
             <w:vMerge w:val="restart"/>
           </w:tcPr>
           <w:p>
@@ -1185,7 +1036,7 @@
         </w:tc>
         <w:tc>
           <w:tcPr>
-            <w:tcW w:w="1350" w:type="dxa"/>
+            <w:tcW w:w="1620" w:type="dxa"/>
             <w:vMerge w:val="restart"/>
           </w:tcPr>
           <w:p>
@@ -1252,19 +1103,19 @@
         </w:tc>
         <w:tc>
           <w:tcPr>
-            <w:tcW w:w="1350" w:type="dxa"/>
-            <w:vMerge/>
-          </w:tcPr>
-          <w:p>
-            <w:pPr>
-              <w:jc w:val="center"/>
-              <w:cnfStyle w:val="000000100000" w:firstRow="0" w:lastRow="0" w:firstColumn="0" w:lastColumn="0" w:oddVBand="0" w:evenVBand="0" w:oddHBand="1" w:evenHBand="0" w:firstRowFirstColumn="0" w:firstRowLastColumn="0" w:lastRowFirstColumn="0" w:lastRowLastColumn="0"/>
-            </w:pPr>
-          </w:p>
-        </w:tc>
-        <w:tc>
-          <w:tcPr>
-            <w:tcW w:w="1350" w:type="dxa"/>
+            <w:tcW w:w="1080" w:type="dxa"/>
+            <w:vMerge/>
+          </w:tcPr>
+          <w:p>
+            <w:pPr>
+              <w:jc w:val="center"/>
+              <w:cnfStyle w:val="000000100000" w:firstRow="0" w:lastRow="0" w:firstColumn="0" w:lastColumn="0" w:oddVBand="0" w:evenVBand="0" w:oddHBand="1" w:evenHBand="0" w:firstRowFirstColumn="0" w:firstRowLastColumn="0" w:lastRowFirstColumn="0" w:lastRowLastColumn="0"/>
+            </w:pPr>
+          </w:p>
+        </w:tc>
+        <w:tc>
+          <w:tcPr>
+            <w:tcW w:w="1620" w:type="dxa"/>
             <w:vMerge/>
           </w:tcPr>
           <w:p>
@@ -1347,10 +1198,20 @@
               <w:t>Policies</w:t>
             </w:r>
           </w:p>
-        </w:tc>
-        <w:tc>
-          <w:tcPr>
-            <w:tcW w:w="1350" w:type="dxa"/>
+          <w:p>
+            <w:pPr>
+              <w:rPr>
+                <w:b w:val="0"/>
+                <w:bCs w:val="0"/>
+                <w:sz w:val="20"/>
+                <w:szCs w:val="20"/>
+              </w:rPr>
+            </w:pPr>
+          </w:p>
+        </w:tc>
+        <w:tc>
+          <w:tcPr>
+            <w:tcW w:w="1080" w:type="dxa"/>
             <w:vMerge w:val="restart"/>
           </w:tcPr>
           <w:p>
@@ -1371,7 +1232,7 @@
         </w:tc>
         <w:tc>
           <w:tcPr>
-            <w:tcW w:w="1350" w:type="dxa"/>
+            <w:tcW w:w="1620" w:type="dxa"/>
             <w:vMerge w:val="restart"/>
           </w:tcPr>
           <w:p>
@@ -1438,19 +1299,19 @@
         </w:tc>
         <w:tc>
           <w:tcPr>
-            <w:tcW w:w="1350" w:type="dxa"/>
-            <w:vMerge/>
-          </w:tcPr>
-          <w:p>
-            <w:pPr>
-              <w:jc w:val="center"/>
-              <w:cnfStyle w:val="000000100000" w:firstRow="0" w:lastRow="0" w:firstColumn="0" w:lastColumn="0" w:oddVBand="0" w:evenVBand="0" w:oddHBand="1" w:evenHBand="0" w:firstRowFirstColumn="0" w:firstRowLastColumn="0" w:lastRowFirstColumn="0" w:lastRowLastColumn="0"/>
-            </w:pPr>
-          </w:p>
-        </w:tc>
-        <w:tc>
-          <w:tcPr>
-            <w:tcW w:w="1350" w:type="dxa"/>
+            <w:tcW w:w="1080" w:type="dxa"/>
+            <w:vMerge/>
+          </w:tcPr>
+          <w:p>
+            <w:pPr>
+              <w:jc w:val="center"/>
+              <w:cnfStyle w:val="000000100000" w:firstRow="0" w:lastRow="0" w:firstColumn="0" w:lastColumn="0" w:oddVBand="0" w:evenVBand="0" w:oddHBand="1" w:evenHBand="0" w:firstRowFirstColumn="0" w:firstRowLastColumn="0" w:lastRowFirstColumn="0" w:lastRowLastColumn="0"/>
+            </w:pPr>
+          </w:p>
+        </w:tc>
+        <w:tc>
+          <w:tcPr>
+            <w:tcW w:w="1620" w:type="dxa"/>
             <w:vMerge/>
           </w:tcPr>
           <w:p>
@@ -1502,82 +1363,53 @@
           <w:tcPr>
             <w:cnfStyle w:val="001000000000" w:firstRow="0" w:lastRow="0" w:firstColumn="1" w:lastColumn="0" w:oddVBand="0" w:evenVBand="0" w:oddHBand="0" w:evenHBand="0" w:firstRowFirstColumn="0" w:firstRowLastColumn="0" w:lastRowFirstColumn="0" w:lastRowLastColumn="0"/>
             <w:tcW w:w="2160" w:type="dxa"/>
-            <w:vMerge w:val="restart"/>
-          </w:tcPr>
-          <w:p>
-            <w:pPr>
-              <w:rPr>
-                <w:b w:val="0"/>
-                <w:bCs w:val="0"/>
-                <w:sz w:val="20"/>
-                <w:szCs w:val="20"/>
-              </w:rPr>
-            </w:pPr>
-          </w:p>
-          <w:p>
-            <w:pPr>
-              <w:rPr>
-                <w:b w:val="0"/>
-                <w:bCs w:val="0"/>
-                <w:sz w:val="20"/>
-                <w:szCs w:val="20"/>
-              </w:rPr>
-            </w:pPr>
-          </w:p>
-          <w:p>
-            <w:pPr>
-              <w:rPr>
-                <w:b w:val="0"/>
-                <w:bCs w:val="0"/>
-                <w:sz w:val="20"/>
-                <w:szCs w:val="20"/>
-              </w:rPr>
-            </w:pPr>
-            <w:r>
-              <w:rPr>
-                <w:b w:val="0"/>
-                <w:bCs w:val="0"/>
-                <w:sz w:val="20"/>
-                <w:szCs w:val="20"/>
-              </w:rPr>
-              <w:t>Polic</w:t>
-            </w:r>
-            <w:r>
-              <w:rPr>
-                <w:b w:val="0"/>
-                <w:bCs w:val="0"/>
-                <w:sz w:val="20"/>
-                <w:szCs w:val="20"/>
-              </w:rPr>
-              <w:t>y/{id}</w:t>
-            </w:r>
-          </w:p>
-        </w:tc>
-        <w:tc>
-          <w:tcPr>
-            <w:tcW w:w="1350" w:type="dxa"/>
-            <w:vMerge w:val="restart"/>
-          </w:tcPr>
-          <w:p>
-            <w:pPr>
-              <w:jc w:val="center"/>
-              <w:cnfStyle w:val="000000010000" w:firstRow="0" w:lastRow="0" w:firstColumn="0" w:lastColumn="0" w:oddVBand="0" w:evenVBand="0" w:oddHBand="0" w:evenHBand="1" w:firstRowFirstColumn="0" w:firstRowLastColumn="0" w:lastRowFirstColumn="0" w:lastRowLastColumn="0"/>
-            </w:pPr>
-          </w:p>
-          <w:p>
-            <w:pPr>
-              <w:jc w:val="center"/>
-              <w:cnfStyle w:val="000000010000" w:firstRow="0" w:lastRow="0" w:firstColumn="0" w:lastColumn="0" w:oddVBand="0" w:evenVBand="0" w:oddHBand="0" w:evenHBand="1" w:firstRowFirstColumn="0" w:firstRowLastColumn="0" w:lastRowFirstColumn="0" w:lastRowLastColumn="0"/>
-            </w:pPr>
-            <w:r>
-              <w:t>DELETE</w:t>
-            </w:r>
-          </w:p>
-        </w:tc>
-        <w:tc>
-          <w:tcPr>
-            <w:tcW w:w="1350" w:type="dxa"/>
-            <w:vMerge w:val="restart"/>
+          </w:tcPr>
+          <w:p>
+            <w:pPr>
+              <w:rPr>
+                <w:b w:val="0"/>
+                <w:bCs w:val="0"/>
+                <w:sz w:val="20"/>
+                <w:szCs w:val="20"/>
+              </w:rPr>
+            </w:pPr>
+            <w:r>
+              <w:rPr>
+                <w:b w:val="0"/>
+                <w:bCs w:val="0"/>
+                <w:sz w:val="20"/>
+                <w:szCs w:val="20"/>
+              </w:rPr>
+              <w:t>Policy/</w:t>
+            </w:r>
+            <w:r>
+              <w:rPr>
+                <w:b w:val="0"/>
+                <w:bCs w:val="0"/>
+                <w:sz w:val="20"/>
+                <w:szCs w:val="20"/>
+              </w:rPr>
+              <w:t>{id}</w:t>
+            </w:r>
+          </w:p>
+        </w:tc>
+        <w:tc>
+          <w:tcPr>
+            <w:tcW w:w="1080" w:type="dxa"/>
+          </w:tcPr>
+          <w:p>
+            <w:pPr>
+              <w:jc w:val="center"/>
+              <w:cnfStyle w:val="000000010000" w:firstRow="0" w:lastRow="0" w:firstColumn="0" w:lastColumn="0" w:oddVBand="0" w:evenVBand="0" w:oddHBand="0" w:evenHBand="1" w:firstRowFirstColumn="0" w:firstRowLastColumn="0" w:lastRowFirstColumn="0" w:lastRowLastColumn="0"/>
+            </w:pPr>
+            <w:r>
+              <w:t>GET</w:t>
+            </w:r>
+          </w:p>
+        </w:tc>
+        <w:tc>
+          <w:tcPr>
+            <w:tcW w:w="1620" w:type="dxa"/>
           </w:tcPr>
           <w:p>
             <w:pPr>
@@ -1595,9 +1427,6 @@
               <w:jc w:val="center"/>
               <w:cnfStyle w:val="000000010000" w:firstRow="0" w:lastRow="0" w:firstColumn="0" w:lastColumn="0" w:oddVBand="0" w:evenVBand="0" w:oddHBand="0" w:evenHBand="1" w:firstRowFirstColumn="0" w:firstRowLastColumn="0" w:lastRowFirstColumn="0" w:lastRowLastColumn="0"/>
             </w:pPr>
-            <w:r>
-              <w:t>200</w:t>
-            </w:r>
           </w:p>
         </w:tc>
         <w:tc>
@@ -1625,41 +1454,88 @@
       <w:tr>
         <w:trPr>
           <w:cnfStyle w:val="000000100000" w:firstRow="0" w:lastRow="0" w:firstColumn="0" w:lastColumn="0" w:oddVBand="0" w:evenVBand="0" w:oddHBand="1" w:evenHBand="0" w:firstRowFirstColumn="0" w:firstRowLastColumn="0" w:lastRowFirstColumn="0" w:lastRowLastColumn="0"/>
-          <w:trHeight w:val="184"/>
+          <w:trHeight w:val="185"/>
         </w:trPr>
         <w:tc>
           <w:tcPr>
             <w:cnfStyle w:val="001000000000" w:firstRow="0" w:lastRow="0" w:firstColumn="1" w:lastColumn="0" w:oddVBand="0" w:evenVBand="0" w:oddHBand="0" w:evenHBand="0" w:firstRowFirstColumn="0" w:firstRowLastColumn="0" w:lastRowFirstColumn="0" w:lastRowLastColumn="0"/>
             <w:tcW w:w="2160" w:type="dxa"/>
-            <w:vMerge/>
-          </w:tcPr>
-          <w:p>
-            <w:pPr>
-              <w:rPr>
-                <w:b w:val="0"/>
-                <w:bCs w:val="0"/>
-                <w:sz w:val="20"/>
-                <w:szCs w:val="20"/>
-              </w:rPr>
-            </w:pPr>
-          </w:p>
-        </w:tc>
-        <w:tc>
-          <w:tcPr>
-            <w:tcW w:w="1350" w:type="dxa"/>
-            <w:vMerge/>
-          </w:tcPr>
-          <w:p>
-            <w:pPr>
-              <w:jc w:val="center"/>
-              <w:cnfStyle w:val="000000100000" w:firstRow="0" w:lastRow="0" w:firstColumn="0" w:lastColumn="0" w:oddVBand="0" w:evenVBand="0" w:oddHBand="1" w:evenHBand="0" w:firstRowFirstColumn="0" w:firstRowLastColumn="0" w:lastRowFirstColumn="0" w:lastRowLastColumn="0"/>
-            </w:pPr>
-          </w:p>
-        </w:tc>
-        <w:tc>
-          <w:tcPr>
-            <w:tcW w:w="1350" w:type="dxa"/>
-            <w:vMerge/>
+            <w:vMerge w:val="restart"/>
+          </w:tcPr>
+          <w:p>
+            <w:pPr>
+              <w:rPr>
+                <w:b w:val="0"/>
+                <w:bCs w:val="0"/>
+                <w:sz w:val="20"/>
+                <w:szCs w:val="20"/>
+              </w:rPr>
+            </w:pPr>
+          </w:p>
+          <w:p>
+            <w:pPr>
+              <w:rPr>
+                <w:b w:val="0"/>
+                <w:bCs w:val="0"/>
+                <w:sz w:val="20"/>
+                <w:szCs w:val="20"/>
+              </w:rPr>
+            </w:pPr>
+          </w:p>
+          <w:p>
+            <w:pPr>
+              <w:rPr>
+                <w:b w:val="0"/>
+                <w:bCs w:val="0"/>
+                <w:sz w:val="20"/>
+                <w:szCs w:val="20"/>
+              </w:rPr>
+            </w:pPr>
+            <w:r>
+              <w:rPr>
+                <w:b w:val="0"/>
+                <w:bCs w:val="0"/>
+                <w:sz w:val="20"/>
+                <w:szCs w:val="20"/>
+              </w:rPr>
+              <w:t>Polic</w:t>
+            </w:r>
+            <w:r>
+              <w:rPr>
+                <w:b w:val="0"/>
+                <w:bCs w:val="0"/>
+                <w:sz w:val="20"/>
+                <w:szCs w:val="20"/>
+              </w:rPr>
+              <w:t>y/{id}</w:t>
+            </w:r>
+          </w:p>
+        </w:tc>
+        <w:tc>
+          <w:tcPr>
+            <w:tcW w:w="1080" w:type="dxa"/>
+            <w:vMerge w:val="restart"/>
+          </w:tcPr>
+          <w:p>
+            <w:pPr>
+              <w:jc w:val="center"/>
+              <w:cnfStyle w:val="000000100000" w:firstRow="0" w:lastRow="0" w:firstColumn="0" w:lastColumn="0" w:oddVBand="0" w:evenVBand="0" w:oddHBand="1" w:evenHBand="0" w:firstRowFirstColumn="0" w:firstRowLastColumn="0" w:lastRowFirstColumn="0" w:lastRowLastColumn="0"/>
+            </w:pPr>
+          </w:p>
+          <w:p>
+            <w:pPr>
+              <w:jc w:val="center"/>
+              <w:cnfStyle w:val="000000100000" w:firstRow="0" w:lastRow="0" w:firstColumn="0" w:lastColumn="0" w:oddVBand="0" w:evenVBand="0" w:oddHBand="1" w:evenHBand="0" w:firstRowFirstColumn="0" w:firstRowLastColumn="0" w:lastRowFirstColumn="0" w:lastRowLastColumn="0"/>
+            </w:pPr>
+            <w:r>
+              <w:t>DELETE</w:t>
+            </w:r>
+          </w:p>
+        </w:tc>
+        <w:tc>
+          <w:tcPr>
+            <w:tcW w:w="1620" w:type="dxa"/>
+            <w:vMerge w:val="restart"/>
           </w:tcPr>
           <w:p>
             <w:pPr>
@@ -1678,14 +1554,13 @@
               <w:cnfStyle w:val="000000100000" w:firstRow="0" w:lastRow="0" w:firstColumn="0" w:lastColumn="0" w:oddVBand="0" w:evenVBand="0" w:oddHBand="1" w:evenHBand="0" w:firstRowFirstColumn="0" w:firstRowLastColumn="0" w:lastRowFirstColumn="0" w:lastRowLastColumn="0"/>
             </w:pPr>
             <w:r>
-              <w:t>204</w:t>
-            </w:r>
-          </w:p>
-        </w:tc>
-        <w:tc>
-          <w:tcPr>
-            <w:tcW w:w="1620" w:type="dxa"/>
-            <w:shd w:val="nil"/>
+              <w:t>200</w:t>
+            </w:r>
+          </w:p>
+        </w:tc>
+        <w:tc>
+          <w:tcPr>
+            <w:tcW w:w="1620" w:type="dxa"/>
           </w:tcPr>
           <w:p>
             <w:pPr>
@@ -1697,7 +1572,6 @@
         <w:tc>
           <w:tcPr>
             <w:tcW w:w="1980" w:type="dxa"/>
-            <w:shd w:val="nil"/>
           </w:tcPr>
           <w:p>
             <w:pPr>
@@ -1709,7 +1583,7 @@
       <w:tr>
         <w:trPr>
           <w:cnfStyle w:val="000000010000" w:firstRow="0" w:lastRow="0" w:firstColumn="0" w:lastColumn="0" w:oddVBand="0" w:evenVBand="0" w:oddHBand="0" w:evenHBand="1" w:firstRowFirstColumn="0" w:firstRowLastColumn="0" w:lastRowFirstColumn="0" w:lastRowLastColumn="0"/>
-          <w:trHeight w:val="185"/>
+          <w:trHeight w:val="184"/>
         </w:trPr>
         <w:tc>
           <w:tcPr>
@@ -1730,19 +1604,19 @@
         </w:tc>
         <w:tc>
           <w:tcPr>
-            <w:tcW w:w="1350" w:type="dxa"/>
-            <w:vMerge/>
-          </w:tcPr>
-          <w:p>
-            <w:pPr>
-              <w:jc w:val="center"/>
-              <w:cnfStyle w:val="000000010000" w:firstRow="0" w:lastRow="0" w:firstColumn="0" w:lastColumn="0" w:oddVBand="0" w:evenVBand="0" w:oddHBand="0" w:evenHBand="1" w:firstRowFirstColumn="0" w:firstRowLastColumn="0" w:lastRowFirstColumn="0" w:lastRowLastColumn="0"/>
-            </w:pPr>
-          </w:p>
-        </w:tc>
-        <w:tc>
-          <w:tcPr>
-            <w:tcW w:w="1350" w:type="dxa"/>
+            <w:tcW w:w="1080" w:type="dxa"/>
+            <w:vMerge/>
+          </w:tcPr>
+          <w:p>
+            <w:pPr>
+              <w:jc w:val="center"/>
+              <w:cnfStyle w:val="000000010000" w:firstRow="0" w:lastRow="0" w:firstColumn="0" w:lastColumn="0" w:oddVBand="0" w:evenVBand="0" w:oddHBand="0" w:evenHBand="1" w:firstRowFirstColumn="0" w:firstRowLastColumn="0" w:lastRowFirstColumn="0" w:lastRowLastColumn="0"/>
+            </w:pPr>
+          </w:p>
+        </w:tc>
+        <w:tc>
+          <w:tcPr>
+            <w:tcW w:w="1620" w:type="dxa"/>
             <w:vMerge/>
           </w:tcPr>
           <w:p>
@@ -1762,7 +1636,7 @@
               <w:cnfStyle w:val="000000010000" w:firstRow="0" w:lastRow="0" w:firstColumn="0" w:lastColumn="0" w:oddVBand="0" w:evenVBand="0" w:oddHBand="0" w:evenHBand="1" w:firstRowFirstColumn="0" w:firstRowLastColumn="0" w:lastRowFirstColumn="0" w:lastRowLastColumn="0"/>
             </w:pPr>
             <w:r>
-              <w:t>403</w:t>
+              <w:t>204</w:t>
             </w:r>
           </w:p>
         </w:tc>
@@ -1791,6 +1665,88 @@
       <w:tr>
         <w:trPr>
           <w:cnfStyle w:val="000000100000" w:firstRow="0" w:lastRow="0" w:firstColumn="0" w:lastColumn="0" w:oddVBand="0" w:evenVBand="0" w:oddHBand="1" w:evenHBand="0" w:firstRowFirstColumn="0" w:firstRowLastColumn="0" w:lastRowFirstColumn="0" w:lastRowLastColumn="0"/>
+          <w:trHeight w:val="185"/>
+        </w:trPr>
+        <w:tc>
+          <w:tcPr>
+            <w:cnfStyle w:val="001000000000" w:firstRow="0" w:lastRow="0" w:firstColumn="1" w:lastColumn="0" w:oddVBand="0" w:evenVBand="0" w:oddHBand="0" w:evenHBand="0" w:firstRowFirstColumn="0" w:firstRowLastColumn="0" w:lastRowFirstColumn="0" w:lastRowLastColumn="0"/>
+            <w:tcW w:w="2160" w:type="dxa"/>
+            <w:vMerge/>
+          </w:tcPr>
+          <w:p>
+            <w:pPr>
+              <w:rPr>
+                <w:b w:val="0"/>
+                <w:bCs w:val="0"/>
+                <w:sz w:val="20"/>
+                <w:szCs w:val="20"/>
+              </w:rPr>
+            </w:pPr>
+          </w:p>
+        </w:tc>
+        <w:tc>
+          <w:tcPr>
+            <w:tcW w:w="1080" w:type="dxa"/>
+            <w:vMerge/>
+          </w:tcPr>
+          <w:p>
+            <w:pPr>
+              <w:jc w:val="center"/>
+              <w:cnfStyle w:val="000000100000" w:firstRow="0" w:lastRow="0" w:firstColumn="0" w:lastColumn="0" w:oddVBand="0" w:evenVBand="0" w:oddHBand="1" w:evenHBand="0" w:firstRowFirstColumn="0" w:firstRowLastColumn="0" w:lastRowFirstColumn="0" w:lastRowLastColumn="0"/>
+            </w:pPr>
+          </w:p>
+        </w:tc>
+        <w:tc>
+          <w:tcPr>
+            <w:tcW w:w="1620" w:type="dxa"/>
+            <w:vMerge/>
+          </w:tcPr>
+          <w:p>
+            <w:pPr>
+              <w:jc w:val="center"/>
+              <w:cnfStyle w:val="000000100000" w:firstRow="0" w:lastRow="0" w:firstColumn="0" w:lastColumn="0" w:oddVBand="0" w:evenVBand="0" w:oddHBand="1" w:evenHBand="0" w:firstRowFirstColumn="0" w:firstRowLastColumn="0" w:lastRowFirstColumn="0" w:lastRowLastColumn="0"/>
+            </w:pPr>
+          </w:p>
+        </w:tc>
+        <w:tc>
+          <w:tcPr>
+            <w:tcW w:w="1440" w:type="dxa"/>
+          </w:tcPr>
+          <w:p>
+            <w:pPr>
+              <w:jc w:val="center"/>
+              <w:cnfStyle w:val="000000100000" w:firstRow="0" w:lastRow="0" w:firstColumn="0" w:lastColumn="0" w:oddVBand="0" w:evenVBand="0" w:oddHBand="1" w:evenHBand="0" w:firstRowFirstColumn="0" w:firstRowLastColumn="0" w:lastRowFirstColumn="0" w:lastRowLastColumn="0"/>
+            </w:pPr>
+            <w:r>
+              <w:t>403</w:t>
+            </w:r>
+          </w:p>
+        </w:tc>
+        <w:tc>
+          <w:tcPr>
+            <w:tcW w:w="1620" w:type="dxa"/>
+          </w:tcPr>
+          <w:p>
+            <w:pPr>
+              <w:jc w:val="center"/>
+              <w:cnfStyle w:val="000000100000" w:firstRow="0" w:lastRow="0" w:firstColumn="0" w:lastColumn="0" w:oddVBand="0" w:evenVBand="0" w:oddHBand="1" w:evenHBand="0" w:firstRowFirstColumn="0" w:firstRowLastColumn="0" w:lastRowFirstColumn="0" w:lastRowLastColumn="0"/>
+            </w:pPr>
+          </w:p>
+        </w:tc>
+        <w:tc>
+          <w:tcPr>
+            <w:tcW w:w="1980" w:type="dxa"/>
+          </w:tcPr>
+          <w:p>
+            <w:pPr>
+              <w:cnfStyle w:val="000000100000" w:firstRow="0" w:lastRow="0" w:firstColumn="0" w:lastColumn="0" w:oddVBand="0" w:evenVBand="0" w:oddHBand="1" w:evenHBand="0" w:firstRowFirstColumn="0" w:firstRowLastColumn="0" w:lastRowFirstColumn="0" w:lastRowLastColumn="0"/>
+            </w:pPr>
+          </w:p>
+        </w:tc>
+      </w:tr>
+      <w:tr>
+        <w:trPr>
+          <w:cnfStyle w:val="000000010000" w:firstRow="0" w:lastRow="0" w:firstColumn="0" w:lastColumn="0" w:oddVBand="0" w:evenVBand="0" w:oddHBand="0" w:evenHBand="1" w:firstRowFirstColumn="0" w:firstRowLastColumn="0" w:lastRowFirstColumn="0" w:lastRowLastColumn="0"/>
           <w:trHeight w:val="184"/>
         </w:trPr>
         <w:tc>
@@ -1812,25 +1768,25 @@
         </w:tc>
         <w:tc>
           <w:tcPr>
-            <w:tcW w:w="1350" w:type="dxa"/>
-            <w:vMerge/>
-          </w:tcPr>
-          <w:p>
-            <w:pPr>
-              <w:jc w:val="center"/>
-              <w:cnfStyle w:val="000000100000" w:firstRow="0" w:lastRow="0" w:firstColumn="0" w:lastColumn="0" w:oddVBand="0" w:evenVBand="0" w:oddHBand="1" w:evenHBand="0" w:firstRowFirstColumn="0" w:firstRowLastColumn="0" w:lastRowFirstColumn="0" w:lastRowLastColumn="0"/>
-            </w:pPr>
-          </w:p>
-        </w:tc>
-        <w:tc>
-          <w:tcPr>
-            <w:tcW w:w="1350" w:type="dxa"/>
-            <w:vMerge/>
-          </w:tcPr>
-          <w:p>
-            <w:pPr>
-              <w:jc w:val="center"/>
-              <w:cnfStyle w:val="000000100000" w:firstRow="0" w:lastRow="0" w:firstColumn="0" w:lastColumn="0" w:oddVBand="0" w:evenVBand="0" w:oddHBand="1" w:evenHBand="0" w:firstRowFirstColumn="0" w:firstRowLastColumn="0" w:lastRowFirstColumn="0" w:lastRowLastColumn="0"/>
+            <w:tcW w:w="1080" w:type="dxa"/>
+            <w:vMerge/>
+          </w:tcPr>
+          <w:p>
+            <w:pPr>
+              <w:jc w:val="center"/>
+              <w:cnfStyle w:val="000000010000" w:firstRow="0" w:lastRow="0" w:firstColumn="0" w:lastColumn="0" w:oddVBand="0" w:evenVBand="0" w:oddHBand="0" w:evenHBand="1" w:firstRowFirstColumn="0" w:firstRowLastColumn="0" w:lastRowFirstColumn="0" w:lastRowLastColumn="0"/>
+            </w:pPr>
+          </w:p>
+        </w:tc>
+        <w:tc>
+          <w:tcPr>
+            <w:tcW w:w="1620" w:type="dxa"/>
+            <w:vMerge/>
+          </w:tcPr>
+          <w:p>
+            <w:pPr>
+              <w:jc w:val="center"/>
+              <w:cnfStyle w:val="000000010000" w:firstRow="0" w:lastRow="0" w:firstColumn="0" w:lastColumn="0" w:oddVBand="0" w:evenVBand="0" w:oddHBand="0" w:evenHBand="1" w:firstRowFirstColumn="0" w:firstRowLastColumn="0" w:lastRowFirstColumn="0" w:lastRowLastColumn="0"/>
             </w:pPr>
           </w:p>
         </w:tc>
@@ -1841,7 +1797,7 @@
           <w:p>
             <w:pPr>
               <w:jc w:val="center"/>
-              <w:cnfStyle w:val="000000100000" w:firstRow="0" w:lastRow="0" w:firstColumn="0" w:lastColumn="0" w:oddVBand="0" w:evenVBand="0" w:oddHBand="1" w:evenHBand="0" w:firstRowFirstColumn="0" w:firstRowLastColumn="0" w:lastRowFirstColumn="0" w:lastRowLastColumn="0"/>
+              <w:cnfStyle w:val="000000010000" w:firstRow="0" w:lastRow="0" w:firstColumn="0" w:lastColumn="0" w:oddVBand="0" w:evenVBand="0" w:oddHBand="0" w:evenHBand="1" w:firstRowFirstColumn="0" w:firstRowLastColumn="0" w:lastRowFirstColumn="0" w:lastRowLastColumn="0"/>
             </w:pPr>
             <w:r>
               <w:t>404</w:t>
@@ -1851,19 +1807,143 @@
         <w:tc>
           <w:tcPr>
             <w:tcW w:w="1620" w:type="dxa"/>
-            <w:shd w:val="nil"/>
-          </w:tcPr>
-          <w:p>
-            <w:pPr>
-              <w:jc w:val="center"/>
-              <w:cnfStyle w:val="000000100000" w:firstRow="0" w:lastRow="0" w:firstColumn="0" w:lastColumn="0" w:oddVBand="0" w:evenVBand="0" w:oddHBand="1" w:evenHBand="0" w:firstRowFirstColumn="0" w:firstRowLastColumn="0" w:lastRowFirstColumn="0" w:lastRowLastColumn="0"/>
+          </w:tcPr>
+          <w:p>
+            <w:pPr>
+              <w:jc w:val="center"/>
+              <w:cnfStyle w:val="000000010000" w:firstRow="0" w:lastRow="0" w:firstColumn="0" w:lastColumn="0" w:oddVBand="0" w:evenVBand="0" w:oddHBand="0" w:evenHBand="1" w:firstRowFirstColumn="0" w:firstRowLastColumn="0" w:lastRowFirstColumn="0" w:lastRowLastColumn="0"/>
             </w:pPr>
           </w:p>
         </w:tc>
         <w:tc>
           <w:tcPr>
             <w:tcW w:w="1980" w:type="dxa"/>
-            <w:shd w:val="nil"/>
+          </w:tcPr>
+          <w:p>
+            <w:pPr>
+              <w:cnfStyle w:val="000000010000" w:firstRow="0" w:lastRow="0" w:firstColumn="0" w:lastColumn="0" w:oddVBand="0" w:evenVBand="0" w:oddHBand="0" w:evenHBand="1" w:firstRowFirstColumn="0" w:firstRowLastColumn="0" w:lastRowFirstColumn="0" w:lastRowLastColumn="0"/>
+            </w:pPr>
+          </w:p>
+        </w:tc>
+      </w:tr>
+      <w:tr>
+        <w:trPr>
+          <w:cnfStyle w:val="000000100000" w:firstRow="0" w:lastRow="0" w:firstColumn="0" w:lastColumn="0" w:oddVBand="0" w:evenVBand="0" w:oddHBand="1" w:evenHBand="0" w:firstRowFirstColumn="0" w:firstRowLastColumn="0" w:lastRowFirstColumn="0" w:lastRowLastColumn="0"/>
+          <w:trHeight w:val="458"/>
+        </w:trPr>
+        <w:tc>
+          <w:tcPr>
+            <w:cnfStyle w:val="001000000000" w:firstRow="0" w:lastRow="0" w:firstColumn="1" w:lastColumn="0" w:oddVBand="0" w:evenVBand="0" w:oddHBand="0" w:evenHBand="0" w:firstRowFirstColumn="0" w:firstRowLastColumn="0" w:lastRowFirstColumn="0" w:lastRowLastColumn="0"/>
+            <w:tcW w:w="2160" w:type="dxa"/>
+            <w:vMerge w:val="restart"/>
+          </w:tcPr>
+          <w:p>
+            <w:pPr>
+              <w:rPr>
+                <w:b w:val="0"/>
+                <w:bCs w:val="0"/>
+                <w:sz w:val="20"/>
+                <w:szCs w:val="20"/>
+              </w:rPr>
+            </w:pPr>
+          </w:p>
+          <w:p>
+            <w:pPr>
+              <w:rPr>
+                <w:b w:val="0"/>
+                <w:bCs w:val="0"/>
+                <w:sz w:val="20"/>
+                <w:szCs w:val="20"/>
+              </w:rPr>
+            </w:pPr>
+          </w:p>
+          <w:p>
+            <w:pPr>
+              <w:rPr>
+                <w:b w:val="0"/>
+                <w:bCs w:val="0"/>
+                <w:sz w:val="20"/>
+                <w:szCs w:val="20"/>
+              </w:rPr>
+            </w:pPr>
+            <w:r>
+              <w:rPr>
+                <w:b w:val="0"/>
+                <w:bCs w:val="0"/>
+                <w:sz w:val="20"/>
+                <w:szCs w:val="20"/>
+              </w:rPr>
+              <w:t>Polic</w:t>
+            </w:r>
+            <w:r>
+              <w:rPr>
+                <w:b w:val="0"/>
+                <w:bCs w:val="0"/>
+                <w:sz w:val="20"/>
+                <w:szCs w:val="20"/>
+              </w:rPr>
+              <w:t>y/{id}</w:t>
+            </w:r>
+          </w:p>
+        </w:tc>
+        <w:tc>
+          <w:tcPr>
+            <w:tcW w:w="1080" w:type="dxa"/>
+            <w:vMerge w:val="restart"/>
+          </w:tcPr>
+          <w:p>
+            <w:pPr>
+              <w:jc w:val="center"/>
+              <w:cnfStyle w:val="000000100000" w:firstRow="0" w:lastRow="0" w:firstColumn="0" w:lastColumn="0" w:oddVBand="0" w:evenVBand="0" w:oddHBand="1" w:evenHBand="0" w:firstRowFirstColumn="0" w:firstRowLastColumn="0" w:lastRowFirstColumn="0" w:lastRowLastColumn="0"/>
+            </w:pPr>
+          </w:p>
+          <w:p>
+            <w:pPr>
+              <w:jc w:val="center"/>
+              <w:cnfStyle w:val="000000100000" w:firstRow="0" w:lastRow="0" w:firstColumn="0" w:lastColumn="0" w:oddVBand="0" w:evenVBand="0" w:oddHBand="1" w:evenHBand="0" w:firstRowFirstColumn="0" w:firstRowLastColumn="0" w:lastRowFirstColumn="0" w:lastRowLastColumn="0"/>
+            </w:pPr>
+            <w:r>
+              <w:t>UPDATE</w:t>
+            </w:r>
+          </w:p>
+        </w:tc>
+        <w:tc>
+          <w:tcPr>
+            <w:tcW w:w="1620" w:type="dxa"/>
+            <w:vMerge w:val="restart"/>
+          </w:tcPr>
+          <w:p>
+            <w:pPr>
+              <w:jc w:val="center"/>
+              <w:cnfStyle w:val="000000100000" w:firstRow="0" w:lastRow="0" w:firstColumn="0" w:lastColumn="0" w:oddVBand="0" w:evenVBand="0" w:oddHBand="1" w:evenHBand="0" w:firstRowFirstColumn="0" w:firstRowLastColumn="0" w:lastRowFirstColumn="0" w:lastRowLastColumn="0"/>
+            </w:pPr>
+          </w:p>
+        </w:tc>
+        <w:tc>
+          <w:tcPr>
+            <w:tcW w:w="1440" w:type="dxa"/>
+          </w:tcPr>
+          <w:p>
+            <w:pPr>
+              <w:jc w:val="center"/>
+              <w:cnfStyle w:val="000000100000" w:firstRow="0" w:lastRow="0" w:firstColumn="0" w:lastColumn="0" w:oddVBand="0" w:evenVBand="0" w:oddHBand="1" w:evenHBand="0" w:firstRowFirstColumn="0" w:firstRowLastColumn="0" w:lastRowFirstColumn="0" w:lastRowLastColumn="0"/>
+            </w:pPr>
+          </w:p>
+        </w:tc>
+        <w:tc>
+          <w:tcPr>
+            <w:tcW w:w="1620" w:type="dxa"/>
+          </w:tcPr>
+          <w:p>
+            <w:pPr>
+              <w:jc w:val="center"/>
+              <w:cnfStyle w:val="000000100000" w:firstRow="0" w:lastRow="0" w:firstColumn="0" w:lastColumn="0" w:oddVBand="0" w:evenVBand="0" w:oddHBand="1" w:evenHBand="0" w:firstRowFirstColumn="0" w:firstRowLastColumn="0" w:lastRowFirstColumn="0" w:lastRowLastColumn="0"/>
+            </w:pPr>
+          </w:p>
+        </w:tc>
+        <w:tc>
+          <w:tcPr>
+            <w:tcW w:w="1980" w:type="dxa"/>
           </w:tcPr>
           <w:p>
             <w:pPr>
@@ -1881,82 +1961,35 @@
           <w:tcPr>
             <w:cnfStyle w:val="001000000000" w:firstRow="0" w:lastRow="0" w:firstColumn="1" w:lastColumn="0" w:oddVBand="0" w:evenVBand="0" w:oddHBand="0" w:evenHBand="0" w:firstRowFirstColumn="0" w:firstRowLastColumn="0" w:lastRowFirstColumn="0" w:lastRowLastColumn="0"/>
             <w:tcW w:w="2160" w:type="dxa"/>
-            <w:vMerge w:val="restart"/>
-          </w:tcPr>
-          <w:p>
-            <w:pPr>
-              <w:rPr>
-                <w:b w:val="0"/>
-                <w:bCs w:val="0"/>
-                <w:sz w:val="20"/>
-                <w:szCs w:val="20"/>
-              </w:rPr>
-            </w:pPr>
-          </w:p>
-          <w:p>
-            <w:pPr>
-              <w:rPr>
-                <w:b w:val="0"/>
-                <w:bCs w:val="0"/>
-                <w:sz w:val="20"/>
-                <w:szCs w:val="20"/>
-              </w:rPr>
-            </w:pPr>
-          </w:p>
-          <w:p>
-            <w:pPr>
-              <w:rPr>
-                <w:b w:val="0"/>
-                <w:bCs w:val="0"/>
-                <w:sz w:val="20"/>
-                <w:szCs w:val="20"/>
-              </w:rPr>
-            </w:pPr>
-            <w:r>
-              <w:rPr>
-                <w:b w:val="0"/>
-                <w:bCs w:val="0"/>
-                <w:sz w:val="20"/>
-                <w:szCs w:val="20"/>
-              </w:rPr>
-              <w:t>Polic</w:t>
-            </w:r>
-            <w:r>
-              <w:rPr>
-                <w:b w:val="0"/>
-                <w:bCs w:val="0"/>
-                <w:sz w:val="20"/>
-                <w:szCs w:val="20"/>
-              </w:rPr>
-              <w:t>y/{id}</w:t>
-            </w:r>
-          </w:p>
-        </w:tc>
-        <w:tc>
-          <w:tcPr>
-            <w:tcW w:w="1350" w:type="dxa"/>
-            <w:vMerge w:val="restart"/>
-          </w:tcPr>
-          <w:p>
-            <w:pPr>
-              <w:jc w:val="center"/>
-              <w:cnfStyle w:val="000000010000" w:firstRow="0" w:lastRow="0" w:firstColumn="0" w:lastColumn="0" w:oddVBand="0" w:evenVBand="0" w:oddHBand="0" w:evenHBand="1" w:firstRowFirstColumn="0" w:firstRowLastColumn="0" w:lastRowFirstColumn="0" w:lastRowLastColumn="0"/>
-            </w:pPr>
-          </w:p>
-          <w:p>
-            <w:pPr>
-              <w:jc w:val="center"/>
-              <w:cnfStyle w:val="000000010000" w:firstRow="0" w:lastRow="0" w:firstColumn="0" w:lastColumn="0" w:oddVBand="0" w:evenVBand="0" w:oddHBand="0" w:evenHBand="1" w:firstRowFirstColumn="0" w:firstRowLastColumn="0" w:lastRowFirstColumn="0" w:lastRowLastColumn="0"/>
-            </w:pPr>
-            <w:r>
-              <w:t>UPDATE</w:t>
-            </w:r>
-          </w:p>
-        </w:tc>
-        <w:tc>
-          <w:tcPr>
-            <w:tcW w:w="1350" w:type="dxa"/>
-            <w:vMerge w:val="restart"/>
+            <w:vMerge/>
+          </w:tcPr>
+          <w:p>
+            <w:pPr>
+              <w:rPr>
+                <w:b w:val="0"/>
+                <w:bCs w:val="0"/>
+                <w:sz w:val="20"/>
+                <w:szCs w:val="20"/>
+              </w:rPr>
+            </w:pPr>
+          </w:p>
+        </w:tc>
+        <w:tc>
+          <w:tcPr>
+            <w:tcW w:w="1080" w:type="dxa"/>
+            <w:vMerge/>
+          </w:tcPr>
+          <w:p>
+            <w:pPr>
+              <w:jc w:val="center"/>
+              <w:cnfStyle w:val="000000010000" w:firstRow="0" w:lastRow="0" w:firstColumn="0" w:lastColumn="0" w:oddVBand="0" w:evenVBand="0" w:oddHBand="0" w:evenHBand="1" w:firstRowFirstColumn="0" w:firstRowLastColumn="0" w:lastRowFirstColumn="0" w:lastRowLastColumn="0"/>
+            </w:pPr>
+          </w:p>
+        </w:tc>
+        <w:tc>
+          <w:tcPr>
+            <w:tcW w:w="1620" w:type="dxa"/>
+            <w:vMerge/>
           </w:tcPr>
           <w:p>
             <w:pPr>
@@ -2022,19 +2055,19 @@
         </w:tc>
         <w:tc>
           <w:tcPr>
-            <w:tcW w:w="1350" w:type="dxa"/>
-            <w:vMerge/>
-          </w:tcPr>
-          <w:p>
-            <w:pPr>
-              <w:jc w:val="center"/>
-              <w:cnfStyle w:val="000000100000" w:firstRow="0" w:lastRow="0" w:firstColumn="0" w:lastColumn="0" w:oddVBand="0" w:evenVBand="0" w:oddHBand="1" w:evenHBand="0" w:firstRowFirstColumn="0" w:firstRowLastColumn="0" w:lastRowFirstColumn="0" w:lastRowLastColumn="0"/>
-            </w:pPr>
-          </w:p>
-        </w:tc>
-        <w:tc>
-          <w:tcPr>
-            <w:tcW w:w="1350" w:type="dxa"/>
+            <w:tcW w:w="1080" w:type="dxa"/>
+            <w:vMerge/>
+          </w:tcPr>
+          <w:p>
+            <w:pPr>
+              <w:jc w:val="center"/>
+              <w:cnfStyle w:val="000000100000" w:firstRow="0" w:lastRow="0" w:firstColumn="0" w:lastColumn="0" w:oddVBand="0" w:evenVBand="0" w:oddHBand="1" w:evenHBand="0" w:firstRowFirstColumn="0" w:firstRowLastColumn="0" w:lastRowFirstColumn="0" w:lastRowLastColumn="0"/>
+            </w:pPr>
+          </w:p>
+        </w:tc>
+        <w:tc>
+          <w:tcPr>
+            <w:tcW w:w="1620" w:type="dxa"/>
             <w:vMerge/>
           </w:tcPr>
           <w:p>
@@ -2080,41 +2113,62 @@
       <w:tr>
         <w:trPr>
           <w:cnfStyle w:val="000000010000" w:firstRow="0" w:lastRow="0" w:firstColumn="0" w:lastColumn="0" w:oddVBand="0" w:evenVBand="0" w:oddHBand="0" w:evenHBand="1" w:firstRowFirstColumn="0" w:firstRowLastColumn="0" w:lastRowFirstColumn="0" w:lastRowLastColumn="0"/>
-          <w:trHeight w:val="458"/>
+          <w:trHeight w:val="306"/>
         </w:trPr>
         <w:tc>
           <w:tcPr>
             <w:cnfStyle w:val="001000000000" w:firstRow="0" w:lastRow="0" w:firstColumn="1" w:lastColumn="0" w:oddVBand="0" w:evenVBand="0" w:oddHBand="0" w:evenHBand="0" w:firstRowFirstColumn="0" w:firstRowLastColumn="0" w:lastRowFirstColumn="0" w:lastRowLastColumn="0"/>
             <w:tcW w:w="2160" w:type="dxa"/>
-            <w:vMerge/>
-          </w:tcPr>
-          <w:p>
-            <w:pPr>
-              <w:rPr>
-                <w:b w:val="0"/>
-                <w:bCs w:val="0"/>
-                <w:sz w:val="20"/>
-                <w:szCs w:val="20"/>
-              </w:rPr>
-            </w:pPr>
-          </w:p>
-        </w:tc>
-        <w:tc>
-          <w:tcPr>
-            <w:tcW w:w="1350" w:type="dxa"/>
-            <w:vMerge/>
-          </w:tcPr>
-          <w:p>
-            <w:pPr>
-              <w:jc w:val="center"/>
-              <w:cnfStyle w:val="000000010000" w:firstRow="0" w:lastRow="0" w:firstColumn="0" w:lastColumn="0" w:oddVBand="0" w:evenVBand="0" w:oddHBand="0" w:evenHBand="1" w:firstRowFirstColumn="0" w:firstRowLastColumn="0" w:lastRowFirstColumn="0" w:lastRowLastColumn="0"/>
-            </w:pPr>
-          </w:p>
-        </w:tc>
-        <w:tc>
-          <w:tcPr>
-            <w:tcW w:w="1350" w:type="dxa"/>
-            <w:vMerge/>
+          </w:tcPr>
+          <w:p>
+            <w:pPr>
+              <w:rPr>
+                <w:b w:val="0"/>
+                <w:bCs w:val="0"/>
+                <w:sz w:val="20"/>
+                <w:szCs w:val="20"/>
+              </w:rPr>
+            </w:pPr>
+            <w:r>
+              <w:rPr>
+                <w:b w:val="0"/>
+                <w:bCs w:val="0"/>
+                <w:sz w:val="20"/>
+                <w:szCs w:val="20"/>
+              </w:rPr>
+              <w:t>Polic</w:t>
+            </w:r>
+            <w:r>
+              <w:rPr>
+                <w:b w:val="0"/>
+                <w:bCs w:val="0"/>
+                <w:sz w:val="20"/>
+                <w:szCs w:val="20"/>
+              </w:rPr>
+              <w:t>y/{id}/result</w:t>
+            </w:r>
+          </w:p>
+        </w:tc>
+        <w:tc>
+          <w:tcPr>
+            <w:tcW w:w="1080" w:type="dxa"/>
+          </w:tcPr>
+          <w:p>
+            <w:pPr>
+              <w:jc w:val="center"/>
+              <w:cnfStyle w:val="000000010000" w:firstRow="0" w:lastRow="0" w:firstColumn="0" w:lastColumn="0" w:oddVBand="0" w:evenVBand="0" w:oddHBand="0" w:evenHBand="1" w:firstRowFirstColumn="0" w:firstRowLastColumn="0" w:lastRowFirstColumn="0" w:lastRowLastColumn="0"/>
+            </w:pPr>
+            <w:r>
+              <w:t>GET</w:t>
+            </w:r>
+            <w:r>
+              <w:t>?</w:t>
+            </w:r>
+          </w:p>
+        </w:tc>
+        <w:tc>
+          <w:tcPr>
+            <w:tcW w:w="1620" w:type="dxa"/>
           </w:tcPr>
           <w:p>
             <w:pPr>
@@ -2169,8 +2223,6 @@
           <w:p>
             <w:pPr>
               <w:rPr>
-                <w:b w:val="0"/>
-                <w:bCs w:val="0"/>
                 <w:sz w:val="20"/>
                 <w:szCs w:val="20"/>
               </w:rPr>
@@ -2191,36 +2243,27 @@
                 <w:sz w:val="20"/>
                 <w:szCs w:val="20"/>
               </w:rPr>
-              <w:t>y/{id}</w:t>
-            </w:r>
-            <w:r>
-              <w:rPr>
-                <w:b w:val="0"/>
-                <w:bCs w:val="0"/>
-                <w:sz w:val="20"/>
-                <w:szCs w:val="20"/>
-              </w:rPr>
-              <w:t>/result</w:t>
-            </w:r>
-          </w:p>
-        </w:tc>
-        <w:tc>
-          <w:tcPr>
-            <w:tcW w:w="1350" w:type="dxa"/>
-          </w:tcPr>
-          <w:p>
-            <w:pPr>
-              <w:jc w:val="center"/>
-              <w:cnfStyle w:val="000000100000" w:firstRow="0" w:lastRow="0" w:firstColumn="0" w:lastColumn="0" w:oddVBand="0" w:evenVBand="0" w:oddHBand="1" w:evenHBand="0" w:firstRowFirstColumn="0" w:firstRowLastColumn="0" w:lastRowFirstColumn="0" w:lastRowLastColumn="0"/>
-            </w:pPr>
-            <w:r>
-              <w:t>GET</w:t>
-            </w:r>
-          </w:p>
-        </w:tc>
-        <w:tc>
-          <w:tcPr>
-            <w:tcW w:w="1350" w:type="dxa"/>
+              <w:t>y/{id}/result</w:t>
+            </w:r>
+          </w:p>
+        </w:tc>
+        <w:tc>
+          <w:tcPr>
+            <w:tcW w:w="1080" w:type="dxa"/>
+          </w:tcPr>
+          <w:p>
+            <w:pPr>
+              <w:jc w:val="center"/>
+              <w:cnfStyle w:val="000000100000" w:firstRow="0" w:lastRow="0" w:firstColumn="0" w:lastColumn="0" w:oddVBand="0" w:evenVBand="0" w:oddHBand="1" w:evenHBand="0" w:firstRowFirstColumn="0" w:firstRowLastColumn="0" w:lastRowFirstColumn="0" w:lastRowLastColumn="0"/>
+            </w:pPr>
+            <w:r>
+              <w:t>POST</w:t>
+            </w:r>
+          </w:p>
+        </w:tc>
+        <w:tc>
+          <w:tcPr>
+            <w:tcW w:w="1620" w:type="dxa"/>
           </w:tcPr>
           <w:p>
             <w:pPr>
@@ -2266,105 +2309,67 @@
     <w:p/>
     <w:p>
       <w:r>
-        <w:t>-</w:t>
+        <w:t>--</w:t>
       </w:r>
       <w:r>
-        <w:t xml:space="preserve">Query </w:t>
-      </w:r>
-      <w:proofErr w:type="spellStart"/>
-      <w:r>
-        <w:t>params</w:t>
-      </w:r>
-      <w:proofErr w:type="spellEnd"/>
-      <w:r>
-        <w:t xml:space="preserve"> is needed?</w:t>
+        <w:rPr>
+          <w:sz w:val="20"/>
+          <w:szCs w:val="20"/>
+        </w:rPr>
+        <w:t xml:space="preserve"> </w:t>
       </w:r>
       <w:r>
-        <w:t xml:space="preserve"> Since if we have any operation on a portion of </w:t>
-      </w:r>
-      <w:proofErr w:type="spellStart"/>
-      <w:r>
-        <w:t>nffg</w:t>
-      </w:r>
-      <w:proofErr w:type="spellEnd"/>
-      <w:r>
-        <w:t>/policy</w:t>
+        <w:rPr>
+          <w:sz w:val="20"/>
+          <w:szCs w:val="20"/>
+        </w:rPr>
+        <w:t>Polic</w:t>
       </w:r>
       <w:r>
-        <w:t xml:space="preserve"> we can read a portion from set by using query </w:t>
+        <w:rPr>
+          <w:sz w:val="20"/>
+          <w:szCs w:val="20"/>
+        </w:rPr>
+        <w:t>y</w:t>
       </w:r>
-      <w:proofErr w:type="spellStart"/>
+      <w:proofErr w:type="gramStart"/>
       <w:r>
-        <w:t>params</w:t>
+        <w:rPr>
+          <w:sz w:val="20"/>
+          <w:szCs w:val="20"/>
+        </w:rPr>
+        <w:t>/{</w:t>
       </w:r>
-      <w:proofErr w:type="spellEnd"/>
+      <w:proofErr w:type="gramEnd"/>
       <w:r>
-        <w:t>.</w:t>
-      </w:r>
-    </w:p>
-    <w:p>
-      <w:r>
-        <w:t>-since we want to check reachability policy do we need to consider link/nodes as sub-resources</w:t>
+        <w:rPr>
+          <w:sz w:val="20"/>
+          <w:szCs w:val="20"/>
+        </w:rPr>
+        <w:t>id}/result</w:t>
       </w:r>
       <w:r>
         <w:t xml:space="preserve"> </w:t>
       </w:r>
       <w:r>
-        <w:t xml:space="preserve">(by which details-do we need </w:t>
+        <w:sym w:font="Wingdings" w:char="F0E0"/>
+      </w:r>
+      <w:r>
+        <w:t xml:space="preserve">do we need </w:t>
       </w:r>
       <w:proofErr w:type="spellStart"/>
       <w:r>
-        <w:t>src</w:t>
+        <w:t>GET,since</w:t>
       </w:r>
       <w:proofErr w:type="spellEnd"/>
       <w:r>
-        <w:t>/</w:t>
-      </w:r>
-      <w:proofErr w:type="spellStart"/>
-      <w:r>
-        <w:t>dest</w:t>
-      </w:r>
-      <w:proofErr w:type="spellEnd"/>
-      <w:r>
-        <w:t xml:space="preserve"> as sub-resource of link</w:t>
+        <w:t xml:space="preserve"> we </w:t>
       </w:r>
       <w:r>
-        <w:t>??</w:t>
+        <w:t>can get result from policy.</w:t>
       </w:r>
-      <w:r>
-        <w:t xml:space="preserve"> </w:t>
-      </w:r>
-      <w:r>
-        <w:t xml:space="preserve">if yes which method we need for node/links? In this case do we need post method in </w:t>
-      </w:r>
-      <w:proofErr w:type="spellStart"/>
-      <w:r>
-        <w:t>nffg</w:t>
-      </w:r>
-      <w:proofErr w:type="spellEnd"/>
-      <w:r>
-        <w:t xml:space="preserve"> to put node</w:t>
-      </w:r>
-      <w:r>
-        <w:t>s</w:t>
-      </w:r>
-      <w:r>
-        <w:t xml:space="preserve"> and link</w:t>
-      </w:r>
-      <w:r>
-        <w:t>s</w:t>
-      </w:r>
-      <w:r>
-        <w:t xml:space="preserve"> into </w:t>
-      </w:r>
-      <w:proofErr w:type="spellStart"/>
-      <w:r>
-        <w:t>nffg</w:t>
-      </w:r>
-      <w:proofErr w:type="spellEnd"/>
-      <w:r>
-        <w:t>??</w:t>
-      </w:r>
+      <w:bookmarkStart w:id="0" w:name="_GoBack"/>
+      <w:bookmarkEnd w:id="0"/>
     </w:p>
     <w:sectPr>
       <w:pgSz w:w="12240" w:h="15840"/>

</xml_diff>

<commit_message>
This commit includes first version of ant script of assignment 3b
</commit_message>
<xml_diff>
--- a/Assignment3a/doc/Resource.docx
+++ b/Assignment3a/doc/Resource.docx
@@ -807,7 +807,7 @@
       <w:tr>
         <w:trPr>
           <w:cnfStyle w:val="000000010000" w:firstRow="0" w:lastRow="0" w:firstColumn="0" w:lastColumn="0" w:oddVBand="0" w:evenVBand="0" w:oddHBand="0" w:evenHBand="1" w:firstRowFirstColumn="0" w:firstRowLastColumn="0" w:lastRowFirstColumn="0" w:lastRowLastColumn="0"/>
-          <w:trHeight w:val="381"/>
+          <w:trHeight w:val="458"/>
         </w:trPr>
         <w:tc>
           <w:tcPr>
@@ -834,6 +834,27 @@
                 <w:szCs w:val="20"/>
               </w:rPr>
             </w:pPr>
+            <w:r>
+              <w:rPr>
+                <w:b w:val="0"/>
+                <w:bCs w:val="0"/>
+                <w:sz w:val="20"/>
+                <w:szCs w:val="20"/>
+              </w:rPr>
+              <w:t>Policies</w:t>
+            </w:r>
+            <w:bookmarkStart w:id="0" w:name="_GoBack"/>
+            <w:bookmarkEnd w:id="0"/>
+          </w:p>
+          <w:p>
+            <w:pPr>
+              <w:rPr>
+                <w:b w:val="0"/>
+                <w:bCs w:val="0"/>
+                <w:sz w:val="20"/>
+                <w:szCs w:val="20"/>
+              </w:rPr>
+            </w:pPr>
           </w:p>
         </w:tc>
         <w:tc>
@@ -853,184 +874,7 @@
               <w:cnfStyle w:val="000000010000" w:firstRow="0" w:lastRow="0" w:firstColumn="0" w:lastColumn="0" w:oddVBand="0" w:evenVBand="0" w:oddHBand="0" w:evenHBand="1" w:firstRowFirstColumn="0" w:firstRowLastColumn="0" w:lastRowFirstColumn="0" w:lastRowLastColumn="0"/>
             </w:pPr>
             <w:r>
-              <w:t>GET</w:t>
-            </w:r>
-          </w:p>
-        </w:tc>
-        <w:tc>
-          <w:tcPr>
-            <w:tcW w:w="1620" w:type="dxa"/>
-            <w:vMerge w:val="restart"/>
-          </w:tcPr>
-          <w:p>
-            <w:pPr>
-              <w:jc w:val="center"/>
-              <w:cnfStyle w:val="000000010000" w:firstRow="0" w:lastRow="0" w:firstColumn="0" w:lastColumn="0" w:oddVBand="0" w:evenVBand="0" w:oddHBand="0" w:evenHBand="1" w:firstRowFirstColumn="0" w:firstRowLastColumn="0" w:lastRowFirstColumn="0" w:lastRowLastColumn="0"/>
-            </w:pPr>
-          </w:p>
-        </w:tc>
-        <w:tc>
-          <w:tcPr>
-            <w:tcW w:w="1440" w:type="dxa"/>
-          </w:tcPr>
-          <w:p>
-            <w:pPr>
-              <w:jc w:val="center"/>
-              <w:cnfStyle w:val="000000010000" w:firstRow="0" w:lastRow="0" w:firstColumn="0" w:lastColumn="0" w:oddVBand="0" w:evenVBand="0" w:oddHBand="0" w:evenHBand="1" w:firstRowFirstColumn="0" w:firstRowLastColumn="0" w:lastRowFirstColumn="0" w:lastRowLastColumn="0"/>
-            </w:pPr>
-          </w:p>
-        </w:tc>
-        <w:tc>
-          <w:tcPr>
-            <w:tcW w:w="1620" w:type="dxa"/>
-          </w:tcPr>
-          <w:p>
-            <w:pPr>
-              <w:jc w:val="center"/>
-              <w:cnfStyle w:val="000000010000" w:firstRow="0" w:lastRow="0" w:firstColumn="0" w:lastColumn="0" w:oddVBand="0" w:evenVBand="0" w:oddHBand="0" w:evenHBand="1" w:firstRowFirstColumn="0" w:firstRowLastColumn="0" w:lastRowFirstColumn="0" w:lastRowLastColumn="0"/>
-            </w:pPr>
-          </w:p>
-        </w:tc>
-        <w:tc>
-          <w:tcPr>
-            <w:tcW w:w="1980" w:type="dxa"/>
-          </w:tcPr>
-          <w:p>
-            <w:pPr>
-              <w:cnfStyle w:val="000000010000" w:firstRow="0" w:lastRow="0" w:firstColumn="0" w:lastColumn="0" w:oddVBand="0" w:evenVBand="0" w:oddHBand="0" w:evenHBand="1" w:firstRowFirstColumn="0" w:firstRowLastColumn="0" w:lastRowFirstColumn="0" w:lastRowLastColumn="0"/>
-            </w:pPr>
-          </w:p>
-        </w:tc>
-      </w:tr>
-      <w:tr>
-        <w:trPr>
-          <w:cnfStyle w:val="000000100000" w:firstRow="0" w:lastRow="0" w:firstColumn="0" w:lastColumn="0" w:oddVBand="0" w:evenVBand="0" w:oddHBand="1" w:evenHBand="0" w:firstRowFirstColumn="0" w:firstRowLastColumn="0" w:lastRowFirstColumn="0" w:lastRowLastColumn="0"/>
-          <w:trHeight w:val="381"/>
-        </w:trPr>
-        <w:tc>
-          <w:tcPr>
-            <w:cnfStyle w:val="001000000000" w:firstRow="0" w:lastRow="0" w:firstColumn="1" w:lastColumn="0" w:oddVBand="0" w:evenVBand="0" w:oddHBand="0" w:evenHBand="0" w:firstRowFirstColumn="0" w:firstRowLastColumn="0" w:lastRowFirstColumn="0" w:lastRowLastColumn="0"/>
-            <w:tcW w:w="2160" w:type="dxa"/>
-            <w:vMerge/>
-          </w:tcPr>
-          <w:p>
-            <w:pPr>
-              <w:rPr>
-                <w:b w:val="0"/>
-                <w:bCs w:val="0"/>
-                <w:sz w:val="20"/>
-                <w:szCs w:val="20"/>
-              </w:rPr>
-            </w:pPr>
-          </w:p>
-        </w:tc>
-        <w:tc>
-          <w:tcPr>
-            <w:tcW w:w="1080" w:type="dxa"/>
-            <w:vMerge/>
-          </w:tcPr>
-          <w:p>
-            <w:pPr>
-              <w:jc w:val="center"/>
-              <w:cnfStyle w:val="000000100000" w:firstRow="0" w:lastRow="0" w:firstColumn="0" w:lastColumn="0" w:oddVBand="0" w:evenVBand="0" w:oddHBand="1" w:evenHBand="0" w:firstRowFirstColumn="0" w:firstRowLastColumn="0" w:lastRowFirstColumn="0" w:lastRowLastColumn="0"/>
-            </w:pPr>
-          </w:p>
-        </w:tc>
-        <w:tc>
-          <w:tcPr>
-            <w:tcW w:w="1620" w:type="dxa"/>
-            <w:vMerge/>
-          </w:tcPr>
-          <w:p>
-            <w:pPr>
-              <w:jc w:val="center"/>
-              <w:cnfStyle w:val="000000100000" w:firstRow="0" w:lastRow="0" w:firstColumn="0" w:lastColumn="0" w:oddVBand="0" w:evenVBand="0" w:oddHBand="1" w:evenHBand="0" w:firstRowFirstColumn="0" w:firstRowLastColumn="0" w:lastRowFirstColumn="0" w:lastRowLastColumn="0"/>
-            </w:pPr>
-          </w:p>
-        </w:tc>
-        <w:tc>
-          <w:tcPr>
-            <w:tcW w:w="1440" w:type="dxa"/>
-          </w:tcPr>
-          <w:p>
-            <w:pPr>
-              <w:jc w:val="center"/>
-              <w:cnfStyle w:val="000000100000" w:firstRow="0" w:lastRow="0" w:firstColumn="0" w:lastColumn="0" w:oddVBand="0" w:evenVBand="0" w:oddHBand="1" w:evenHBand="0" w:firstRowFirstColumn="0" w:firstRowLastColumn="0" w:lastRowFirstColumn="0" w:lastRowLastColumn="0"/>
-            </w:pPr>
-          </w:p>
-        </w:tc>
-        <w:tc>
-          <w:tcPr>
-            <w:tcW w:w="1620" w:type="dxa"/>
-          </w:tcPr>
-          <w:p>
-            <w:pPr>
-              <w:jc w:val="center"/>
-              <w:cnfStyle w:val="000000100000" w:firstRow="0" w:lastRow="0" w:firstColumn="0" w:lastColumn="0" w:oddVBand="0" w:evenVBand="0" w:oddHBand="1" w:evenHBand="0" w:firstRowFirstColumn="0" w:firstRowLastColumn="0" w:lastRowFirstColumn="0" w:lastRowLastColumn="0"/>
-            </w:pPr>
-          </w:p>
-        </w:tc>
-        <w:tc>
-          <w:tcPr>
-            <w:tcW w:w="1980" w:type="dxa"/>
-          </w:tcPr>
-          <w:p>
-            <w:pPr>
-              <w:cnfStyle w:val="000000100000" w:firstRow="0" w:lastRow="0" w:firstColumn="0" w:lastColumn="0" w:oddVBand="0" w:evenVBand="0" w:oddHBand="1" w:evenHBand="0" w:firstRowFirstColumn="0" w:firstRowLastColumn="0" w:lastRowFirstColumn="0" w:lastRowLastColumn="0"/>
-            </w:pPr>
-          </w:p>
-        </w:tc>
-      </w:tr>
-      <w:tr>
-        <w:trPr>
-          <w:cnfStyle w:val="000000010000" w:firstRow="0" w:lastRow="0" w:firstColumn="0" w:lastColumn="0" w:oddVBand="0" w:evenVBand="0" w:oddHBand="0" w:evenHBand="1" w:firstRowFirstColumn="0" w:firstRowLastColumn="0" w:lastRowFirstColumn="0" w:lastRowLastColumn="0"/>
-          <w:trHeight w:val="458"/>
-        </w:trPr>
-        <w:tc>
-          <w:tcPr>
-            <w:cnfStyle w:val="001000000000" w:firstRow="0" w:lastRow="0" w:firstColumn="1" w:lastColumn="0" w:oddVBand="0" w:evenVBand="0" w:oddHBand="0" w:evenHBand="0" w:firstRowFirstColumn="0" w:firstRowLastColumn="0" w:lastRowFirstColumn="0" w:lastRowLastColumn="0"/>
-            <w:tcW w:w="2160" w:type="dxa"/>
-            <w:vMerge w:val="restart"/>
-          </w:tcPr>
-          <w:p>
-            <w:pPr>
-              <w:rPr>
-                <w:b w:val="0"/>
-                <w:bCs w:val="0"/>
-                <w:sz w:val="20"/>
-                <w:szCs w:val="20"/>
-              </w:rPr>
-            </w:pPr>
-          </w:p>
-          <w:p>
-            <w:pPr>
-              <w:rPr>
-                <w:b w:val="0"/>
-                <w:bCs w:val="0"/>
-                <w:sz w:val="20"/>
-                <w:szCs w:val="20"/>
-              </w:rPr>
-            </w:pPr>
-          </w:p>
-        </w:tc>
-        <w:tc>
-          <w:tcPr>
-            <w:tcW w:w="1080" w:type="dxa"/>
-            <w:vMerge w:val="restart"/>
-          </w:tcPr>
-          <w:p>
-            <w:pPr>
-              <w:jc w:val="center"/>
-              <w:cnfStyle w:val="000000010000" w:firstRow="0" w:lastRow="0" w:firstColumn="0" w:lastColumn="0" w:oddVBand="0" w:evenVBand="0" w:oddHBand="0" w:evenHBand="1" w:firstRowFirstColumn="0" w:firstRowLastColumn="0" w:lastRowFirstColumn="0" w:lastRowLastColumn="0"/>
-            </w:pPr>
-          </w:p>
-          <w:p>
-            <w:pPr>
-              <w:jc w:val="center"/>
-              <w:cnfStyle w:val="000000010000" w:firstRow="0" w:lastRow="0" w:firstColumn="0" w:lastColumn="0" w:oddVBand="0" w:evenVBand="0" w:oddHBand="0" w:evenHBand="1" w:firstRowFirstColumn="0" w:firstRowLastColumn="0" w:lastRowFirstColumn="0" w:lastRowLastColumn="0"/>
-            </w:pPr>
-            <w:r>
-              <w:t>GET</w:t>
+              <w:t>Post</w:t>
             </w:r>
           </w:p>
         </w:tc>
@@ -1161,235 +1005,30 @@
       <w:tr>
         <w:trPr>
           <w:cnfStyle w:val="000000010000" w:firstRow="0" w:lastRow="0" w:firstColumn="0" w:lastColumn="0" w:oddVBand="0" w:evenVBand="0" w:oddHBand="0" w:evenHBand="1" w:firstRowFirstColumn="0" w:firstRowLastColumn="0" w:lastRowFirstColumn="0" w:lastRowLastColumn="0"/>
-          <w:trHeight w:val="458"/>
+          <w:trHeight w:val="185"/>
         </w:trPr>
         <w:tc>
           <w:tcPr>
             <w:cnfStyle w:val="001000000000" w:firstRow="0" w:lastRow="0" w:firstColumn="1" w:lastColumn="0" w:oddVBand="0" w:evenVBand="0" w:oddHBand="0" w:evenHBand="0" w:firstRowFirstColumn="0" w:firstRowLastColumn="0" w:lastRowFirstColumn="0" w:lastRowLastColumn="0"/>
             <w:tcW w:w="2160" w:type="dxa"/>
-            <w:vMerge w:val="restart"/>
-          </w:tcPr>
-          <w:p>
-            <w:pPr>
-              <w:rPr>
-                <w:b w:val="0"/>
-                <w:bCs w:val="0"/>
-                <w:sz w:val="20"/>
-                <w:szCs w:val="20"/>
-              </w:rPr>
-            </w:pPr>
-          </w:p>
-          <w:p>
-            <w:pPr>
-              <w:rPr>
-                <w:b w:val="0"/>
-                <w:bCs w:val="0"/>
-                <w:sz w:val="20"/>
-                <w:szCs w:val="20"/>
-              </w:rPr>
-            </w:pPr>
-            <w:r>
-              <w:rPr>
-                <w:b w:val="0"/>
-                <w:bCs w:val="0"/>
-                <w:sz w:val="20"/>
-                <w:szCs w:val="20"/>
-              </w:rPr>
-              <w:t>Policies</w:t>
-            </w:r>
-          </w:p>
-          <w:p>
-            <w:pPr>
-              <w:rPr>
-                <w:b w:val="0"/>
-                <w:bCs w:val="0"/>
-                <w:sz w:val="20"/>
-                <w:szCs w:val="20"/>
-              </w:rPr>
-            </w:pPr>
-          </w:p>
-        </w:tc>
-        <w:tc>
-          <w:tcPr>
-            <w:tcW w:w="1080" w:type="dxa"/>
-            <w:vMerge w:val="restart"/>
-          </w:tcPr>
-          <w:p>
-            <w:pPr>
-              <w:jc w:val="center"/>
-              <w:cnfStyle w:val="000000010000" w:firstRow="0" w:lastRow="0" w:firstColumn="0" w:lastColumn="0" w:oddVBand="0" w:evenVBand="0" w:oddHBand="0" w:evenHBand="1" w:firstRowFirstColumn="0" w:firstRowLastColumn="0" w:lastRowFirstColumn="0" w:lastRowLastColumn="0"/>
-            </w:pPr>
-          </w:p>
-          <w:p>
-            <w:pPr>
-              <w:jc w:val="center"/>
-              <w:cnfStyle w:val="000000010000" w:firstRow="0" w:lastRow="0" w:firstColumn="0" w:lastColumn="0" w:oddVBand="0" w:evenVBand="0" w:oddHBand="0" w:evenHBand="1" w:firstRowFirstColumn="0" w:firstRowLastColumn="0" w:lastRowFirstColumn="0" w:lastRowLastColumn="0"/>
-            </w:pPr>
-            <w:r>
-              <w:t>Post</w:t>
-            </w:r>
-          </w:p>
-        </w:tc>
-        <w:tc>
-          <w:tcPr>
-            <w:tcW w:w="1620" w:type="dxa"/>
-            <w:vMerge w:val="restart"/>
-          </w:tcPr>
-          <w:p>
-            <w:pPr>
-              <w:jc w:val="center"/>
-              <w:cnfStyle w:val="000000010000" w:firstRow="0" w:lastRow="0" w:firstColumn="0" w:lastColumn="0" w:oddVBand="0" w:evenVBand="0" w:oddHBand="0" w:evenHBand="1" w:firstRowFirstColumn="0" w:firstRowLastColumn="0" w:lastRowFirstColumn="0" w:lastRowLastColumn="0"/>
-            </w:pPr>
-          </w:p>
-        </w:tc>
-        <w:tc>
-          <w:tcPr>
-            <w:tcW w:w="1440" w:type="dxa"/>
-          </w:tcPr>
-          <w:p>
-            <w:pPr>
-              <w:jc w:val="center"/>
-              <w:cnfStyle w:val="000000010000" w:firstRow="0" w:lastRow="0" w:firstColumn="0" w:lastColumn="0" w:oddVBand="0" w:evenVBand="0" w:oddHBand="0" w:evenHBand="1" w:firstRowFirstColumn="0" w:firstRowLastColumn="0" w:lastRowFirstColumn="0" w:lastRowLastColumn="0"/>
-            </w:pPr>
-          </w:p>
-        </w:tc>
-        <w:tc>
-          <w:tcPr>
-            <w:tcW w:w="1620" w:type="dxa"/>
-          </w:tcPr>
-          <w:p>
-            <w:pPr>
-              <w:jc w:val="center"/>
-              <w:cnfStyle w:val="000000010000" w:firstRow="0" w:lastRow="0" w:firstColumn="0" w:lastColumn="0" w:oddVBand="0" w:evenVBand="0" w:oddHBand="0" w:evenHBand="1" w:firstRowFirstColumn="0" w:firstRowLastColumn="0" w:lastRowFirstColumn="0" w:lastRowLastColumn="0"/>
-            </w:pPr>
-          </w:p>
-        </w:tc>
-        <w:tc>
-          <w:tcPr>
-            <w:tcW w:w="1980" w:type="dxa"/>
-          </w:tcPr>
-          <w:p>
-            <w:pPr>
-              <w:cnfStyle w:val="000000010000" w:firstRow="0" w:lastRow="0" w:firstColumn="0" w:lastColumn="0" w:oddVBand="0" w:evenVBand="0" w:oddHBand="0" w:evenHBand="1" w:firstRowFirstColumn="0" w:firstRowLastColumn="0" w:lastRowFirstColumn="0" w:lastRowLastColumn="0"/>
-            </w:pPr>
-          </w:p>
-        </w:tc>
-      </w:tr>
-      <w:tr>
-        <w:trPr>
-          <w:cnfStyle w:val="000000100000" w:firstRow="0" w:lastRow="0" w:firstColumn="0" w:lastColumn="0" w:oddVBand="0" w:evenVBand="0" w:oddHBand="1" w:evenHBand="0" w:firstRowFirstColumn="0" w:firstRowLastColumn="0" w:lastRowFirstColumn="0" w:lastRowLastColumn="0"/>
-          <w:trHeight w:val="458"/>
-        </w:trPr>
-        <w:tc>
-          <w:tcPr>
-            <w:cnfStyle w:val="001000000000" w:firstRow="0" w:lastRow="0" w:firstColumn="1" w:lastColumn="0" w:oddVBand="0" w:evenVBand="0" w:oddHBand="0" w:evenHBand="0" w:firstRowFirstColumn="0" w:firstRowLastColumn="0" w:lastRowFirstColumn="0" w:lastRowLastColumn="0"/>
-            <w:tcW w:w="2160" w:type="dxa"/>
-            <w:vMerge/>
-          </w:tcPr>
-          <w:p>
-            <w:pPr>
-              <w:rPr>
-                <w:b w:val="0"/>
-                <w:bCs w:val="0"/>
-                <w:sz w:val="20"/>
-                <w:szCs w:val="20"/>
-              </w:rPr>
-            </w:pPr>
-          </w:p>
-        </w:tc>
-        <w:tc>
-          <w:tcPr>
-            <w:tcW w:w="1080" w:type="dxa"/>
-            <w:vMerge/>
-          </w:tcPr>
-          <w:p>
-            <w:pPr>
-              <w:jc w:val="center"/>
-              <w:cnfStyle w:val="000000100000" w:firstRow="0" w:lastRow="0" w:firstColumn="0" w:lastColumn="0" w:oddVBand="0" w:evenVBand="0" w:oddHBand="1" w:evenHBand="0" w:firstRowFirstColumn="0" w:firstRowLastColumn="0" w:lastRowFirstColumn="0" w:lastRowLastColumn="0"/>
-            </w:pPr>
-          </w:p>
-        </w:tc>
-        <w:tc>
-          <w:tcPr>
-            <w:tcW w:w="1620" w:type="dxa"/>
-            <w:vMerge/>
-          </w:tcPr>
-          <w:p>
-            <w:pPr>
-              <w:jc w:val="center"/>
-              <w:cnfStyle w:val="000000100000" w:firstRow="0" w:lastRow="0" w:firstColumn="0" w:lastColumn="0" w:oddVBand="0" w:evenVBand="0" w:oddHBand="1" w:evenHBand="0" w:firstRowFirstColumn="0" w:firstRowLastColumn="0" w:lastRowFirstColumn="0" w:lastRowLastColumn="0"/>
-            </w:pPr>
-          </w:p>
-        </w:tc>
-        <w:tc>
-          <w:tcPr>
-            <w:tcW w:w="1440" w:type="dxa"/>
-          </w:tcPr>
-          <w:p>
-            <w:pPr>
-              <w:jc w:val="center"/>
-              <w:cnfStyle w:val="000000100000" w:firstRow="0" w:lastRow="0" w:firstColumn="0" w:lastColumn="0" w:oddVBand="0" w:evenVBand="0" w:oddHBand="1" w:evenHBand="0" w:firstRowFirstColumn="0" w:firstRowLastColumn="0" w:lastRowFirstColumn="0" w:lastRowLastColumn="0"/>
-            </w:pPr>
-          </w:p>
-        </w:tc>
-        <w:tc>
-          <w:tcPr>
-            <w:tcW w:w="1620" w:type="dxa"/>
-          </w:tcPr>
-          <w:p>
-            <w:pPr>
-              <w:jc w:val="center"/>
-              <w:cnfStyle w:val="000000100000" w:firstRow="0" w:lastRow="0" w:firstColumn="0" w:lastColumn="0" w:oddVBand="0" w:evenVBand="0" w:oddHBand="1" w:evenHBand="0" w:firstRowFirstColumn="0" w:firstRowLastColumn="0" w:lastRowFirstColumn="0" w:lastRowLastColumn="0"/>
-            </w:pPr>
-          </w:p>
-        </w:tc>
-        <w:tc>
-          <w:tcPr>
-            <w:tcW w:w="1980" w:type="dxa"/>
-          </w:tcPr>
-          <w:p>
-            <w:pPr>
-              <w:cnfStyle w:val="000000100000" w:firstRow="0" w:lastRow="0" w:firstColumn="0" w:lastColumn="0" w:oddVBand="0" w:evenVBand="0" w:oddHBand="1" w:evenHBand="0" w:firstRowFirstColumn="0" w:firstRowLastColumn="0" w:lastRowFirstColumn="0" w:lastRowLastColumn="0"/>
-            </w:pPr>
-          </w:p>
-        </w:tc>
-      </w:tr>
-      <w:tr>
-        <w:trPr>
-          <w:cnfStyle w:val="000000010000" w:firstRow="0" w:lastRow="0" w:firstColumn="0" w:lastColumn="0" w:oddVBand="0" w:evenVBand="0" w:oddHBand="0" w:evenHBand="1" w:firstRowFirstColumn="0" w:firstRowLastColumn="0" w:lastRowFirstColumn="0" w:lastRowLastColumn="0"/>
-          <w:trHeight w:val="185"/>
-        </w:trPr>
-        <w:tc>
-          <w:tcPr>
-            <w:cnfStyle w:val="001000000000" w:firstRow="0" w:lastRow="0" w:firstColumn="1" w:lastColumn="0" w:oddVBand="0" w:evenVBand="0" w:oddHBand="0" w:evenHBand="0" w:firstRowFirstColumn="0" w:firstRowLastColumn="0" w:lastRowFirstColumn="0" w:lastRowLastColumn="0"/>
-            <w:tcW w:w="2160" w:type="dxa"/>
-          </w:tcPr>
-          <w:p>
-            <w:pPr>
-              <w:rPr>
-                <w:b w:val="0"/>
-                <w:bCs w:val="0"/>
-                <w:sz w:val="20"/>
-                <w:szCs w:val="20"/>
-              </w:rPr>
-            </w:pPr>
-            <w:r>
-              <w:rPr>
-                <w:b w:val="0"/>
-                <w:bCs w:val="0"/>
-                <w:sz w:val="20"/>
-                <w:szCs w:val="20"/>
-              </w:rPr>
-              <w:t>Policy/</w:t>
-            </w:r>
-            <w:r>
-              <w:rPr>
-                <w:b w:val="0"/>
-                <w:bCs w:val="0"/>
-                <w:sz w:val="20"/>
-                <w:szCs w:val="20"/>
-              </w:rPr>
-              <w:t>{id}</w:t>
+          </w:tcPr>
+          <w:p>
+            <w:pPr>
+              <w:rPr>
+                <w:b w:val="0"/>
+                <w:bCs w:val="0"/>
+                <w:sz w:val="20"/>
+                <w:szCs w:val="20"/>
+              </w:rPr>
+            </w:pPr>
+            <w:r>
+              <w:rPr>
+                <w:b w:val="0"/>
+                <w:bCs w:val="0"/>
+                <w:sz w:val="20"/>
+                <w:szCs w:val="20"/>
+              </w:rPr>
+              <w:t>Policy/{id}</w:t>
             </w:r>
           </w:p>
         </w:tc>
@@ -2368,8 +2007,6 @@
       <w:r>
         <w:t>can get result from policy.</w:t>
       </w:r>
-      <w:bookmarkStart w:id="0" w:name="_GoBack"/>
-      <w:bookmarkEnd w:id="0"/>
     </w:p>
     <w:sectPr>
       <w:pgSz w:w="12240" w:h="15840"/>

</xml_diff>

<commit_message>
Assignment 3b-v2 all the implemented is done(Client1,2-nffgService) but there is error in test  NFFGLoader.
</commit_message>
<xml_diff>
--- a/Assignment3a/doc/Resource.docx
+++ b/Assignment3a/doc/Resource.docx
@@ -166,6 +166,11 @@
               <w:jc w:val="center"/>
               <w:cnfStyle w:val="000000100000" w:firstRow="0" w:lastRow="0" w:firstColumn="0" w:lastColumn="0" w:oddVBand="0" w:evenVBand="0" w:oddHBand="1" w:evenHBand="0" w:firstRowFirstColumn="0" w:firstRowLastColumn="0" w:lastRowFirstColumn="0" w:lastRowLastColumn="0"/>
             </w:pPr>
+            <w:proofErr w:type="spellStart"/>
+            <w:r>
+              <w:t>Nffgs</w:t>
+            </w:r>
+            <w:proofErr w:type="spellEnd"/>
           </w:p>
         </w:tc>
         <w:tc>
@@ -177,6 +182,24 @@
               <w:jc w:val="center"/>
               <w:cnfStyle w:val="000000100000" w:firstRow="0" w:lastRow="0" w:firstColumn="0" w:lastColumn="0" w:oddVBand="0" w:evenVBand="0" w:oddHBand="1" w:evenHBand="0" w:firstRowFirstColumn="0" w:firstRowLastColumn="0" w:lastRowFirstColumn="0" w:lastRowLastColumn="0"/>
             </w:pPr>
+            <w:r>
+              <w:t>500 in all</w:t>
+            </w:r>
+          </w:p>
+          <w:p>
+            <w:pPr>
+              <w:jc w:val="center"/>
+              <w:cnfStyle w:val="000000100000" w:firstRow="0" w:lastRow="0" w:firstColumn="0" w:lastColumn="0" w:oddVBand="0" w:evenVBand="0" w:oddHBand="1" w:evenHBand="0" w:firstRowFirstColumn="0" w:firstRowLastColumn="0" w:lastRowFirstColumn="0" w:lastRowLastColumn="0"/>
+            </w:pPr>
+            <w:r>
+              <w:t>409 conflict</w:t>
+            </w:r>
+          </w:p>
+          <w:p>
+            <w:pPr>
+              <w:jc w:val="center"/>
+              <w:cnfStyle w:val="000000100000" w:firstRow="0" w:lastRow="0" w:firstColumn="0" w:lastColumn="0" w:oddVBand="0" w:evenVBand="0" w:oddHBand="1" w:evenHBand="0" w:firstRowFirstColumn="0" w:firstRowLastColumn="0" w:lastRowFirstColumn="0" w:lastRowLastColumn="0"/>
+            </w:pPr>
           </w:p>
         </w:tc>
         <w:tc>
@@ -198,6 +221,17 @@
             <w:pPr>
               <w:cnfStyle w:val="000000100000" w:firstRow="0" w:lastRow="0" w:firstColumn="0" w:lastColumn="0" w:oddVBand="0" w:evenVBand="0" w:oddHBand="1" w:evenHBand="0" w:firstRowFirstColumn="0" w:firstRowLastColumn="0" w:lastRowFirstColumn="0" w:lastRowLastColumn="0"/>
             </w:pPr>
+            <w:r>
+              <w:t xml:space="preserve">send a set of </w:t>
+            </w:r>
+            <w:proofErr w:type="spellStart"/>
+            <w:r>
+              <w:t>Nffg</w:t>
+            </w:r>
+            <w:proofErr w:type="spellEnd"/>
+            <w:r>
+              <w:t xml:space="preserve"> to the server</w:t>
+            </w:r>
           </w:p>
         </w:tc>
       </w:tr>
@@ -298,6 +332,9 @@
             <w:r>
               <w:t>200</w:t>
             </w:r>
+            <w:r>
+              <w:t xml:space="preserve"> OK</w:t>
+            </w:r>
           </w:p>
         </w:tc>
         <w:tc>
@@ -325,7 +362,15 @@
               <w:cnfStyle w:val="000000010000" w:firstRow="0" w:lastRow="0" w:firstColumn="0" w:lastColumn="0" w:oddVBand="0" w:evenVBand="0" w:oddHBand="0" w:evenHBand="1" w:firstRowFirstColumn="0" w:firstRowLastColumn="0" w:lastRowFirstColumn="0" w:lastRowLastColumn="0"/>
             </w:pPr>
             <w:r>
-              <w:t>OK</w:t>
+              <w:t xml:space="preserve">Get the </w:t>
+            </w:r>
+            <w:proofErr w:type="spellStart"/>
+            <w:r>
+              <w:t>nffg</w:t>
+            </w:r>
+            <w:proofErr w:type="spellEnd"/>
+            <w:r>
+              <w:t xml:space="preserve"> with that id</w:t>
             </w:r>
           </w:p>
         </w:tc>
@@ -386,6 +431,18 @@
             <w:r>
               <w:t>404</w:t>
             </w:r>
+            <w:r>
+              <w:t xml:space="preserve">  Not Found</w:t>
+            </w:r>
+          </w:p>
+          <w:p>
+            <w:pPr>
+              <w:jc w:val="center"/>
+              <w:cnfStyle w:val="000000100000" w:firstRow="0" w:lastRow="0" w:firstColumn="0" w:lastColumn="0" w:oddVBand="0" w:evenVBand="0" w:oddHBand="1" w:evenHBand="0" w:firstRowFirstColumn="0" w:firstRowLastColumn="0" w:lastRowFirstColumn="0" w:lastRowLastColumn="0"/>
+            </w:pPr>
+            <w:r>
+              <w:t>500</w:t>
+            </w:r>
           </w:p>
         </w:tc>
         <w:tc>
@@ -482,7 +539,7 @@
               <w:cnfStyle w:val="000000010000" w:firstRow="0" w:lastRow="0" w:firstColumn="0" w:lastColumn="0" w:oddVBand="0" w:evenVBand="0" w:oddHBand="0" w:evenHBand="1" w:firstRowFirstColumn="0" w:firstRowLastColumn="0" w:lastRowFirstColumn="0" w:lastRowLastColumn="0"/>
             </w:pPr>
             <w:r>
-              <w:t>Remove</w:t>
+              <w:t>DELETE</w:t>
             </w:r>
           </w:p>
         </w:tc>
@@ -516,20 +573,20 @@
             <w:r>
               <w:t>200</w:t>
             </w:r>
-          </w:p>
-        </w:tc>
-        <w:tc>
-          <w:tcPr>
-            <w:tcW w:w="1620" w:type="dxa"/>
-          </w:tcPr>
-          <w:p>
-            <w:pPr>
-              <w:jc w:val="center"/>
-              <w:cnfStyle w:val="000000010000" w:firstRow="0" w:lastRow="0" w:firstColumn="0" w:lastColumn="0" w:oddVBand="0" w:evenVBand="0" w:oddHBand="0" w:evenHBand="1" w:firstRowFirstColumn="0" w:firstRowLastColumn="0" w:lastRowFirstColumn="0" w:lastRowLastColumn="0"/>
-            </w:pPr>
-            <w:r>
-              <w:t>?</w:t>
-            </w:r>
+            <w:r>
+              <w:t xml:space="preserve"> OK</w:t>
+            </w:r>
+          </w:p>
+        </w:tc>
+        <w:tc>
+          <w:tcPr>
+            <w:tcW w:w="1620" w:type="dxa"/>
+          </w:tcPr>
+          <w:p>
+            <w:pPr>
+              <w:jc w:val="center"/>
+              <w:cnfStyle w:val="000000010000" w:firstRow="0" w:lastRow="0" w:firstColumn="0" w:lastColumn="0" w:oddVBand="0" w:evenVBand="0" w:oddHBand="0" w:evenHBand="1" w:firstRowFirstColumn="0" w:firstRowLastColumn="0" w:lastRowFirstColumn="0" w:lastRowLastColumn="0"/>
+            </w:pPr>
           </w:p>
         </w:tc>
         <w:tc>
@@ -540,9 +597,6 @@
             <w:pPr>
               <w:cnfStyle w:val="000000010000" w:firstRow="0" w:lastRow="0" w:firstColumn="0" w:lastColumn="0" w:oddVBand="0" w:evenVBand="0" w:oddHBand="0" w:evenHBand="1" w:firstRowFirstColumn="0" w:firstRowLastColumn="0" w:lastRowFirstColumn="0" w:lastRowLastColumn="0"/>
             </w:pPr>
-            <w:r>
-              <w:t>OK</w:t>
-            </w:r>
           </w:p>
         </w:tc>
       </w:tr>
@@ -701,9 +755,6 @@
               <w:jc w:val="center"/>
               <w:cnfStyle w:val="000000010000" w:firstRow="0" w:lastRow="0" w:firstColumn="0" w:lastColumn="0" w:oddVBand="0" w:evenVBand="0" w:oddHBand="0" w:evenHBand="1" w:firstRowFirstColumn="0" w:firstRowLastColumn="0" w:lastRowFirstColumn="0" w:lastRowLastColumn="0"/>
             </w:pPr>
-            <w:r>
-              <w:t>?(reason)</w:t>
-            </w:r>
           </w:p>
         </w:tc>
         <w:tc>
@@ -715,8 +766,16 @@
             <w:pPr>
               <w:cnfStyle w:val="000000010000" w:firstRow="0" w:lastRow="0" w:firstColumn="0" w:lastColumn="0" w:oddVBand="0" w:evenVBand="0" w:oddHBand="0" w:evenHBand="1" w:firstRowFirstColumn="0" w:firstRowLastColumn="0" w:lastRowFirstColumn="0" w:lastRowLastColumn="0"/>
             </w:pPr>
+            <w:proofErr w:type="gramStart"/>
             <w:r>
               <w:t>Forbidden</w:t>
+            </w:r>
+            <w:r>
+              <w:t>(</w:t>
+            </w:r>
+            <w:proofErr w:type="gramEnd"/>
+            <w:r>
+              <w:t>reason?)</w:t>
             </w:r>
           </w:p>
         </w:tc>
@@ -843,8 +902,6 @@
               </w:rPr>
               <w:t>Policies</w:t>
             </w:r>
-            <w:bookmarkStart w:id="0" w:name="_GoBack"/>
-            <w:bookmarkEnd w:id="0"/>
           </w:p>
           <w:p>
             <w:pPr>
@@ -889,6 +946,15 @@
               <w:cnfStyle w:val="000000010000" w:firstRow="0" w:lastRow="0" w:firstColumn="0" w:lastColumn="0" w:oddVBand="0" w:evenVBand="0" w:oddHBand="0" w:evenHBand="1" w:firstRowFirstColumn="0" w:firstRowLastColumn="0" w:lastRowFirstColumn="0" w:lastRowLastColumn="0"/>
             </w:pPr>
           </w:p>
+          <w:p>
+            <w:pPr>
+              <w:jc w:val="center"/>
+              <w:cnfStyle w:val="000000010000" w:firstRow="0" w:lastRow="0" w:firstColumn="0" w:lastColumn="0" w:oddVBand="0" w:evenVBand="0" w:oddHBand="0" w:evenHBand="1" w:firstRowFirstColumn="0" w:firstRowLastColumn="0" w:lastRowFirstColumn="0" w:lastRowLastColumn="0"/>
+            </w:pPr>
+            <w:r>
+              <w:t>Policies</w:t>
+            </w:r>
+          </w:p>
         </w:tc>
         <w:tc>
           <w:tcPr>
@@ -899,6 +965,9 @@
               <w:jc w:val="center"/>
               <w:cnfStyle w:val="000000010000" w:firstRow="0" w:lastRow="0" w:firstColumn="0" w:lastColumn="0" w:oddVBand="0" w:evenVBand="0" w:oddHBand="0" w:evenHBand="1" w:firstRowFirstColumn="0" w:firstRowLastColumn="0" w:lastRowFirstColumn="0" w:lastRowLastColumn="0"/>
             </w:pPr>
+            <w:r>
+              <w:t>409</w:t>
+            </w:r>
           </w:p>
         </w:tc>
         <w:tc>
@@ -978,6 +1047,21 @@
               <w:jc w:val="center"/>
               <w:cnfStyle w:val="000000100000" w:firstRow="0" w:lastRow="0" w:firstColumn="0" w:lastColumn="0" w:oddVBand="0" w:evenVBand="0" w:oddHBand="1" w:evenHBand="0" w:firstRowFirstColumn="0" w:firstRowLastColumn="0" w:lastRowFirstColumn="0" w:lastRowLastColumn="0"/>
             </w:pPr>
+            <w:r>
+              <w:t>20</w:t>
+            </w:r>
+            <w:r>
+              <w:t>0</w:t>
+            </w:r>
+          </w:p>
+          <w:p>
+            <w:pPr>
+              <w:jc w:val="center"/>
+              <w:cnfStyle w:val="000000100000" w:firstRow="0" w:lastRow="0" w:firstColumn="0" w:lastColumn="0" w:oddVBand="0" w:evenVBand="0" w:oddHBand="1" w:evenHBand="0" w:firstRowFirstColumn="0" w:firstRowLastColumn="0" w:lastRowFirstColumn="0" w:lastRowLastColumn="0"/>
+            </w:pPr>
+            <w:r>
+              <w:t>500</w:t>
+            </w:r>
           </w:p>
         </w:tc>
         <w:tc>
@@ -1077,6 +1161,9 @@
               <w:jc w:val="center"/>
               <w:cnfStyle w:val="000000010000" w:firstRow="0" w:lastRow="0" w:firstColumn="0" w:lastColumn="0" w:oddVBand="0" w:evenVBand="0" w:oddHBand="0" w:evenHBand="1" w:firstRowFirstColumn="0" w:firstRowLastColumn="0" w:lastRowFirstColumn="0" w:lastRowLastColumn="0"/>
             </w:pPr>
+            <w:r>
+              <w:t>Policy</w:t>
+            </w:r>
           </w:p>
         </w:tc>
         <w:tc>
@@ -1193,7 +1280,7 @@
               <w:cnfStyle w:val="000000100000" w:firstRow="0" w:lastRow="0" w:firstColumn="0" w:lastColumn="0" w:oddVBand="0" w:evenVBand="0" w:oddHBand="1" w:evenHBand="0" w:firstRowFirstColumn="0" w:firstRowLastColumn="0" w:lastRowFirstColumn="0" w:lastRowLastColumn="0"/>
             </w:pPr>
             <w:r>
-              <w:t>200</w:t>
+              <w:t>500</w:t>
             </w:r>
           </w:p>
         </w:tc>
@@ -1277,6 +1364,9 @@
             <w:r>
               <w:t>204</w:t>
             </w:r>
+            <w:r>
+              <w:t xml:space="preserve"> Ok</w:t>
+            </w:r>
           </w:p>
         </w:tc>
         <w:tc>
@@ -1356,9 +1446,6 @@
               <w:jc w:val="center"/>
               <w:cnfStyle w:val="000000100000" w:firstRow="0" w:lastRow="0" w:firstColumn="0" w:lastColumn="0" w:oddVBand="0" w:evenVBand="0" w:oddHBand="1" w:evenHBand="0" w:firstRowFirstColumn="0" w:firstRowLastColumn="0" w:lastRowFirstColumn="0" w:lastRowLastColumn="0"/>
             </w:pPr>
-            <w:r>
-              <w:t>403</w:t>
-            </w:r>
           </w:p>
         </w:tc>
         <w:tc>
@@ -1557,6 +1644,15 @@
               <w:cnfStyle w:val="000000100000" w:firstRow="0" w:lastRow="0" w:firstColumn="0" w:lastColumn="0" w:oddVBand="0" w:evenVBand="0" w:oddHBand="1" w:evenHBand="0" w:firstRowFirstColumn="0" w:firstRowLastColumn="0" w:lastRowFirstColumn="0" w:lastRowLastColumn="0"/>
             </w:pPr>
           </w:p>
+          <w:p>
+            <w:pPr>
+              <w:jc w:val="center"/>
+              <w:cnfStyle w:val="000000100000" w:firstRow="0" w:lastRow="0" w:firstColumn="0" w:lastColumn="0" w:oddVBand="0" w:evenVBand="0" w:oddHBand="1" w:evenHBand="0" w:firstRowFirstColumn="0" w:firstRowLastColumn="0" w:lastRowFirstColumn="0" w:lastRowLastColumn="0"/>
+            </w:pPr>
+            <w:r>
+              <w:t>Policy</w:t>
+            </w:r>
+          </w:p>
         </w:tc>
         <w:tc>
           <w:tcPr>
@@ -1567,6 +1663,9 @@
               <w:jc w:val="center"/>
               <w:cnfStyle w:val="000000100000" w:firstRow="0" w:lastRow="0" w:firstColumn="0" w:lastColumn="0" w:oddVBand="0" w:evenVBand="0" w:oddHBand="1" w:evenHBand="0" w:firstRowFirstColumn="0" w:firstRowLastColumn="0" w:lastRowFirstColumn="0" w:lastRowLastColumn="0"/>
             </w:pPr>
+            <w:r>
+              <w:t>500</w:t>
+            </w:r>
           </w:p>
         </w:tc>
         <w:tc>
@@ -1646,6 +1745,18 @@
               <w:jc w:val="center"/>
               <w:cnfStyle w:val="000000010000" w:firstRow="0" w:lastRow="0" w:firstColumn="0" w:lastColumn="0" w:oddVBand="0" w:evenVBand="0" w:oddHBand="0" w:evenHBand="1" w:firstRowFirstColumn="0" w:firstRowLastColumn="0" w:lastRowFirstColumn="0" w:lastRowLastColumn="0"/>
             </w:pPr>
+            <w:r>
+              <w:t>404</w:t>
+            </w:r>
+          </w:p>
+          <w:p>
+            <w:pPr>
+              <w:jc w:val="center"/>
+              <w:cnfStyle w:val="000000010000" w:firstRow="0" w:lastRow="0" w:firstColumn="0" w:lastColumn="0" w:oddVBand="0" w:evenVBand="0" w:oddHBand="0" w:evenHBand="1" w:firstRowFirstColumn="0" w:firstRowLastColumn="0" w:lastRowFirstColumn="0" w:lastRowLastColumn="0"/>
+            </w:pPr>
+            <w:r>
+              <w:t>403</w:t>
+            </w:r>
           </w:p>
         </w:tc>
         <w:tc>
@@ -1725,6 +1836,9 @@
               <w:jc w:val="center"/>
               <w:cnfStyle w:val="000000100000" w:firstRow="0" w:lastRow="0" w:firstColumn="0" w:lastColumn="0" w:oddVBand="0" w:evenVBand="0" w:oddHBand="1" w:evenHBand="0" w:firstRowFirstColumn="0" w:firstRowLastColumn="0" w:lastRowFirstColumn="0" w:lastRowLastColumn="0"/>
             </w:pPr>
+            <w:r>
+              <w:t>204|200</w:t>
+            </w:r>
           </w:p>
         </w:tc>
         <w:tc>
@@ -1768,24 +1882,6 @@
                 <w:szCs w:val="20"/>
               </w:rPr>
             </w:pPr>
-            <w:r>
-              <w:rPr>
-                <w:b w:val="0"/>
-                <w:bCs w:val="0"/>
-                <w:sz w:val="20"/>
-                <w:szCs w:val="20"/>
-              </w:rPr>
-              <w:t>Polic</w:t>
-            </w:r>
-            <w:r>
-              <w:rPr>
-                <w:b w:val="0"/>
-                <w:bCs w:val="0"/>
-                <w:sz w:val="20"/>
-                <w:szCs w:val="20"/>
-              </w:rPr>
-              <w:t>y/{id}/result</w:t>
-            </w:r>
           </w:p>
         </w:tc>
         <w:tc>
@@ -1797,12 +1893,6 @@
               <w:jc w:val="center"/>
               <w:cnfStyle w:val="000000010000" w:firstRow="0" w:lastRow="0" w:firstColumn="0" w:lastColumn="0" w:oddVBand="0" w:evenVBand="0" w:oddHBand="0" w:evenHBand="1" w:firstRowFirstColumn="0" w:firstRowLastColumn="0" w:lastRowFirstColumn="0" w:lastRowLastColumn="0"/>
             </w:pPr>
-            <w:r>
-              <w:t>GET</w:t>
-            </w:r>
-            <w:r>
-              <w:t>?</w:t>
-            </w:r>
           </w:p>
         </w:tc>
         <w:tc>
@@ -1882,8 +1972,28 @@
                 <w:sz w:val="20"/>
                 <w:szCs w:val="20"/>
               </w:rPr>
-              <w:t>y/{id}/result</w:t>
-            </w:r>
+              <w:t>y/{id}/</w:t>
+            </w:r>
+            <w:proofErr w:type="spellStart"/>
+            <w:r>
+              <w:rPr>
+                <w:b w:val="0"/>
+                <w:bCs w:val="0"/>
+                <w:sz w:val="20"/>
+                <w:szCs w:val="20"/>
+              </w:rPr>
+              <w:t>verificationRe</w:t>
+            </w:r>
+            <w:r>
+              <w:rPr>
+                <w:b w:val="0"/>
+                <w:bCs w:val="0"/>
+                <w:sz w:val="20"/>
+                <w:szCs w:val="20"/>
+              </w:rPr>
+              <w:t>sult</w:t>
+            </w:r>
+            <w:proofErr w:type="spellEnd"/>
           </w:p>
         </w:tc>
         <w:tc>
@@ -1920,6 +2030,29 @@
               <w:jc w:val="center"/>
               <w:cnfStyle w:val="000000100000" w:firstRow="0" w:lastRow="0" w:firstColumn="0" w:lastColumn="0" w:oddVBand="0" w:evenVBand="0" w:oddHBand="1" w:evenHBand="0" w:firstRowFirstColumn="0" w:firstRowLastColumn="0" w:lastRowFirstColumn="0" w:lastRowLastColumn="0"/>
             </w:pPr>
+            <w:r>
+              <w:t>500</w:t>
+            </w:r>
+          </w:p>
+          <w:p>
+            <w:pPr>
+              <w:jc w:val="center"/>
+              <w:cnfStyle w:val="000000100000" w:firstRow="0" w:lastRow="0" w:firstColumn="0" w:lastColumn="0" w:oddVBand="0" w:evenVBand="0" w:oddHBand="1" w:evenHBand="0" w:firstRowFirstColumn="0" w:firstRowLastColumn="0" w:lastRowFirstColumn="0" w:lastRowLastColumn="0"/>
+            </w:pPr>
+            <w:r>
+              <w:t>404</w:t>
+            </w:r>
+          </w:p>
+          <w:p>
+            <w:pPr>
+              <w:jc w:val="center"/>
+              <w:cnfStyle w:val="000000100000" w:firstRow="0" w:lastRow="0" w:firstColumn="0" w:lastColumn="0" w:oddVBand="0" w:evenVBand="0" w:oddHBand="1" w:evenHBand="0" w:firstRowFirstColumn="0" w:firstRowLastColumn="0" w:lastRowFirstColumn="0" w:lastRowLastColumn="0"/>
+            </w:pPr>
+            <w:bookmarkStart w:id="0" w:name="_GoBack"/>
+            <w:bookmarkEnd w:id="0"/>
+            <w:r>
+              <w:t>200</w:t>
+            </w:r>
           </w:p>
         </w:tc>
         <w:tc>
@@ -2006,6 +2139,14 @@
       </w:r>
       <w:r>
         <w:t>can get result from policy.</w:t>
+      </w:r>
+    </w:p>
+    <w:p/>
+    <w:p/>
+    <w:p/>
+    <w:p>
+      <w:r>
+        <w:t>Slide number 5.</w:t>
       </w:r>
     </w:p>
     <w:sectPr>

</xml_diff>